<commit_message>
Added Requirements and mapping
Functional requirements, non-functional requirements have been added in the Specific Requirements section of Matteo Biasielli's file. Moreover, they have been mapped into goals and a few of them have been justified.
Updated effort spent and GANTT table
</commit_message>
<xml_diff>
--- a/RASD/Specific Requirements/RASD_SpecificRequirementsMatteoBiasielli.docx
+++ b/RASD/Specific Requirements/RASD_SpecificRequirementsMatteoBiasielli.docx
@@ -27,7 +27,7 @@
                     <pic:cNvPicPr/>
                   </pic:nvPicPr>
                   <pic:blipFill>
-                    <a:blip r:embed="rId8"/>
+                    <a:blip r:embed="rId9"/>
                     <a:stretch>
                       <a:fillRect/>
                     </a:stretch>
@@ -993,6 +993,184 @@
         <w:tab/>
         <w:t>2.3.2 Constraints……………………………………………………………………...7</w:t>
       </w:r>
+    </w:p>
+    <w:p>
+      <w:pPr>
+        <w:autoSpaceDE w:val="0"/>
+        <w:autoSpaceDN w:val="0"/>
+        <w:adjustRightInd w:val="0"/>
+        <w:spacing w:after="0" w:line="240" w:lineRule="auto"/>
+        <w:rPr>
+          <w:rFonts w:ascii="Cambria-Bold" w:hAnsi="Cambria-Bold" w:cs="Cambria-Bold"/>
+          <w:b/>
+          <w:bCs/>
+          <w:sz w:val="36"/>
+          <w:szCs w:val="36"/>
+          <w:lang w:val="en-GB"/>
+        </w:rPr>
+      </w:pPr>
+      <w:r>
+        <w:rPr>
+          <w:rFonts w:ascii="Cambria-Bold" w:hAnsi="Cambria-Bold" w:cs="Cambria-Bold"/>
+          <w:b/>
+          <w:bCs/>
+          <w:sz w:val="36"/>
+          <w:szCs w:val="36"/>
+          <w:lang w:val="en-GB"/>
+        </w:rPr>
+        <w:t>3. Specific Requirements</w:t>
+      </w:r>
+    </w:p>
+    <w:p>
+      <w:pPr>
+        <w:autoSpaceDE w:val="0"/>
+        <w:autoSpaceDN w:val="0"/>
+        <w:adjustRightInd w:val="0"/>
+        <w:spacing w:after="0" w:line="240" w:lineRule="auto"/>
+        <w:rPr>
+          <w:rFonts w:ascii="Cambria" w:hAnsi="Cambria" w:cs="Cambria"/>
+          <w:sz w:val="28"/>
+          <w:szCs w:val="28"/>
+          <w:lang w:val="en-GB"/>
+        </w:rPr>
+      </w:pPr>
+      <w:r>
+        <w:rPr>
+          <w:rFonts w:ascii="Cambria-Bold" w:hAnsi="Cambria-Bold" w:cs="Cambria-Bold"/>
+          <w:b/>
+          <w:bCs/>
+          <w:sz w:val="36"/>
+          <w:szCs w:val="36"/>
+          <w:lang w:val="en-GB"/>
+        </w:rPr>
+        <w:tab/>
+      </w:r>
+      <w:r>
+        <w:rPr>
+          <w:rFonts w:ascii="Cambria" w:hAnsi="Cambria" w:cs="Cambria"/>
+          <w:sz w:val="28"/>
+          <w:szCs w:val="28"/>
+          <w:lang w:val="en-GB"/>
+        </w:rPr>
+        <w:t>3.1. Functional Requirements</w:t>
+      </w:r>
+      <w:r>
+        <w:rPr>
+          <w:rFonts w:ascii="Cambria" w:hAnsi="Cambria" w:cs="Cambria"/>
+          <w:sz w:val="28"/>
+          <w:szCs w:val="28"/>
+          <w:lang w:val="en-GB"/>
+        </w:rPr>
+        <w:t>……………………………………………………………8</w:t>
+      </w:r>
+    </w:p>
+    <w:p>
+      <w:pPr>
+        <w:autoSpaceDE w:val="0"/>
+        <w:autoSpaceDN w:val="0"/>
+        <w:adjustRightInd w:val="0"/>
+        <w:spacing w:after="0" w:line="240" w:lineRule="auto"/>
+        <w:rPr>
+          <w:rFonts w:ascii="Cambria" w:hAnsi="Cambria" w:cs="Cambria"/>
+          <w:sz w:val="28"/>
+          <w:szCs w:val="28"/>
+          <w:lang w:val="en-GB"/>
+        </w:rPr>
+      </w:pPr>
+      <w:r>
+        <w:rPr>
+          <w:rFonts w:ascii="Cambria" w:hAnsi="Cambria" w:cs="Cambria"/>
+          <w:sz w:val="28"/>
+          <w:szCs w:val="28"/>
+          <w:lang w:val="en-GB"/>
+        </w:rPr>
+        <w:tab/>
+        <w:t>3.2. Non-Functional Requirements</w:t>
+      </w:r>
+      <w:r>
+        <w:rPr>
+          <w:rFonts w:ascii="Cambria" w:hAnsi="Cambria" w:cs="Cambria"/>
+          <w:sz w:val="28"/>
+          <w:szCs w:val="28"/>
+          <w:lang w:val="en-GB"/>
+        </w:rPr>
+        <w:t>…………………………………………………….8</w:t>
+      </w:r>
+    </w:p>
+    <w:p>
+      <w:pPr>
+        <w:autoSpaceDE w:val="0"/>
+        <w:autoSpaceDN w:val="0"/>
+        <w:adjustRightInd w:val="0"/>
+        <w:spacing w:after="0" w:line="240" w:lineRule="auto"/>
+        <w:rPr>
+          <w:rFonts w:ascii="Cambria" w:hAnsi="Cambria" w:cs="Cambria"/>
+          <w:sz w:val="28"/>
+          <w:szCs w:val="28"/>
+          <w:lang w:val="en-GB"/>
+        </w:rPr>
+      </w:pPr>
+      <w:r>
+        <w:rPr>
+          <w:rFonts w:ascii="Cambria" w:hAnsi="Cambria" w:cs="Cambria"/>
+          <w:sz w:val="28"/>
+          <w:szCs w:val="28"/>
+          <w:lang w:val="en-GB"/>
+        </w:rPr>
+        <w:tab/>
+        <w:t xml:space="preserve">3.3. Requirements </w:t>
+      </w:r>
+      <w:r>
+        <w:rPr>
+          <w:rFonts w:ascii="Cambria" w:hAnsi="Cambria" w:cs="Cambria"/>
+          <w:sz w:val="28"/>
+          <w:szCs w:val="28"/>
+          <w:lang w:val="en-GB"/>
+        </w:rPr>
+        <w:t xml:space="preserve">and Assumptions </w:t>
+      </w:r>
+      <w:r>
+        <w:rPr>
+          <w:rFonts w:ascii="Cambria" w:hAnsi="Cambria" w:cs="Cambria"/>
+          <w:sz w:val="28"/>
+          <w:szCs w:val="28"/>
+          <w:lang w:val="en-GB"/>
+        </w:rPr>
+        <w:t>Mapping</w:t>
+      </w:r>
+      <w:r>
+        <w:rPr>
+          <w:rFonts w:ascii="Cambria" w:hAnsi="Cambria" w:cs="Cambria"/>
+          <w:sz w:val="28"/>
+          <w:szCs w:val="28"/>
+          <w:lang w:val="en-GB"/>
+        </w:rPr>
+        <w:t>……………………………………9</w:t>
+      </w:r>
+    </w:p>
+    <w:p>
+      <w:pPr>
+        <w:autoSpaceDE w:val="0"/>
+        <w:autoSpaceDN w:val="0"/>
+        <w:adjustRightInd w:val="0"/>
+        <w:spacing w:after="0" w:line="240" w:lineRule="auto"/>
+        <w:rPr>
+          <w:rFonts w:ascii="Cambria" w:hAnsi="Cambria" w:cs="Cambria"/>
+          <w:sz w:val="28"/>
+          <w:szCs w:val="28"/>
+          <w:lang w:val="en-GB"/>
+        </w:rPr>
+      </w:pPr>
+      <w:r>
+        <w:rPr>
+          <w:rFonts w:ascii="Cambria" w:hAnsi="Cambria" w:cs="Cambria"/>
+          <w:sz w:val="28"/>
+          <w:szCs w:val="28"/>
+          <w:lang w:val="en-GB"/>
+        </w:rPr>
+        <w:tab/>
+        <w:t>3.4  Reasons that justify some requirements……………..……………………….9</w:t>
+      </w:r>
       <w:r>
         <w:rPr>
           <w:rFonts w:ascii="Cambria" w:hAnsi="Cambria" w:cs="Cambria"/>
@@ -1015,6 +1193,7 @@
           <w:bCs/>
           <w:sz w:val="44"/>
           <w:szCs w:val="44"/>
+          <w:lang w:val="en-GB"/>
         </w:rPr>
       </w:pPr>
       <w:r>
@@ -1024,6 +1203,7 @@
           <w:bCs/>
           <w:sz w:val="44"/>
           <w:szCs w:val="44"/>
+          <w:lang w:val="en-GB"/>
         </w:rPr>
         <w:lastRenderedPageBreak/>
         <w:t xml:space="preserve">1. </w:t>
@@ -1051,6 +1231,7 @@
           <w:rFonts w:ascii="Cambria" w:hAnsi="Cambria" w:cs="Cambria"/>
           <w:sz w:val="28"/>
           <w:szCs w:val="28"/>
+          <w:lang w:val="en-GB"/>
         </w:rPr>
       </w:pPr>
     </w:p>
@@ -1070,6 +1251,7 @@
           <w:b/>
           <w:sz w:val="36"/>
           <w:szCs w:val="36"/>
+          <w:lang w:val="en-GB"/>
         </w:rPr>
       </w:pPr>
       <w:r>
@@ -1078,6 +1260,7 @@
           <w:b/>
           <w:sz w:val="36"/>
           <w:szCs w:val="36"/>
+          <w:lang w:val="en-GB"/>
         </w:rPr>
         <w:t xml:space="preserve">Document </w:t>
       </w:r>
@@ -2583,7 +2766,7 @@
         </w:rPr>
         <w:t xml:space="preserve">API: </w:t>
       </w:r>
-      <w:hyperlink r:id="rId9" w:history="1">
+      <w:hyperlink r:id="rId10" w:history="1">
         <w:r>
           <w:rPr>
             <w:rFonts w:ascii="Cambria" w:hAnsi="Cambria" w:cs="Cambria"/>
@@ -4178,37 +4361,7 @@
           <w:szCs w:val="26"/>
           <w:lang w:val="en-GB"/>
         </w:rPr>
-        <w:t xml:space="preserve">v. 1.0 </w:t>
-      </w:r>
-      <w:r>
-        <w:rPr>
-          <w:rFonts w:ascii="Cambria" w:hAnsi="Cambria" w:cs="Cambria"/>
-          <w:b/>
-          <w:sz w:val="26"/>
-          <w:szCs w:val="26"/>
-          <w:lang w:val="en-GB"/>
-        </w:rPr>
-        <w:t>[0</w:t>
-      </w:r>
-      <w:r>
-        <w:rPr>
-          <w:rFonts w:ascii="Cambria" w:hAnsi="Cambria" w:cs="Cambria"/>
-          <w:b/>
-          <w:sz w:val="26"/>
-          <w:szCs w:val="26"/>
-          <w:lang w:val="en-GB"/>
-        </w:rPr>
-        <w:t>9</w:t>
-      </w:r>
-      <w:r>
-        <w:rPr>
-          <w:rFonts w:ascii="Cambria" w:hAnsi="Cambria" w:cs="Cambria"/>
-          <w:b/>
-          <w:sz w:val="26"/>
-          <w:szCs w:val="26"/>
-          <w:lang w:val="en-GB"/>
-        </w:rPr>
-        <w:t xml:space="preserve"> Oct 2017]:</w:t>
+        <w:t>v. 1.0 [09 Oct 2017]:</w:t>
       </w:r>
       <w:r>
         <w:rPr>
@@ -5385,6 +5538,53 @@
     <w:p>
       <w:pPr>
         <w:pStyle w:val="Paragrafoelenco"/>
+        <w:numPr>
+          <w:ilvl w:val="0"/>
+          <w:numId w:val="17"/>
+        </w:numPr>
+        <w:autoSpaceDE w:val="0"/>
+        <w:autoSpaceDN w:val="0"/>
+        <w:adjustRightInd w:val="0"/>
+        <w:spacing w:after="0"/>
+        <w:rPr>
+          <w:rFonts w:ascii="Cambria" w:hAnsi="Cambria" w:cs="Cambria"/>
+          <w:sz w:val="26"/>
+          <w:szCs w:val="26"/>
+          <w:lang w:val="en-GB"/>
+        </w:rPr>
+      </w:pPr>
+      <w:r>
+        <w:rPr>
+          <w:rFonts w:ascii="Cambria" w:hAnsi="Cambria" w:cs="Cambria"/>
+          <w:b/>
+          <w:sz w:val="26"/>
+          <w:szCs w:val="26"/>
+          <w:lang w:val="en-GB"/>
+        </w:rPr>
+        <w:t xml:space="preserve">[C4] </w:t>
+      </w:r>
+      <w:r>
+        <w:rPr>
+          <w:rFonts w:ascii="Cambria" w:hAnsi="Cambria" w:cs="Cambria"/>
+          <w:sz w:val="26"/>
+          <w:szCs w:val="26"/>
+          <w:lang w:val="en-GB"/>
+        </w:rPr>
+        <w:t>Users’ calendars must be private (e.g. not visible to any other user)</w:t>
+      </w:r>
+      <w:r>
+        <w:rPr>
+          <w:rFonts w:ascii="Cambria" w:hAnsi="Cambria" w:cs="Cambria"/>
+          <w:sz w:val="26"/>
+          <w:szCs w:val="26"/>
+          <w:lang w:val="en-GB"/>
+        </w:rPr>
+        <w:t>.</w:t>
+      </w:r>
+    </w:p>
+    <w:p>
+      <w:pPr>
+        <w:pStyle w:val="Paragrafoelenco"/>
         <w:autoSpaceDE w:val="0"/>
         <w:autoSpaceDN w:val="0"/>
         <w:adjustRightInd w:val="0"/>
@@ -5397,18 +5597,2141 @@
           <w:lang w:val="en-GB"/>
         </w:rPr>
       </w:pPr>
+    </w:p>
+    <w:p>
+      <w:pPr>
+        <w:pStyle w:val="Paragrafoelenco"/>
+        <w:autoSpaceDE w:val="0"/>
+        <w:autoSpaceDN w:val="0"/>
+        <w:adjustRightInd w:val="0"/>
+        <w:spacing w:after="0" w:line="240" w:lineRule="auto"/>
+        <w:ind w:left="2148"/>
+        <w:rPr>
+          <w:rFonts w:ascii="Cambria" w:hAnsi="Cambria" w:cs="Cambria"/>
+          <w:sz w:val="26"/>
+          <w:szCs w:val="26"/>
+          <w:lang w:val="en-GB"/>
+        </w:rPr>
+      </w:pPr>
+      <w:r>
+        <w:rPr>
+          <w:rFonts w:ascii="Cambria" w:hAnsi="Cambria" w:cs="Cambria"/>
+          <w:sz w:val="26"/>
+          <w:szCs w:val="26"/>
+          <w:lang w:val="en-GB"/>
+        </w:rPr>
+        <w:br w:type="page"/>
+      </w:r>
+    </w:p>
+    <w:p>
+      <w:pPr>
+        <w:autoSpaceDE w:val="0"/>
+        <w:autoSpaceDN w:val="0"/>
+        <w:adjustRightInd w:val="0"/>
+        <w:spacing w:after="0" w:line="240" w:lineRule="auto"/>
+        <w:rPr>
+          <w:rFonts w:ascii="Cambria-Bold" w:hAnsi="Cambria-Bold" w:cs="Cambria-Bold"/>
+          <w:b/>
+          <w:bCs/>
+          <w:sz w:val="44"/>
+          <w:szCs w:val="44"/>
+          <w:lang w:val="en-GB"/>
+        </w:rPr>
+      </w:pPr>
+      <w:r>
+        <w:rPr>
+          <w:rFonts w:ascii="Cambria-Bold" w:hAnsi="Cambria-Bold" w:cs="Cambria-Bold"/>
+          <w:b/>
+          <w:bCs/>
+          <w:sz w:val="44"/>
+          <w:szCs w:val="44"/>
+          <w:lang w:val="en-GB"/>
+        </w:rPr>
+        <w:lastRenderedPageBreak/>
+        <w:t>3</w:t>
+      </w:r>
+      <w:r>
+        <w:rPr>
+          <w:rFonts w:ascii="Cambria-Bold" w:hAnsi="Cambria-Bold" w:cs="Cambria-Bold"/>
+          <w:b/>
+          <w:bCs/>
+          <w:sz w:val="44"/>
+          <w:szCs w:val="44"/>
+          <w:lang w:val="en-GB"/>
+        </w:rPr>
+        <w:t xml:space="preserve">.0 </w:t>
+      </w:r>
+      <w:r>
+        <w:rPr>
+          <w:rFonts w:ascii="Cambria-Bold" w:hAnsi="Cambria-Bold" w:cs="Cambria-Bold"/>
+          <w:b/>
+          <w:bCs/>
+          <w:sz w:val="44"/>
+          <w:szCs w:val="44"/>
+          <w:lang w:val="en-GB"/>
+        </w:rPr>
+        <w:t>Specific Requirements</w:t>
+      </w:r>
+    </w:p>
+    <w:p>
+      <w:pPr>
+        <w:autoSpaceDE w:val="0"/>
+        <w:autoSpaceDN w:val="0"/>
+        <w:adjustRightInd w:val="0"/>
+        <w:spacing w:after="0" w:line="240" w:lineRule="auto"/>
+        <w:rPr>
+          <w:rFonts w:ascii="Cambria" w:hAnsi="Cambria" w:cs="Cambria"/>
+          <w:sz w:val="26"/>
+          <w:szCs w:val="26"/>
+          <w:lang w:val="en-GB"/>
+        </w:rPr>
+      </w:pPr>
+    </w:p>
+    <w:p>
+      <w:pPr>
+        <w:pStyle w:val="Paragrafoelenco"/>
+        <w:numPr>
+          <w:ilvl w:val="1"/>
+          <w:numId w:val="19"/>
+        </w:numPr>
+        <w:autoSpaceDE w:val="0"/>
+        <w:autoSpaceDN w:val="0"/>
+        <w:adjustRightInd w:val="0"/>
+        <w:spacing w:after="0"/>
+        <w:rPr>
+          <w:rFonts w:ascii="Cambria" w:hAnsi="Cambria" w:cs="Cambria"/>
+          <w:sz w:val="26"/>
+          <w:szCs w:val="26"/>
+          <w:lang w:val="en-GB"/>
+        </w:rPr>
+      </w:pPr>
+      <w:r>
+        <w:rPr>
+          <w:rFonts w:ascii="Cambria" w:hAnsi="Cambria" w:cs="Cambria"/>
+          <w:b/>
+          <w:sz w:val="36"/>
+          <w:szCs w:val="36"/>
+          <w:lang w:val="en-GB"/>
+        </w:rPr>
+        <w:t>Functional Requirements</w:t>
+      </w:r>
     </w:p>
     <w:p>
       <w:pPr>
         <w:pStyle w:val="Paragrafoelenco"/>
         <w:numPr>
           <w:ilvl w:val="0"/>
-          <w:numId w:val="15"/>
+          <w:numId w:val="21"/>
         </w:numPr>
         <w:autoSpaceDE w:val="0"/>
         <w:autoSpaceDN w:val="0"/>
         <w:adjustRightInd w:val="0"/>
+        <w:spacing w:after="0" w:line="240" w:lineRule="auto"/>
+        <w:rPr>
+          <w:rFonts w:ascii="Cambria" w:hAnsi="Cambria" w:cs="Cambria"/>
+          <w:sz w:val="26"/>
+          <w:szCs w:val="26"/>
+          <w:lang w:val="en-GB"/>
+        </w:rPr>
+      </w:pPr>
+      <w:r>
+        <w:rPr>
+          <w:rFonts w:ascii="Cambria" w:hAnsi="Cambria" w:cs="Cambria"/>
+          <w:b/>
+          <w:sz w:val="26"/>
+          <w:szCs w:val="26"/>
+          <w:lang w:val="en-GB"/>
+        </w:rPr>
+        <w:t>[R1]</w:t>
+      </w:r>
+      <w:r>
+        <w:rPr>
+          <w:rFonts w:ascii="Cambria" w:hAnsi="Cambria" w:cs="Cambria"/>
+          <w:sz w:val="26"/>
+          <w:szCs w:val="26"/>
+          <w:lang w:val="en-GB"/>
+        </w:rPr>
+        <w:t xml:space="preserve">  Allow the users to manage already existing activities.</w:t>
+      </w:r>
+    </w:p>
+    <w:p>
+      <w:pPr>
+        <w:pStyle w:val="Paragrafoelenco"/>
+        <w:numPr>
+          <w:ilvl w:val="0"/>
+          <w:numId w:val="21"/>
+        </w:numPr>
+        <w:autoSpaceDE w:val="0"/>
+        <w:autoSpaceDN w:val="0"/>
+        <w:adjustRightInd w:val="0"/>
+        <w:spacing w:after="0" w:line="240" w:lineRule="auto"/>
+        <w:rPr>
+          <w:rFonts w:ascii="Cambria" w:hAnsi="Cambria" w:cs="Cambria"/>
+          <w:sz w:val="26"/>
+          <w:szCs w:val="26"/>
+          <w:lang w:val="en-GB"/>
+        </w:rPr>
+      </w:pPr>
+      <w:r>
+        <w:rPr>
+          <w:rFonts w:ascii="Cambria" w:hAnsi="Cambria" w:cs="Cambria"/>
+          <w:b/>
+          <w:sz w:val="26"/>
+          <w:szCs w:val="26"/>
+          <w:lang w:val="en-GB"/>
+        </w:rPr>
+        <w:t>[R2]</w:t>
+      </w:r>
+      <w:r>
+        <w:rPr>
+          <w:rFonts w:ascii="Cambria" w:hAnsi="Cambria" w:cs="Cambria"/>
+          <w:sz w:val="26"/>
+          <w:szCs w:val="26"/>
+          <w:lang w:val="en-GB"/>
+        </w:rPr>
+        <w:t xml:space="preserve">  Users should be able to log in to Travlendar+.</w:t>
+      </w:r>
+    </w:p>
+    <w:p>
+      <w:pPr>
+        <w:pStyle w:val="Paragrafoelenco"/>
+        <w:numPr>
+          <w:ilvl w:val="0"/>
+          <w:numId w:val="21"/>
+        </w:numPr>
+        <w:autoSpaceDE w:val="0"/>
+        <w:autoSpaceDN w:val="0"/>
+        <w:adjustRightInd w:val="0"/>
+        <w:spacing w:after="0" w:line="240" w:lineRule="auto"/>
+        <w:rPr>
+          <w:rFonts w:ascii="Cambria" w:hAnsi="Cambria" w:cs="Cambria"/>
+          <w:sz w:val="26"/>
+          <w:szCs w:val="26"/>
+          <w:lang w:val="en-GB"/>
+        </w:rPr>
+      </w:pPr>
+      <w:r>
+        <w:rPr>
+          <w:rFonts w:ascii="Cambria" w:hAnsi="Cambria" w:cs="Cambria"/>
+          <w:b/>
+          <w:sz w:val="26"/>
+          <w:szCs w:val="26"/>
+          <w:lang w:val="en-GB"/>
+        </w:rPr>
+        <w:t>[R3]</w:t>
+      </w:r>
+      <w:r>
+        <w:rPr>
+          <w:rFonts w:ascii="Cambria" w:hAnsi="Cambria" w:cs="Cambria"/>
+          <w:sz w:val="26"/>
+          <w:szCs w:val="26"/>
+          <w:lang w:val="en-GB"/>
+        </w:rPr>
+        <w:t xml:space="preserve">  Users should be able to register to Travlendar+.</w:t>
+      </w:r>
+    </w:p>
+    <w:p>
+      <w:pPr>
+        <w:pStyle w:val="Paragrafoelenco"/>
+        <w:numPr>
+          <w:ilvl w:val="0"/>
+          <w:numId w:val="21"/>
+        </w:numPr>
+        <w:autoSpaceDE w:val="0"/>
+        <w:autoSpaceDN w:val="0"/>
+        <w:adjustRightInd w:val="0"/>
+        <w:spacing w:after="0" w:line="240" w:lineRule="auto"/>
+        <w:rPr>
+          <w:rFonts w:ascii="Cambria" w:hAnsi="Cambria" w:cs="Cambria"/>
+          <w:sz w:val="26"/>
+          <w:szCs w:val="26"/>
+          <w:lang w:val="en-GB"/>
+        </w:rPr>
+      </w:pPr>
+      <w:r>
+        <w:rPr>
+          <w:rFonts w:ascii="Cambria" w:hAnsi="Cambria" w:cs="Cambria"/>
+          <w:b/>
+          <w:sz w:val="26"/>
+          <w:szCs w:val="26"/>
+          <w:lang w:val="en-GB"/>
+        </w:rPr>
+        <w:t>[R4]</w:t>
+      </w:r>
+      <w:r>
+        <w:rPr>
+          <w:rFonts w:ascii="Cambria" w:hAnsi="Cambria" w:cs="Cambria"/>
+          <w:sz w:val="26"/>
+          <w:szCs w:val="26"/>
+          <w:lang w:val="en-GB"/>
+        </w:rPr>
+        <w:t xml:space="preserve">  Users should be able to change their password whether they forget it.</w:t>
+      </w:r>
+    </w:p>
+    <w:p>
+      <w:pPr>
+        <w:pStyle w:val="Paragrafoelenco"/>
+        <w:numPr>
+          <w:ilvl w:val="0"/>
+          <w:numId w:val="21"/>
+        </w:numPr>
+        <w:autoSpaceDE w:val="0"/>
+        <w:autoSpaceDN w:val="0"/>
+        <w:adjustRightInd w:val="0"/>
+        <w:spacing w:after="0" w:line="240" w:lineRule="auto"/>
+        <w:rPr>
+          <w:rFonts w:ascii="Cambria" w:hAnsi="Cambria" w:cs="Cambria"/>
+          <w:sz w:val="26"/>
+          <w:szCs w:val="26"/>
+          <w:lang w:val="en-GB"/>
+        </w:rPr>
+      </w:pPr>
+      <w:r>
+        <w:rPr>
+          <w:rFonts w:ascii="Cambria" w:hAnsi="Cambria" w:cs="Cambria"/>
+          <w:b/>
+          <w:sz w:val="26"/>
+          <w:szCs w:val="26"/>
+          <w:lang w:val="en-GB"/>
+        </w:rPr>
+        <w:t xml:space="preserve">[R5] </w:t>
+      </w:r>
+      <w:r>
+        <w:rPr>
+          <w:rFonts w:ascii="Cambria" w:hAnsi="Cambria" w:cs="Cambria"/>
+          <w:sz w:val="26"/>
+          <w:szCs w:val="26"/>
+          <w:lang w:val="en-GB"/>
+        </w:rPr>
+        <w:t xml:space="preserve"> Users should be able to schedule new activities.</w:t>
+      </w:r>
+    </w:p>
+    <w:p>
+      <w:pPr>
+        <w:pStyle w:val="Paragrafoelenco"/>
+        <w:numPr>
+          <w:ilvl w:val="0"/>
+          <w:numId w:val="21"/>
+        </w:numPr>
+        <w:autoSpaceDE w:val="0"/>
+        <w:autoSpaceDN w:val="0"/>
+        <w:adjustRightInd w:val="0"/>
+        <w:spacing w:after="0" w:line="240" w:lineRule="auto"/>
+        <w:rPr>
+          <w:rFonts w:ascii="Cambria" w:hAnsi="Cambria" w:cs="Cambria"/>
+          <w:sz w:val="26"/>
+          <w:szCs w:val="26"/>
+          <w:lang w:val="en-GB"/>
+        </w:rPr>
+      </w:pPr>
+      <w:r>
+        <w:rPr>
+          <w:rFonts w:ascii="Cambria" w:hAnsi="Cambria" w:cs="Cambria"/>
+          <w:b/>
+          <w:sz w:val="26"/>
+          <w:szCs w:val="26"/>
+          <w:lang w:val="en-GB"/>
+        </w:rPr>
+        <w:t>[R</w:t>
+      </w:r>
+      <w:r>
+        <w:rPr>
+          <w:rFonts w:ascii="Cambria" w:hAnsi="Cambria" w:cs="Cambria"/>
+          <w:b/>
+          <w:sz w:val="26"/>
+          <w:szCs w:val="26"/>
+          <w:lang w:val="en-GB"/>
+        </w:rPr>
+        <w:t>6</w:t>
+      </w:r>
+      <w:r>
+        <w:rPr>
+          <w:rFonts w:ascii="Cambria" w:hAnsi="Cambria" w:cs="Cambria"/>
+          <w:b/>
+          <w:sz w:val="26"/>
+          <w:szCs w:val="26"/>
+          <w:lang w:val="en-GB"/>
+        </w:rPr>
+        <w:t>]</w:t>
+      </w:r>
+      <w:r>
+        <w:rPr>
+          <w:rFonts w:ascii="Cambria" w:hAnsi="Cambria" w:cs="Cambria"/>
+          <w:sz w:val="26"/>
+          <w:szCs w:val="26"/>
+          <w:lang w:val="en-GB"/>
+        </w:rPr>
+        <w:t xml:space="preserve">  Users should be able to set their own preferences that will be taken into account and will be applied to schedules every time this is possible and reasonable.</w:t>
+      </w:r>
+    </w:p>
+    <w:p>
+      <w:pPr>
+        <w:pStyle w:val="Paragrafoelenco"/>
+        <w:numPr>
+          <w:ilvl w:val="0"/>
+          <w:numId w:val="21"/>
+        </w:numPr>
+        <w:autoSpaceDE w:val="0"/>
+        <w:autoSpaceDN w:val="0"/>
+        <w:adjustRightInd w:val="0"/>
+        <w:spacing w:after="0" w:line="240" w:lineRule="auto"/>
+        <w:rPr>
+          <w:rFonts w:ascii="Cambria" w:hAnsi="Cambria" w:cs="Cambria"/>
+          <w:sz w:val="26"/>
+          <w:szCs w:val="26"/>
+          <w:lang w:val="en-GB"/>
+        </w:rPr>
+      </w:pPr>
+      <w:r>
+        <w:rPr>
+          <w:rFonts w:ascii="Cambria" w:hAnsi="Cambria" w:cs="Cambria"/>
+          <w:b/>
+          <w:i/>
+          <w:sz w:val="26"/>
+          <w:szCs w:val="26"/>
+          <w:lang w:val="en-GB"/>
+        </w:rPr>
+        <w:t>[R6</w:t>
+      </w:r>
+      <w:r>
+        <w:rPr>
+          <w:rFonts w:ascii="Cambria" w:hAnsi="Cambria" w:cs="Cambria"/>
+          <w:b/>
+          <w:i/>
+          <w:sz w:val="26"/>
+          <w:szCs w:val="26"/>
+          <w:lang w:val="en-GB"/>
+        </w:rPr>
+        <w:t>.1]</w:t>
+      </w:r>
+      <w:r>
+        <w:rPr>
+          <w:rFonts w:ascii="Cambria" w:hAnsi="Cambria" w:cs="Cambria"/>
+          <w:i/>
+          <w:sz w:val="26"/>
+          <w:szCs w:val="26"/>
+          <w:lang w:val="en-GB"/>
+        </w:rPr>
+        <w:t xml:space="preserve"> Specification</w:t>
+      </w:r>
+      <w:r>
+        <w:rPr>
+          <w:rFonts w:ascii="Cambria" w:hAnsi="Cambria" w:cs="Cambria"/>
+          <w:sz w:val="26"/>
+          <w:szCs w:val="26"/>
+          <w:lang w:val="en-GB"/>
+        </w:rPr>
+        <w:t>: The user can also set flexible activities (e.g. flexible lunch) , and, in particular, the special preference “minimize carbon footprint” will be present.</w:t>
+      </w:r>
+    </w:p>
+    <w:p>
+      <w:pPr>
+        <w:pStyle w:val="Paragrafoelenco"/>
+        <w:numPr>
+          <w:ilvl w:val="0"/>
+          <w:numId w:val="21"/>
+        </w:numPr>
+        <w:autoSpaceDE w:val="0"/>
+        <w:autoSpaceDN w:val="0"/>
+        <w:adjustRightInd w:val="0"/>
+        <w:spacing w:after="0" w:line="240" w:lineRule="auto"/>
+        <w:rPr>
+          <w:rFonts w:ascii="Cambria" w:hAnsi="Cambria" w:cs="Cambria"/>
+          <w:sz w:val="26"/>
+          <w:szCs w:val="26"/>
+          <w:lang w:val="en-GB"/>
+        </w:rPr>
+      </w:pPr>
+      <w:r>
+        <w:rPr>
+          <w:rFonts w:ascii="Cambria" w:hAnsi="Cambria" w:cs="Cambria"/>
+          <w:b/>
+          <w:sz w:val="26"/>
+          <w:szCs w:val="26"/>
+          <w:lang w:val="en-GB"/>
+        </w:rPr>
+        <w:t>[R</w:t>
+      </w:r>
+      <w:r>
+        <w:rPr>
+          <w:rFonts w:ascii="Cambria" w:hAnsi="Cambria" w:cs="Cambria"/>
+          <w:b/>
+          <w:sz w:val="26"/>
+          <w:szCs w:val="26"/>
+          <w:lang w:val="en-GB"/>
+        </w:rPr>
+        <w:t>7</w:t>
+      </w:r>
+      <w:r>
+        <w:rPr>
+          <w:rFonts w:ascii="Cambria" w:hAnsi="Cambria" w:cs="Cambria"/>
+          <w:b/>
+          <w:sz w:val="26"/>
+          <w:szCs w:val="26"/>
+          <w:lang w:val="en-GB"/>
+        </w:rPr>
+        <w:t>]</w:t>
+      </w:r>
+      <w:r>
+        <w:rPr>
+          <w:rFonts w:ascii="Cambria" w:hAnsi="Cambria" w:cs="Cambria"/>
+          <w:sz w:val="26"/>
+          <w:szCs w:val="26"/>
+          <w:lang w:val="en-GB"/>
+        </w:rPr>
+        <w:t xml:space="preserve"> </w:t>
+      </w:r>
+      <w:r>
+        <w:rPr>
+          <w:rFonts w:ascii="Cambria" w:hAnsi="Cambria" w:cs="Cambria"/>
+          <w:sz w:val="26"/>
+          <w:szCs w:val="26"/>
+          <w:lang w:val="en-GB"/>
+        </w:rPr>
+        <w:t xml:space="preserve"> </w:t>
+      </w:r>
+      <w:r>
+        <w:rPr>
+          <w:rFonts w:ascii="Cambria" w:hAnsi="Cambria" w:cs="Cambria"/>
+          <w:sz w:val="26"/>
+          <w:szCs w:val="26"/>
+          <w:lang w:val="en-GB"/>
+        </w:rPr>
+        <w:t>When necessary, users should be supported in buying</w:t>
+      </w:r>
+      <w:r>
+        <w:rPr>
+          <w:rFonts w:ascii="Cambria" w:hAnsi="Cambria" w:cs="Cambria"/>
+          <w:sz w:val="26"/>
+          <w:szCs w:val="26"/>
+          <w:lang w:val="en-GB"/>
+        </w:rPr>
+        <w:t xml:space="preserve"> public</w:t>
+      </w:r>
+      <w:r>
+        <w:rPr>
+          <w:rFonts w:ascii="Cambria" w:hAnsi="Cambria" w:cs="Cambria"/>
+          <w:sz w:val="26"/>
+          <w:szCs w:val="26"/>
+          <w:lang w:val="en-GB"/>
+        </w:rPr>
+        <w:t xml:space="preserve"> transports tickets directly on Travlendar+ and/or redirected on the correct external page.</w:t>
+      </w:r>
+    </w:p>
+    <w:p>
+      <w:pPr>
+        <w:pStyle w:val="Paragrafoelenco"/>
+        <w:numPr>
+          <w:ilvl w:val="0"/>
+          <w:numId w:val="21"/>
+        </w:numPr>
+        <w:autoSpaceDE w:val="0"/>
+        <w:autoSpaceDN w:val="0"/>
+        <w:adjustRightInd w:val="0"/>
+        <w:spacing w:after="0" w:line="240" w:lineRule="auto"/>
+        <w:rPr>
+          <w:rFonts w:ascii="Cambria" w:hAnsi="Cambria" w:cs="Cambria"/>
+          <w:sz w:val="26"/>
+          <w:szCs w:val="26"/>
+          <w:lang w:val="en-GB"/>
+        </w:rPr>
+      </w:pPr>
+      <w:r>
+        <w:rPr>
+          <w:rFonts w:ascii="Cambria" w:hAnsi="Cambria" w:cs="Cambria"/>
+          <w:b/>
+          <w:sz w:val="26"/>
+          <w:szCs w:val="26"/>
+          <w:lang w:val="en-GB"/>
+        </w:rPr>
+        <w:t>[R</w:t>
+      </w:r>
+      <w:r>
+        <w:rPr>
+          <w:rFonts w:ascii="Cambria" w:hAnsi="Cambria" w:cs="Cambria"/>
+          <w:b/>
+          <w:sz w:val="26"/>
+          <w:szCs w:val="26"/>
+          <w:lang w:val="en-GB"/>
+        </w:rPr>
+        <w:t>8</w:t>
+      </w:r>
+      <w:r>
+        <w:rPr>
+          <w:rFonts w:ascii="Cambria" w:hAnsi="Cambria" w:cs="Cambria"/>
+          <w:b/>
+          <w:sz w:val="26"/>
+          <w:szCs w:val="26"/>
+          <w:lang w:val="en-GB"/>
+        </w:rPr>
+        <w:t>]</w:t>
+      </w:r>
+      <w:r>
+        <w:rPr>
+          <w:rFonts w:ascii="Cambria" w:hAnsi="Cambria" w:cs="Cambria"/>
+          <w:sz w:val="26"/>
+          <w:szCs w:val="26"/>
+          <w:lang w:val="en-GB"/>
+        </w:rPr>
+        <w:t xml:space="preserve">  Users should be warned when they’re scheduling an activity that is not physically possible due to a lack of time or that overlaps with other activities.</w:t>
+      </w:r>
+    </w:p>
+    <w:p>
+      <w:pPr>
+        <w:pStyle w:val="Paragrafoelenco"/>
+        <w:numPr>
+          <w:ilvl w:val="0"/>
+          <w:numId w:val="21"/>
+        </w:numPr>
+        <w:autoSpaceDE w:val="0"/>
+        <w:autoSpaceDN w:val="0"/>
+        <w:adjustRightInd w:val="0"/>
+        <w:spacing w:after="0" w:line="240" w:lineRule="auto"/>
+        <w:rPr>
+          <w:rFonts w:ascii="Cambria" w:hAnsi="Cambria" w:cs="Cambria"/>
+          <w:sz w:val="26"/>
+          <w:szCs w:val="26"/>
+          <w:lang w:val="en-GB"/>
+        </w:rPr>
+      </w:pPr>
+      <w:r>
+        <w:rPr>
+          <w:rFonts w:ascii="Cambria" w:hAnsi="Cambria" w:cs="Cambria"/>
+          <w:b/>
+          <w:sz w:val="26"/>
+          <w:szCs w:val="26"/>
+          <w:lang w:val="en-GB"/>
+        </w:rPr>
+        <w:t>[R</w:t>
+      </w:r>
+      <w:r>
+        <w:rPr>
+          <w:rFonts w:ascii="Cambria" w:hAnsi="Cambria" w:cs="Cambria"/>
+          <w:b/>
+          <w:sz w:val="26"/>
+          <w:szCs w:val="26"/>
+          <w:lang w:val="en-GB"/>
+        </w:rPr>
+        <w:t>9</w:t>
+      </w:r>
+      <w:r>
+        <w:rPr>
+          <w:rFonts w:ascii="Cambria" w:hAnsi="Cambria" w:cs="Cambria"/>
+          <w:b/>
+          <w:sz w:val="26"/>
+          <w:szCs w:val="26"/>
+          <w:lang w:val="en-GB"/>
+        </w:rPr>
+        <w:t>]</w:t>
+      </w:r>
+      <w:r>
+        <w:rPr>
+          <w:rFonts w:ascii="Cambria" w:hAnsi="Cambria" w:cs="Cambria"/>
+          <w:sz w:val="26"/>
+          <w:szCs w:val="26"/>
+          <w:lang w:val="en-GB"/>
+        </w:rPr>
+        <w:t xml:space="preserve"> </w:t>
+      </w:r>
+      <w:r>
+        <w:rPr>
+          <w:rFonts w:ascii="Cambria" w:hAnsi="Cambria" w:cs="Cambria"/>
+          <w:sz w:val="26"/>
+          <w:szCs w:val="26"/>
+          <w:lang w:val="en-GB"/>
+        </w:rPr>
+        <w:t xml:space="preserve"> </w:t>
+      </w:r>
+      <w:r>
+        <w:rPr>
+          <w:rFonts w:ascii="Cambria" w:hAnsi="Cambria" w:cs="Cambria"/>
+          <w:sz w:val="26"/>
+          <w:szCs w:val="26"/>
+          <w:lang w:val="en-GB"/>
+        </w:rPr>
+        <w:t>Mobility s</w:t>
+      </w:r>
+      <w:r>
+        <w:rPr>
+          <w:rFonts w:ascii="Cambria" w:hAnsi="Cambria" w:cs="Cambria"/>
+          <w:sz w:val="26"/>
+          <w:szCs w:val="26"/>
+          <w:lang w:val="en-GB"/>
+        </w:rPr>
+        <w:t>olutions involving car and bike sharing systems must be taken into account</w:t>
+      </w:r>
+      <w:r>
+        <w:rPr>
+          <w:rFonts w:ascii="Cambria" w:hAnsi="Cambria" w:cs="Cambria"/>
+          <w:sz w:val="26"/>
+          <w:szCs w:val="26"/>
+          <w:lang w:val="en-GB"/>
+        </w:rPr>
+        <w:t>, when possible,</w:t>
+      </w:r>
+      <w:r>
+        <w:rPr>
+          <w:rFonts w:ascii="Cambria" w:hAnsi="Cambria" w:cs="Cambria"/>
+          <w:sz w:val="26"/>
+          <w:szCs w:val="26"/>
+          <w:lang w:val="en-GB"/>
+        </w:rPr>
+        <w:t xml:space="preserve"> and proposed to the user when they represent the optimal solution.</w:t>
+      </w:r>
+    </w:p>
+    <w:p>
+      <w:pPr>
+        <w:pStyle w:val="Paragrafoelenco"/>
+        <w:numPr>
+          <w:ilvl w:val="0"/>
+          <w:numId w:val="21"/>
+        </w:numPr>
+        <w:autoSpaceDE w:val="0"/>
+        <w:autoSpaceDN w:val="0"/>
+        <w:adjustRightInd w:val="0"/>
+        <w:spacing w:after="0" w:line="240" w:lineRule="auto"/>
+        <w:rPr>
+          <w:rFonts w:ascii="Cambria" w:hAnsi="Cambria" w:cs="Cambria"/>
+          <w:sz w:val="26"/>
+          <w:szCs w:val="26"/>
+          <w:lang w:val="en-GB"/>
+        </w:rPr>
+      </w:pPr>
+      <w:r>
+        <w:rPr>
+          <w:rFonts w:ascii="Cambria" w:hAnsi="Cambria" w:cs="Cambria"/>
+          <w:b/>
+          <w:sz w:val="26"/>
+          <w:szCs w:val="26"/>
+          <w:lang w:val="en-GB"/>
+        </w:rPr>
+        <w:t>[</w:t>
+      </w:r>
+      <w:r>
+        <w:rPr>
+          <w:rFonts w:ascii="Cambria" w:hAnsi="Cambria" w:cs="Cambria"/>
+          <w:b/>
+          <w:sz w:val="26"/>
+          <w:szCs w:val="26"/>
+          <w:lang w:val="en-GB"/>
+        </w:rPr>
+        <w:t>R10</w:t>
+      </w:r>
+      <w:r>
+        <w:rPr>
+          <w:rFonts w:ascii="Cambria" w:hAnsi="Cambria" w:cs="Cambria"/>
+          <w:b/>
+          <w:sz w:val="26"/>
+          <w:szCs w:val="26"/>
+          <w:lang w:val="en-GB"/>
+        </w:rPr>
+        <w:t>]</w:t>
+      </w:r>
+      <w:r>
+        <w:rPr>
+          <w:rFonts w:ascii="Cambria" w:hAnsi="Cambria" w:cs="Cambria"/>
+          <w:sz w:val="26"/>
+          <w:szCs w:val="26"/>
+          <w:lang w:val="en-GB"/>
+        </w:rPr>
+        <w:t xml:space="preserve">  Users should receive a notification (e.g. email, push notifications) a little before the time they have to leave to go to the next appointment.</w:t>
+      </w:r>
+    </w:p>
+    <w:p>
+      <w:pPr>
+        <w:pStyle w:val="Paragrafoelenco"/>
+        <w:numPr>
+          <w:ilvl w:val="0"/>
+          <w:numId w:val="21"/>
+        </w:numPr>
+        <w:autoSpaceDE w:val="0"/>
+        <w:autoSpaceDN w:val="0"/>
+        <w:adjustRightInd w:val="0"/>
+        <w:spacing w:after="0" w:line="240" w:lineRule="auto"/>
+        <w:rPr>
+          <w:rFonts w:ascii="Cambria" w:hAnsi="Cambria" w:cs="Cambria"/>
+          <w:sz w:val="26"/>
+          <w:szCs w:val="26"/>
+          <w:lang w:val="en-GB"/>
+        </w:rPr>
+      </w:pPr>
+      <w:r>
+        <w:rPr>
+          <w:rFonts w:ascii="Cambria" w:hAnsi="Cambria" w:cs="Cambria"/>
+          <w:b/>
+          <w:sz w:val="26"/>
+          <w:szCs w:val="26"/>
+          <w:lang w:val="en-GB"/>
+        </w:rPr>
+        <w:t>[R11</w:t>
+      </w:r>
+      <w:r>
+        <w:rPr>
+          <w:rFonts w:ascii="Cambria" w:hAnsi="Cambria" w:cs="Cambria"/>
+          <w:b/>
+          <w:sz w:val="26"/>
+          <w:szCs w:val="26"/>
+          <w:lang w:val="en-GB"/>
+        </w:rPr>
+        <w:t>]</w:t>
+      </w:r>
+      <w:r>
+        <w:rPr>
+          <w:rFonts w:ascii="Cambria" w:hAnsi="Cambria" w:cs="Cambria"/>
+          <w:sz w:val="26"/>
+          <w:szCs w:val="26"/>
+          <w:lang w:val="en-GB"/>
+        </w:rPr>
+        <w:t xml:space="preserve"> </w:t>
+      </w:r>
+      <w:r>
+        <w:rPr>
+          <w:rFonts w:ascii="Cambria" w:hAnsi="Cambria" w:cs="Cambria"/>
+          <w:sz w:val="26"/>
+          <w:szCs w:val="26"/>
+          <w:lang w:val="en-GB"/>
+        </w:rPr>
+        <w:t xml:space="preserve"> </w:t>
+      </w:r>
+      <w:r>
+        <w:rPr>
+          <w:rFonts w:ascii="Cambria" w:hAnsi="Cambria" w:cs="Cambria"/>
+          <w:sz w:val="26"/>
+          <w:szCs w:val="26"/>
+          <w:lang w:val="en-GB"/>
+        </w:rPr>
+        <w:t xml:space="preserve">The application should identify the best mobility option. Moreover, this should be done by appointment and by day </w:t>
+      </w:r>
+      <w:r>
+        <w:rPr>
+          <w:rFonts w:ascii="Cambria" w:hAnsi="Cambria" w:cs="Cambria"/>
+          <w:sz w:val="26"/>
+          <w:szCs w:val="26"/>
+          <w:lang w:val="en-GB"/>
+        </w:rPr>
+        <w:t>(e.g., the app should suggest that you leave your home via car in the morning because meetings during the day will not be doable via public transportation)</w:t>
+      </w:r>
+      <w:r>
+        <w:rPr>
+          <w:rFonts w:ascii="Cambria" w:hAnsi="Cambria" w:cs="Cambria"/>
+          <w:sz w:val="26"/>
+          <w:szCs w:val="26"/>
+          <w:lang w:val="en-GB"/>
+        </w:rPr>
+        <w:t>.</w:t>
+      </w:r>
+    </w:p>
+    <w:p>
+      <w:pPr>
+        <w:pStyle w:val="Paragrafoelenco"/>
+        <w:numPr>
+          <w:ilvl w:val="1"/>
+          <w:numId w:val="19"/>
+        </w:numPr>
+        <w:autoSpaceDE w:val="0"/>
+        <w:autoSpaceDN w:val="0"/>
+        <w:adjustRightInd w:val="0"/>
         <w:spacing w:after="0"/>
+        <w:rPr>
+          <w:rFonts w:ascii="Cambria" w:hAnsi="Cambria" w:cs="Cambria"/>
+          <w:sz w:val="26"/>
+          <w:szCs w:val="26"/>
+          <w:lang w:val="en-GB"/>
+        </w:rPr>
+      </w:pPr>
+      <w:r>
+        <w:rPr>
+          <w:rFonts w:ascii="Cambria" w:hAnsi="Cambria" w:cs="Cambria"/>
+          <w:b/>
+          <w:sz w:val="36"/>
+          <w:szCs w:val="36"/>
+          <w:lang w:val="en-GB"/>
+        </w:rPr>
+        <w:t>Non-</w:t>
+      </w:r>
+      <w:r>
+        <w:rPr>
+          <w:rFonts w:ascii="Cambria" w:hAnsi="Cambria" w:cs="Cambria"/>
+          <w:b/>
+          <w:sz w:val="36"/>
+          <w:szCs w:val="36"/>
+          <w:lang w:val="en-GB"/>
+        </w:rPr>
+        <w:t>Functional Requirements</w:t>
+      </w:r>
+    </w:p>
+    <w:p>
+      <w:pPr>
+        <w:pStyle w:val="Paragrafoelenco"/>
+        <w:numPr>
+          <w:ilvl w:val="0"/>
+          <w:numId w:val="22"/>
+        </w:numPr>
+        <w:autoSpaceDE w:val="0"/>
+        <w:autoSpaceDN w:val="0"/>
+        <w:adjustRightInd w:val="0"/>
+        <w:spacing w:after="0"/>
+        <w:rPr>
+          <w:rFonts w:ascii="Cambria" w:hAnsi="Cambria" w:cs="Cambria"/>
+          <w:sz w:val="26"/>
+          <w:szCs w:val="26"/>
+          <w:lang w:val="en-GB"/>
+        </w:rPr>
+      </w:pPr>
+      <w:r>
+        <w:rPr>
+          <w:rFonts w:ascii="Cambria" w:hAnsi="Cambria" w:cs="Cambria"/>
+          <w:b/>
+          <w:sz w:val="26"/>
+          <w:szCs w:val="26"/>
+          <w:lang w:val="en-GB"/>
+        </w:rPr>
+        <w:t>[NFR1]</w:t>
+      </w:r>
+      <w:r>
+        <w:rPr>
+          <w:rFonts w:ascii="Cambria" w:hAnsi="Cambria" w:cs="Cambria"/>
+          <w:b/>
+          <w:sz w:val="26"/>
+          <w:szCs w:val="26"/>
+          <w:lang w:val="en-GB"/>
+        </w:rPr>
+        <w:t xml:space="preserve">  </w:t>
+      </w:r>
+      <w:r>
+        <w:rPr>
+          <w:rFonts w:ascii="Cambria" w:hAnsi="Cambria" w:cs="Cambria"/>
+          <w:sz w:val="26"/>
+          <w:szCs w:val="26"/>
+          <w:lang w:val="en-GB"/>
+        </w:rPr>
+        <w:t>After a user is logged in, he should be able to reach every functionality in less than 3 taps/clicks.</w:t>
+      </w:r>
+    </w:p>
+    <w:p>
+      <w:pPr>
+        <w:pStyle w:val="Paragrafoelenco"/>
+        <w:numPr>
+          <w:ilvl w:val="0"/>
+          <w:numId w:val="22"/>
+        </w:numPr>
+        <w:autoSpaceDE w:val="0"/>
+        <w:autoSpaceDN w:val="0"/>
+        <w:adjustRightInd w:val="0"/>
+        <w:spacing w:after="0"/>
+        <w:rPr>
+          <w:rFonts w:ascii="Cambria" w:hAnsi="Cambria" w:cs="Cambria"/>
+          <w:sz w:val="26"/>
+          <w:szCs w:val="26"/>
+          <w:lang w:val="en-GB"/>
+        </w:rPr>
+      </w:pPr>
+      <w:r>
+        <w:rPr>
+          <w:rFonts w:ascii="Cambria" w:hAnsi="Cambria" w:cs="Cambria"/>
+          <w:b/>
+          <w:sz w:val="26"/>
+          <w:szCs w:val="26"/>
+          <w:lang w:val="en-GB"/>
+        </w:rPr>
+        <w:t>[NFR2]</w:t>
+      </w:r>
+      <w:r>
+        <w:rPr>
+          <w:rFonts w:ascii="Cambria" w:hAnsi="Cambria" w:cs="Cambria"/>
+          <w:sz w:val="26"/>
+          <w:szCs w:val="26"/>
+          <w:lang w:val="en-GB"/>
+        </w:rPr>
+        <w:t xml:space="preserve"> The mobile application , when it will be developed, should work properly at least on two of the following OS: Android, </w:t>
+      </w:r>
+      <w:proofErr w:type="spellStart"/>
+      <w:r>
+        <w:rPr>
+          <w:rFonts w:ascii="Cambria" w:hAnsi="Cambria" w:cs="Cambria"/>
+          <w:sz w:val="26"/>
+          <w:szCs w:val="26"/>
+          <w:lang w:val="en-GB"/>
+        </w:rPr>
+        <w:t>iOS</w:t>
+      </w:r>
+      <w:proofErr w:type="spellEnd"/>
+      <w:r>
+        <w:rPr>
+          <w:rFonts w:ascii="Cambria" w:hAnsi="Cambria" w:cs="Cambria"/>
+          <w:sz w:val="26"/>
+          <w:szCs w:val="26"/>
+          <w:lang w:val="en-GB"/>
+        </w:rPr>
+        <w:t>, Windows Phone.</w:t>
+      </w:r>
+    </w:p>
+    <w:p>
+      <w:pPr>
+        <w:pStyle w:val="Paragrafoelenco"/>
+        <w:numPr>
+          <w:ilvl w:val="0"/>
+          <w:numId w:val="22"/>
+        </w:numPr>
+        <w:autoSpaceDE w:val="0"/>
+        <w:autoSpaceDN w:val="0"/>
+        <w:adjustRightInd w:val="0"/>
+        <w:spacing w:after="0"/>
+        <w:rPr>
+          <w:rFonts w:ascii="Cambria" w:hAnsi="Cambria" w:cs="Cambria"/>
+          <w:sz w:val="26"/>
+          <w:szCs w:val="26"/>
+          <w:lang w:val="en-GB"/>
+        </w:rPr>
+      </w:pPr>
+      <w:r>
+        <w:rPr>
+          <w:rFonts w:ascii="Cambria" w:hAnsi="Cambria" w:cs="Cambria"/>
+          <w:b/>
+          <w:sz w:val="26"/>
+          <w:szCs w:val="26"/>
+          <w:lang w:val="en-GB"/>
+        </w:rPr>
+        <w:t>[NFR3]</w:t>
+      </w:r>
+      <w:r>
+        <w:rPr>
+          <w:rFonts w:ascii="Cambria" w:hAnsi="Cambria" w:cs="Cambria"/>
+          <w:sz w:val="26"/>
+          <w:szCs w:val="26"/>
+          <w:lang w:val="en-GB"/>
+        </w:rPr>
+        <w:t xml:space="preserve"> The desktop application should work at least on Windows 7 or higher.</w:t>
+      </w:r>
+    </w:p>
+    <w:p>
+      <w:pPr>
+        <w:pStyle w:val="Paragrafoelenco"/>
+        <w:numPr>
+          <w:ilvl w:val="0"/>
+          <w:numId w:val="22"/>
+        </w:numPr>
+        <w:autoSpaceDE w:val="0"/>
+        <w:autoSpaceDN w:val="0"/>
+        <w:adjustRightInd w:val="0"/>
+        <w:spacing w:after="0"/>
+        <w:rPr>
+          <w:rFonts w:ascii="Cambria" w:hAnsi="Cambria" w:cs="Cambria"/>
+          <w:sz w:val="26"/>
+          <w:szCs w:val="26"/>
+          <w:lang w:val="en-GB"/>
+        </w:rPr>
+      </w:pPr>
+      <w:r>
+        <w:rPr>
+          <w:rFonts w:ascii="Cambria" w:hAnsi="Cambria" w:cs="Cambria"/>
+          <w:b/>
+          <w:sz w:val="26"/>
+          <w:szCs w:val="26"/>
+          <w:lang w:val="en-GB"/>
+        </w:rPr>
+        <w:t>[NFR4]</w:t>
+      </w:r>
+      <w:r>
+        <w:rPr>
+          <w:rFonts w:ascii="Cambria" w:hAnsi="Cambria" w:cs="Cambria"/>
+          <w:sz w:val="26"/>
+          <w:szCs w:val="26"/>
+          <w:lang w:val="en-GB"/>
+        </w:rPr>
+        <w:t xml:space="preserve"> The system should be available at least 99,9% of the time over a year.</w:t>
+      </w:r>
+    </w:p>
+    <w:p>
+      <w:pPr>
+        <w:pStyle w:val="Paragrafoelenco"/>
+        <w:autoSpaceDE w:val="0"/>
+        <w:autoSpaceDN w:val="0"/>
+        <w:adjustRightInd w:val="0"/>
+        <w:spacing w:after="0"/>
+        <w:ind w:left="1428"/>
+        <w:rPr>
+          <w:rFonts w:ascii="Cambria" w:hAnsi="Cambria" w:cs="Cambria"/>
+          <w:sz w:val="26"/>
+          <w:szCs w:val="26"/>
+          <w:lang w:val="en-GB"/>
+        </w:rPr>
+      </w:pPr>
+    </w:p>
+    <w:p>
+      <w:pPr>
+        <w:pStyle w:val="Paragrafoelenco"/>
+        <w:autoSpaceDE w:val="0"/>
+        <w:autoSpaceDN w:val="0"/>
+        <w:adjustRightInd w:val="0"/>
+        <w:spacing w:after="0"/>
+        <w:ind w:left="1428"/>
+        <w:rPr>
+          <w:rFonts w:ascii="Cambria" w:hAnsi="Cambria" w:cs="Cambria"/>
+          <w:sz w:val="26"/>
+          <w:szCs w:val="26"/>
+          <w:lang w:val="en-GB"/>
+        </w:rPr>
+      </w:pPr>
+    </w:p>
+    <w:p>
+      <w:pPr>
+        <w:pStyle w:val="Paragrafoelenco"/>
+        <w:autoSpaceDE w:val="0"/>
+        <w:autoSpaceDN w:val="0"/>
+        <w:adjustRightInd w:val="0"/>
+        <w:spacing w:after="0"/>
+        <w:ind w:left="1428"/>
+        <w:rPr>
+          <w:rFonts w:ascii="Cambria" w:hAnsi="Cambria" w:cs="Cambria"/>
+          <w:sz w:val="26"/>
+          <w:szCs w:val="26"/>
+          <w:lang w:val="en-GB"/>
+        </w:rPr>
+      </w:pPr>
+    </w:p>
+    <w:p>
+      <w:pPr>
+        <w:pStyle w:val="Paragrafoelenco"/>
+        <w:numPr>
+          <w:ilvl w:val="1"/>
+          <w:numId w:val="19"/>
+        </w:numPr>
+        <w:autoSpaceDE w:val="0"/>
+        <w:autoSpaceDN w:val="0"/>
+        <w:adjustRightInd w:val="0"/>
+        <w:spacing w:after="0"/>
+        <w:rPr>
+          <w:rFonts w:ascii="Cambria" w:hAnsi="Cambria" w:cs="Cambria"/>
+          <w:b/>
+          <w:sz w:val="36"/>
+          <w:szCs w:val="36"/>
+          <w:lang w:val="en-GB"/>
+        </w:rPr>
+      </w:pPr>
+      <w:r>
+        <w:rPr>
+          <w:rFonts w:ascii="Cambria" w:hAnsi="Cambria" w:cs="Cambria"/>
+          <w:b/>
+          <w:sz w:val="36"/>
+          <w:szCs w:val="36"/>
+          <w:lang w:val="en-GB"/>
+        </w:rPr>
+        <w:t>Requirements</w:t>
+      </w:r>
+      <w:r>
+        <w:rPr>
+          <w:rFonts w:ascii="Cambria" w:hAnsi="Cambria" w:cs="Cambria"/>
+          <w:b/>
+          <w:sz w:val="36"/>
+          <w:szCs w:val="36"/>
+          <w:lang w:val="en-GB"/>
+        </w:rPr>
+        <w:t xml:space="preserve"> and Assumptio</w:t>
+      </w:r>
+      <w:r>
+        <w:rPr>
+          <w:rFonts w:ascii="Cambria" w:hAnsi="Cambria" w:cs="Cambria"/>
+          <w:b/>
+          <w:sz w:val="36"/>
+          <w:szCs w:val="36"/>
+          <w:lang w:val="en-GB"/>
+        </w:rPr>
+        <w:t>n</w:t>
+      </w:r>
+      <w:r>
+        <w:rPr>
+          <w:rFonts w:ascii="Cambria" w:hAnsi="Cambria" w:cs="Cambria"/>
+          <w:b/>
+          <w:sz w:val="36"/>
+          <w:szCs w:val="36"/>
+          <w:lang w:val="en-GB"/>
+        </w:rPr>
+        <w:t>s</w:t>
+      </w:r>
+      <w:r>
+        <w:rPr>
+          <w:rFonts w:ascii="Cambria" w:hAnsi="Cambria" w:cs="Cambria"/>
+          <w:b/>
+          <w:sz w:val="36"/>
+          <w:szCs w:val="36"/>
+          <w:lang w:val="en-GB"/>
+        </w:rPr>
+        <w:t xml:space="preserve"> Mapping</w:t>
+      </w:r>
+    </w:p>
+    <w:p>
+      <w:pPr>
+        <w:pStyle w:val="Paragrafoelenco"/>
+        <w:autoSpaceDE w:val="0"/>
+        <w:autoSpaceDN w:val="0"/>
+        <w:adjustRightInd w:val="0"/>
+        <w:spacing w:after="0" w:line="240" w:lineRule="auto"/>
+        <w:ind w:left="1428"/>
+        <w:rPr>
+          <w:rFonts w:ascii="Cambria" w:hAnsi="Cambria" w:cs="Cambria"/>
+          <w:sz w:val="26"/>
+          <w:szCs w:val="26"/>
+          <w:lang w:val="en-GB"/>
+        </w:rPr>
+      </w:pPr>
+      <w:r>
+        <w:rPr>
+          <w:rFonts w:ascii="Cambria" w:hAnsi="Cambria" w:cs="Cambria"/>
+          <w:sz w:val="26"/>
+          <w:szCs w:val="26"/>
+          <w:lang w:val="en-GB"/>
+        </w:rPr>
+        <w:t>To prove the completeness of the requirements we provided and assumptions we made, we have to prove that when they’re respected and verified, the goals are reached as a consequence.</w:t>
+      </w:r>
+    </w:p>
+    <w:p>
+      <w:pPr>
+        <w:pStyle w:val="Paragrafoelenco"/>
+        <w:autoSpaceDE w:val="0"/>
+        <w:autoSpaceDN w:val="0"/>
+        <w:adjustRightInd w:val="0"/>
+        <w:spacing w:after="0" w:line="240" w:lineRule="auto"/>
+        <w:ind w:left="1428"/>
+        <w:rPr>
+          <w:rFonts w:ascii="Cambria" w:hAnsi="Cambria" w:cs="Cambria"/>
+          <w:sz w:val="26"/>
+          <w:szCs w:val="26"/>
+          <w:lang w:val="en-GB"/>
+        </w:rPr>
+      </w:pPr>
+      <w:r>
+        <w:rPr>
+          <w:rFonts w:ascii="Cambria" w:hAnsi="Cambria" w:cs="Cambria"/>
+          <w:sz w:val="26"/>
+          <w:szCs w:val="26"/>
+          <w:lang w:val="en-GB"/>
+        </w:rPr>
+        <w:t>The goals have been repeated below for a matter of simplicity.</w:t>
+      </w:r>
+    </w:p>
+    <w:p>
+      <w:pPr>
+        <w:pStyle w:val="Paragrafoelenco"/>
+        <w:numPr>
+          <w:ilvl w:val="0"/>
+          <w:numId w:val="23"/>
+        </w:numPr>
+        <w:autoSpaceDE w:val="0"/>
+        <w:autoSpaceDN w:val="0"/>
+        <w:adjustRightInd w:val="0"/>
+        <w:spacing w:after="0" w:line="240" w:lineRule="auto"/>
+        <w:rPr>
+          <w:rFonts w:ascii="Cambria" w:hAnsi="Cambria" w:cs="Cambria"/>
+          <w:i/>
+          <w:sz w:val="26"/>
+          <w:szCs w:val="26"/>
+          <w:lang w:val="en-GB"/>
+        </w:rPr>
+      </w:pPr>
+      <w:r>
+        <w:rPr>
+          <w:rFonts w:ascii="Cambria" w:hAnsi="Cambria" w:cs="Cambria"/>
+          <w:i/>
+          <w:sz w:val="26"/>
+          <w:szCs w:val="26"/>
+          <w:lang w:val="en-GB"/>
+        </w:rPr>
+        <w:t>[G1]  Users should be able to use the system properly.</w:t>
+      </w:r>
+    </w:p>
+    <w:p>
+      <w:pPr>
+        <w:pStyle w:val="Paragrafoelenco"/>
+        <w:autoSpaceDE w:val="0"/>
+        <w:autoSpaceDN w:val="0"/>
+        <w:adjustRightInd w:val="0"/>
+        <w:spacing w:after="0" w:line="240" w:lineRule="auto"/>
+        <w:ind w:left="1776"/>
+        <w:rPr>
+          <w:rFonts w:ascii="Cambria" w:hAnsi="Cambria" w:cs="Cambria"/>
+          <w:sz w:val="26"/>
+          <w:szCs w:val="26"/>
+          <w:lang w:val="en-GB"/>
+        </w:rPr>
+      </w:pPr>
+      <w:r>
+        <w:rPr>
+          <w:rFonts w:ascii="Cambria" w:hAnsi="Cambria" w:cs="Cambria"/>
+          <w:sz w:val="26"/>
+          <w:szCs w:val="26"/>
+          <w:lang w:val="en-GB"/>
+        </w:rPr>
+        <w:t xml:space="preserve">This goal can be reached thanks to </w:t>
+      </w:r>
+      <w:r>
+        <w:rPr>
+          <w:rFonts w:ascii="Cambria" w:hAnsi="Cambria" w:cs="Cambria"/>
+          <w:sz w:val="26"/>
+          <w:szCs w:val="26"/>
+          <w:lang w:val="en-GB"/>
+        </w:rPr>
+        <w:t xml:space="preserve">functional </w:t>
+      </w:r>
+      <w:r>
+        <w:rPr>
+          <w:rFonts w:ascii="Cambria" w:hAnsi="Cambria" w:cs="Cambria"/>
+          <w:sz w:val="26"/>
+          <w:szCs w:val="26"/>
+          <w:lang w:val="en-GB"/>
+        </w:rPr>
+        <w:t>requirements [R1], [R2], [R3], [R4] and assumption</w:t>
+      </w:r>
+      <w:r>
+        <w:rPr>
+          <w:rFonts w:ascii="Cambria" w:hAnsi="Cambria" w:cs="Cambria"/>
+          <w:sz w:val="26"/>
+          <w:szCs w:val="26"/>
+          <w:lang w:val="en-GB"/>
+        </w:rPr>
+        <w:t>s</w:t>
+      </w:r>
+      <w:r>
+        <w:rPr>
+          <w:rFonts w:ascii="Cambria" w:hAnsi="Cambria" w:cs="Cambria"/>
+          <w:sz w:val="26"/>
+          <w:szCs w:val="26"/>
+          <w:lang w:val="en-GB"/>
+        </w:rPr>
+        <w:t xml:space="preserve"> [A3]</w:t>
+      </w:r>
+      <w:r>
+        <w:rPr>
+          <w:rFonts w:ascii="Cambria" w:hAnsi="Cambria" w:cs="Cambria"/>
+          <w:sz w:val="26"/>
+          <w:szCs w:val="26"/>
+          <w:lang w:val="en-GB"/>
+        </w:rPr>
+        <w:t>, [A9], [A10]</w:t>
+      </w:r>
+      <w:r>
+        <w:rPr>
+          <w:rFonts w:ascii="Cambria" w:hAnsi="Cambria" w:cs="Cambria"/>
+          <w:sz w:val="26"/>
+          <w:szCs w:val="26"/>
+          <w:lang w:val="en-GB"/>
+        </w:rPr>
+        <w:t>.</w:t>
+      </w:r>
+    </w:p>
+    <w:p>
+      <w:pPr>
+        <w:pStyle w:val="Paragrafoelenco"/>
+        <w:autoSpaceDE w:val="0"/>
+        <w:autoSpaceDN w:val="0"/>
+        <w:adjustRightInd w:val="0"/>
+        <w:spacing w:after="0" w:line="240" w:lineRule="auto"/>
+        <w:ind w:left="1776"/>
+        <w:rPr>
+          <w:rFonts w:ascii="Cambria" w:hAnsi="Cambria" w:cs="Cambria"/>
+          <w:sz w:val="26"/>
+          <w:szCs w:val="26"/>
+          <w:lang w:val="en-GB"/>
+        </w:rPr>
+      </w:pPr>
+    </w:p>
+    <w:p>
+      <w:pPr>
+        <w:pStyle w:val="Paragrafoelenco"/>
+        <w:numPr>
+          <w:ilvl w:val="0"/>
+          <w:numId w:val="23"/>
+        </w:numPr>
+        <w:autoSpaceDE w:val="0"/>
+        <w:autoSpaceDN w:val="0"/>
+        <w:adjustRightInd w:val="0"/>
+        <w:spacing w:after="0" w:line="240" w:lineRule="auto"/>
+        <w:rPr>
+          <w:rFonts w:ascii="Cambria" w:hAnsi="Cambria" w:cs="Cambria"/>
+          <w:i/>
+          <w:sz w:val="26"/>
+          <w:szCs w:val="26"/>
+          <w:lang w:val="en-GB"/>
+        </w:rPr>
+      </w:pPr>
+      <w:r>
+        <w:rPr>
+          <w:rFonts w:ascii="Cambria" w:hAnsi="Cambria" w:cs="Cambria"/>
+          <w:i/>
+          <w:sz w:val="26"/>
+          <w:szCs w:val="26"/>
+          <w:lang w:val="en-GB"/>
+        </w:rPr>
+        <w:t>[G2]  Allow users to schedule an activity.</w:t>
+      </w:r>
+    </w:p>
+    <w:p>
+      <w:pPr>
+        <w:pStyle w:val="Paragrafoelenco"/>
+        <w:autoSpaceDE w:val="0"/>
+        <w:autoSpaceDN w:val="0"/>
+        <w:adjustRightInd w:val="0"/>
+        <w:spacing w:after="0" w:line="240" w:lineRule="auto"/>
+        <w:ind w:left="1776"/>
+        <w:rPr>
+          <w:rFonts w:ascii="Cambria" w:hAnsi="Cambria" w:cs="Cambria"/>
+          <w:sz w:val="26"/>
+          <w:szCs w:val="26"/>
+          <w:lang w:val="en-GB"/>
+        </w:rPr>
+      </w:pPr>
+      <w:r>
+        <w:rPr>
+          <w:rFonts w:ascii="Cambria" w:hAnsi="Cambria" w:cs="Cambria"/>
+          <w:sz w:val="26"/>
+          <w:szCs w:val="26"/>
+          <w:lang w:val="en-GB"/>
+        </w:rPr>
+        <w:t>This goal can be reached thanks to</w:t>
+      </w:r>
+      <w:r>
+        <w:rPr>
+          <w:rFonts w:ascii="Cambria" w:hAnsi="Cambria" w:cs="Cambria"/>
+          <w:sz w:val="26"/>
+          <w:szCs w:val="26"/>
+          <w:lang w:val="en-GB"/>
+        </w:rPr>
+        <w:t xml:space="preserve"> functional</w:t>
+      </w:r>
+      <w:r>
+        <w:rPr>
+          <w:rFonts w:ascii="Cambria" w:hAnsi="Cambria" w:cs="Cambria"/>
+          <w:sz w:val="26"/>
+          <w:szCs w:val="26"/>
+          <w:lang w:val="en-GB"/>
+        </w:rPr>
+        <w:t xml:space="preserve"> requirements [R</w:t>
+      </w:r>
+      <w:r>
+        <w:rPr>
+          <w:rFonts w:ascii="Cambria" w:hAnsi="Cambria" w:cs="Cambria"/>
+          <w:sz w:val="26"/>
+          <w:szCs w:val="26"/>
+          <w:lang w:val="en-GB"/>
+        </w:rPr>
+        <w:t>5</w:t>
+      </w:r>
+      <w:r>
+        <w:rPr>
+          <w:rFonts w:ascii="Cambria" w:hAnsi="Cambria" w:cs="Cambria"/>
+          <w:sz w:val="26"/>
+          <w:szCs w:val="26"/>
+          <w:lang w:val="en-GB"/>
+        </w:rPr>
+        <w:t>], [R</w:t>
+      </w:r>
+      <w:r>
+        <w:rPr>
+          <w:rFonts w:ascii="Cambria" w:hAnsi="Cambria" w:cs="Cambria"/>
+          <w:sz w:val="26"/>
+          <w:szCs w:val="26"/>
+          <w:lang w:val="en-GB"/>
+        </w:rPr>
+        <w:t>1</w:t>
+      </w:r>
+      <w:r>
+        <w:rPr>
+          <w:rFonts w:ascii="Cambria" w:hAnsi="Cambria" w:cs="Cambria"/>
+          <w:sz w:val="26"/>
+          <w:szCs w:val="26"/>
+          <w:lang w:val="en-GB"/>
+        </w:rPr>
+        <w:t>], [R</w:t>
+      </w:r>
+      <w:r>
+        <w:rPr>
+          <w:rFonts w:ascii="Cambria" w:hAnsi="Cambria" w:cs="Cambria"/>
+          <w:sz w:val="26"/>
+          <w:szCs w:val="26"/>
+          <w:lang w:val="en-GB"/>
+        </w:rPr>
+        <w:t>8</w:t>
+      </w:r>
+      <w:r>
+        <w:rPr>
+          <w:rFonts w:ascii="Cambria" w:hAnsi="Cambria" w:cs="Cambria"/>
+          <w:sz w:val="26"/>
+          <w:szCs w:val="26"/>
+          <w:lang w:val="en-GB"/>
+        </w:rPr>
+        <w:t>], and assumption [A</w:t>
+      </w:r>
+      <w:r>
+        <w:rPr>
+          <w:rFonts w:ascii="Cambria" w:hAnsi="Cambria" w:cs="Cambria"/>
+          <w:sz w:val="26"/>
+          <w:szCs w:val="26"/>
+          <w:lang w:val="en-GB"/>
+        </w:rPr>
+        <w:t>1</w:t>
+      </w:r>
+      <w:r>
+        <w:rPr>
+          <w:rFonts w:ascii="Cambria" w:hAnsi="Cambria" w:cs="Cambria"/>
+          <w:sz w:val="26"/>
+          <w:szCs w:val="26"/>
+          <w:lang w:val="en-GB"/>
+        </w:rPr>
+        <w:t>].</w:t>
+      </w:r>
+    </w:p>
+    <w:p>
+      <w:pPr>
+        <w:pStyle w:val="Paragrafoelenco"/>
+        <w:autoSpaceDE w:val="0"/>
+        <w:autoSpaceDN w:val="0"/>
+        <w:adjustRightInd w:val="0"/>
+        <w:spacing w:after="0" w:line="240" w:lineRule="auto"/>
+        <w:ind w:left="1776"/>
+        <w:rPr>
+          <w:rFonts w:ascii="Cambria" w:hAnsi="Cambria" w:cs="Cambria"/>
+          <w:sz w:val="26"/>
+          <w:szCs w:val="26"/>
+          <w:lang w:val="en-GB"/>
+        </w:rPr>
+      </w:pPr>
+    </w:p>
+    <w:p>
+      <w:pPr>
+        <w:pStyle w:val="Paragrafoelenco"/>
+        <w:numPr>
+          <w:ilvl w:val="0"/>
+          <w:numId w:val="23"/>
+        </w:numPr>
+        <w:autoSpaceDE w:val="0"/>
+        <w:autoSpaceDN w:val="0"/>
+        <w:adjustRightInd w:val="0"/>
+        <w:spacing w:after="0" w:line="240" w:lineRule="auto"/>
+        <w:rPr>
+          <w:rFonts w:ascii="Cambria" w:hAnsi="Cambria" w:cs="Cambria"/>
+          <w:i/>
+          <w:sz w:val="26"/>
+          <w:szCs w:val="26"/>
+          <w:lang w:val="en-GB"/>
+        </w:rPr>
+      </w:pPr>
+      <w:r>
+        <w:rPr>
+          <w:rFonts w:ascii="Cambria" w:hAnsi="Cambria" w:cs="Cambria"/>
+          <w:i/>
+          <w:sz w:val="26"/>
+          <w:szCs w:val="26"/>
+          <w:lang w:val="en-GB"/>
+        </w:rPr>
+        <w:t>[G3]  Allow users to set constraints and preferences.</w:t>
+      </w:r>
+    </w:p>
+    <w:p>
+      <w:pPr>
+        <w:pStyle w:val="Paragrafoelenco"/>
+        <w:autoSpaceDE w:val="0"/>
+        <w:autoSpaceDN w:val="0"/>
+        <w:adjustRightInd w:val="0"/>
+        <w:spacing w:after="0" w:line="240" w:lineRule="auto"/>
+        <w:ind w:left="1776"/>
+        <w:rPr>
+          <w:rFonts w:ascii="Cambria" w:hAnsi="Cambria" w:cs="Cambria"/>
+          <w:sz w:val="26"/>
+          <w:szCs w:val="26"/>
+          <w:lang w:val="en-GB"/>
+        </w:rPr>
+      </w:pPr>
+      <w:r>
+        <w:rPr>
+          <w:rFonts w:ascii="Cambria" w:hAnsi="Cambria" w:cs="Cambria"/>
+          <w:sz w:val="26"/>
+          <w:szCs w:val="26"/>
+          <w:lang w:val="en-GB"/>
+        </w:rPr>
+        <w:t xml:space="preserve">This goal can be reached thanks to </w:t>
+      </w:r>
+      <w:r>
+        <w:rPr>
+          <w:rFonts w:ascii="Cambria" w:hAnsi="Cambria" w:cs="Cambria"/>
+          <w:sz w:val="26"/>
+          <w:szCs w:val="26"/>
+          <w:lang w:val="en-GB"/>
+        </w:rPr>
+        <w:t xml:space="preserve">functional </w:t>
+      </w:r>
+      <w:r>
+        <w:rPr>
+          <w:rFonts w:ascii="Cambria" w:hAnsi="Cambria" w:cs="Cambria"/>
+          <w:sz w:val="26"/>
+          <w:szCs w:val="26"/>
+          <w:lang w:val="en-GB"/>
+        </w:rPr>
+        <w:t>requirements [R</w:t>
+      </w:r>
+      <w:r>
+        <w:rPr>
+          <w:rFonts w:ascii="Cambria" w:hAnsi="Cambria" w:cs="Cambria"/>
+          <w:sz w:val="26"/>
+          <w:szCs w:val="26"/>
+          <w:lang w:val="en-GB"/>
+        </w:rPr>
+        <w:t>6</w:t>
+      </w:r>
+      <w:r>
+        <w:rPr>
+          <w:rFonts w:ascii="Cambria" w:hAnsi="Cambria" w:cs="Cambria"/>
+          <w:sz w:val="26"/>
+          <w:szCs w:val="26"/>
+          <w:lang w:val="en-GB"/>
+        </w:rPr>
+        <w:t>], [R</w:t>
+      </w:r>
+      <w:r>
+        <w:rPr>
+          <w:rFonts w:ascii="Cambria" w:hAnsi="Cambria" w:cs="Cambria"/>
+          <w:sz w:val="26"/>
+          <w:szCs w:val="26"/>
+          <w:lang w:val="en-GB"/>
+        </w:rPr>
+        <w:t>6.</w:t>
+      </w:r>
+      <w:r>
+        <w:rPr>
+          <w:rFonts w:ascii="Cambria" w:hAnsi="Cambria" w:cs="Cambria"/>
+          <w:sz w:val="26"/>
+          <w:szCs w:val="26"/>
+          <w:lang w:val="en-GB"/>
+        </w:rPr>
+        <w:t>1]</w:t>
+      </w:r>
+      <w:r>
+        <w:rPr>
+          <w:rFonts w:ascii="Cambria" w:hAnsi="Cambria" w:cs="Cambria"/>
+          <w:sz w:val="26"/>
+          <w:szCs w:val="26"/>
+          <w:lang w:val="en-GB"/>
+        </w:rPr>
+        <w:t>.</w:t>
+      </w:r>
+    </w:p>
+    <w:p>
+      <w:pPr>
+        <w:pStyle w:val="Paragrafoelenco"/>
+        <w:autoSpaceDE w:val="0"/>
+        <w:autoSpaceDN w:val="0"/>
+        <w:adjustRightInd w:val="0"/>
+        <w:spacing w:after="0" w:line="240" w:lineRule="auto"/>
+        <w:ind w:left="1776"/>
+        <w:rPr>
+          <w:rFonts w:ascii="Cambria" w:hAnsi="Cambria" w:cs="Cambria"/>
+          <w:sz w:val="26"/>
+          <w:szCs w:val="26"/>
+          <w:lang w:val="en-GB"/>
+        </w:rPr>
+      </w:pPr>
+    </w:p>
+    <w:p>
+      <w:pPr>
+        <w:pStyle w:val="Paragrafoelenco"/>
+        <w:numPr>
+          <w:ilvl w:val="0"/>
+          <w:numId w:val="23"/>
+        </w:numPr>
+        <w:autoSpaceDE w:val="0"/>
+        <w:autoSpaceDN w:val="0"/>
+        <w:adjustRightInd w:val="0"/>
+        <w:spacing w:after="0" w:line="240" w:lineRule="auto"/>
+        <w:rPr>
+          <w:rFonts w:ascii="Cambria" w:hAnsi="Cambria" w:cs="Cambria"/>
+          <w:i/>
+          <w:sz w:val="26"/>
+          <w:szCs w:val="26"/>
+          <w:lang w:val="en-GB"/>
+        </w:rPr>
+      </w:pPr>
+      <w:r>
+        <w:rPr>
+          <w:rFonts w:ascii="Cambria" w:hAnsi="Cambria" w:cs="Cambria"/>
+          <w:i/>
+          <w:sz w:val="26"/>
+          <w:szCs w:val="26"/>
+          <w:lang w:val="en-GB"/>
+        </w:rPr>
+        <w:t>[G4]  Simplify procedures and reduce the number of operations that a user has to do to schedule an new activity</w:t>
+      </w:r>
+      <w:r>
+        <w:rPr>
+          <w:rFonts w:ascii="Cambria" w:hAnsi="Cambria" w:cs="Cambria"/>
+          <w:i/>
+          <w:sz w:val="26"/>
+          <w:szCs w:val="26"/>
+          <w:lang w:val="en-GB"/>
+        </w:rPr>
+        <w:t xml:space="preserve"> (in general)</w:t>
+      </w:r>
+      <w:r>
+        <w:rPr>
+          <w:rFonts w:ascii="Cambria" w:hAnsi="Cambria" w:cs="Cambria"/>
+          <w:i/>
+          <w:sz w:val="26"/>
+          <w:szCs w:val="26"/>
+          <w:lang w:val="en-GB"/>
+        </w:rPr>
+        <w:t>.</w:t>
+      </w:r>
+    </w:p>
+    <w:p>
+      <w:pPr>
+        <w:pStyle w:val="Paragrafoelenco"/>
+        <w:autoSpaceDE w:val="0"/>
+        <w:autoSpaceDN w:val="0"/>
+        <w:adjustRightInd w:val="0"/>
+        <w:spacing w:after="0" w:line="240" w:lineRule="auto"/>
+        <w:ind w:left="1776"/>
+        <w:rPr>
+          <w:rFonts w:ascii="Cambria" w:hAnsi="Cambria" w:cs="Cambria"/>
+          <w:sz w:val="26"/>
+          <w:szCs w:val="26"/>
+          <w:lang w:val="en-GB"/>
+        </w:rPr>
+      </w:pPr>
+      <w:r>
+        <w:rPr>
+          <w:rFonts w:ascii="Cambria" w:hAnsi="Cambria" w:cs="Cambria"/>
+          <w:sz w:val="26"/>
+          <w:szCs w:val="26"/>
+          <w:lang w:val="en-GB"/>
+        </w:rPr>
+        <w:t>This goal can be reached thanks to</w:t>
+      </w:r>
+      <w:r>
+        <w:rPr>
+          <w:rFonts w:ascii="Cambria" w:hAnsi="Cambria" w:cs="Cambria"/>
+          <w:sz w:val="26"/>
+          <w:szCs w:val="26"/>
+          <w:lang w:val="en-GB"/>
+        </w:rPr>
+        <w:t xml:space="preserve"> functional</w:t>
+      </w:r>
+      <w:r>
+        <w:rPr>
+          <w:rFonts w:ascii="Cambria" w:hAnsi="Cambria" w:cs="Cambria"/>
+          <w:sz w:val="26"/>
+          <w:szCs w:val="26"/>
+          <w:lang w:val="en-GB"/>
+        </w:rPr>
+        <w:t xml:space="preserve"> requirements [R</w:t>
+      </w:r>
+      <w:r>
+        <w:rPr>
+          <w:rFonts w:ascii="Cambria" w:hAnsi="Cambria" w:cs="Cambria"/>
+          <w:sz w:val="26"/>
+          <w:szCs w:val="26"/>
+          <w:lang w:val="en-GB"/>
+        </w:rPr>
+        <w:t>1</w:t>
+      </w:r>
+      <w:r>
+        <w:rPr>
+          <w:rFonts w:ascii="Cambria" w:hAnsi="Cambria" w:cs="Cambria"/>
+          <w:sz w:val="26"/>
+          <w:szCs w:val="26"/>
+          <w:lang w:val="en-GB"/>
+        </w:rPr>
+        <w:t>], [R</w:t>
+      </w:r>
+      <w:r>
+        <w:rPr>
+          <w:rFonts w:ascii="Cambria" w:hAnsi="Cambria" w:cs="Cambria"/>
+          <w:sz w:val="26"/>
+          <w:szCs w:val="26"/>
+          <w:lang w:val="en-GB"/>
+        </w:rPr>
+        <w:t>5</w:t>
+      </w:r>
+      <w:r>
+        <w:rPr>
+          <w:rFonts w:ascii="Cambria" w:hAnsi="Cambria" w:cs="Cambria"/>
+          <w:sz w:val="26"/>
+          <w:szCs w:val="26"/>
+          <w:lang w:val="en-GB"/>
+        </w:rPr>
+        <w:t>], [R</w:t>
+      </w:r>
+      <w:r>
+        <w:rPr>
+          <w:rFonts w:ascii="Cambria" w:hAnsi="Cambria" w:cs="Cambria"/>
+          <w:sz w:val="26"/>
+          <w:szCs w:val="26"/>
+          <w:lang w:val="en-GB"/>
+        </w:rPr>
+        <w:t>6</w:t>
+      </w:r>
+      <w:r>
+        <w:rPr>
+          <w:rFonts w:ascii="Cambria" w:hAnsi="Cambria" w:cs="Cambria"/>
+          <w:sz w:val="26"/>
+          <w:szCs w:val="26"/>
+          <w:lang w:val="en-GB"/>
+        </w:rPr>
+        <w:t>],</w:t>
+      </w:r>
+      <w:r>
+        <w:rPr>
+          <w:rFonts w:ascii="Cambria" w:hAnsi="Cambria" w:cs="Cambria"/>
+          <w:sz w:val="26"/>
+          <w:szCs w:val="26"/>
+          <w:lang w:val="en-GB"/>
+        </w:rPr>
+        <w:t xml:space="preserve"> [R6.1], [R7], [R8], [R9], [R10], [R11], non-functional requirement</w:t>
+      </w:r>
+      <w:r>
+        <w:rPr>
+          <w:rFonts w:ascii="Cambria" w:hAnsi="Cambria" w:cs="Cambria"/>
+          <w:sz w:val="26"/>
+          <w:szCs w:val="26"/>
+          <w:lang w:val="en-GB"/>
+        </w:rPr>
+        <w:t xml:space="preserve"> </w:t>
+      </w:r>
+      <w:r>
+        <w:rPr>
+          <w:rFonts w:ascii="Cambria" w:hAnsi="Cambria" w:cs="Cambria"/>
+          <w:sz w:val="26"/>
+          <w:szCs w:val="26"/>
+          <w:lang w:val="en-GB"/>
+        </w:rPr>
+        <w:t>[NFR1].</w:t>
+      </w:r>
+    </w:p>
+    <w:p>
+      <w:pPr>
+        <w:pStyle w:val="Paragrafoelenco"/>
+        <w:autoSpaceDE w:val="0"/>
+        <w:autoSpaceDN w:val="0"/>
+        <w:adjustRightInd w:val="0"/>
+        <w:spacing w:after="0" w:line="240" w:lineRule="auto"/>
+        <w:ind w:left="1776"/>
+        <w:rPr>
+          <w:rFonts w:ascii="Cambria" w:hAnsi="Cambria" w:cs="Cambria"/>
+          <w:sz w:val="26"/>
+          <w:szCs w:val="26"/>
+          <w:lang w:val="en-GB"/>
+        </w:rPr>
+      </w:pPr>
+    </w:p>
+    <w:p>
+      <w:pPr>
+        <w:pStyle w:val="Paragrafoelenco"/>
+        <w:numPr>
+          <w:ilvl w:val="0"/>
+          <w:numId w:val="23"/>
+        </w:numPr>
+        <w:autoSpaceDE w:val="0"/>
+        <w:autoSpaceDN w:val="0"/>
+        <w:adjustRightInd w:val="0"/>
+        <w:spacing w:after="0" w:line="240" w:lineRule="auto"/>
+        <w:rPr>
+          <w:rFonts w:ascii="Cambria" w:hAnsi="Cambria" w:cs="Cambria"/>
+          <w:i/>
+          <w:sz w:val="26"/>
+          <w:szCs w:val="26"/>
+          <w:lang w:val="en-GB"/>
+        </w:rPr>
+      </w:pPr>
+      <w:r>
+        <w:rPr>
+          <w:rFonts w:ascii="Cambria" w:hAnsi="Cambria" w:cs="Cambria"/>
+          <w:i/>
+          <w:sz w:val="26"/>
+          <w:szCs w:val="26"/>
+          <w:lang w:val="en-GB"/>
+        </w:rPr>
+        <w:t>[G5]  Make sure users are on time at their scheduled appointments.</w:t>
+      </w:r>
+    </w:p>
+    <w:p>
+      <w:pPr>
+        <w:pStyle w:val="Paragrafoelenco"/>
+        <w:autoSpaceDE w:val="0"/>
+        <w:autoSpaceDN w:val="0"/>
+        <w:adjustRightInd w:val="0"/>
+        <w:spacing w:after="0" w:line="240" w:lineRule="auto"/>
+        <w:ind w:left="1776"/>
+        <w:rPr>
+          <w:rFonts w:ascii="Cambria" w:hAnsi="Cambria" w:cs="Cambria"/>
+          <w:sz w:val="26"/>
+          <w:szCs w:val="26"/>
+          <w:lang w:val="en-GB"/>
+        </w:rPr>
+      </w:pPr>
+      <w:r>
+        <w:rPr>
+          <w:rFonts w:ascii="Cambria" w:hAnsi="Cambria" w:cs="Cambria"/>
+          <w:sz w:val="26"/>
+          <w:szCs w:val="26"/>
+          <w:lang w:val="en-GB"/>
+        </w:rPr>
+        <w:t>This goal can be reached thanks to functional requirements</w:t>
+      </w:r>
+      <w:r>
+        <w:rPr>
+          <w:rFonts w:ascii="Cambria" w:hAnsi="Cambria" w:cs="Cambria"/>
+          <w:sz w:val="26"/>
+          <w:szCs w:val="26"/>
+          <w:lang w:val="en-GB"/>
+        </w:rPr>
+        <w:t xml:space="preserve"> [R7], </w:t>
+      </w:r>
+      <w:r>
+        <w:rPr>
+          <w:rFonts w:ascii="Cambria" w:hAnsi="Cambria" w:cs="Cambria"/>
+          <w:sz w:val="26"/>
+          <w:szCs w:val="26"/>
+          <w:lang w:val="en-GB"/>
+        </w:rPr>
+        <w:t>[R8], [R9], [R10], [R11</w:t>
+      </w:r>
+      <w:r>
+        <w:rPr>
+          <w:rFonts w:ascii="Cambria" w:hAnsi="Cambria" w:cs="Cambria"/>
+          <w:sz w:val="26"/>
+          <w:szCs w:val="26"/>
+          <w:lang w:val="en-GB"/>
+        </w:rPr>
+        <w:t>] and assumptions [A2], [A6], [A7], [A9], [A10].</w:t>
+      </w:r>
+    </w:p>
+    <w:p>
+      <w:pPr>
+        <w:pStyle w:val="Paragrafoelenco"/>
+        <w:autoSpaceDE w:val="0"/>
+        <w:autoSpaceDN w:val="0"/>
+        <w:adjustRightInd w:val="0"/>
+        <w:spacing w:after="0" w:line="240" w:lineRule="auto"/>
+        <w:ind w:left="1776"/>
+        <w:rPr>
+          <w:rFonts w:ascii="Cambria" w:hAnsi="Cambria" w:cs="Cambria"/>
+          <w:sz w:val="26"/>
+          <w:szCs w:val="26"/>
+          <w:lang w:val="en-GB"/>
+        </w:rPr>
+      </w:pPr>
+    </w:p>
+    <w:p>
+      <w:pPr>
+        <w:pStyle w:val="Paragrafoelenco"/>
+        <w:numPr>
+          <w:ilvl w:val="1"/>
+          <w:numId w:val="19"/>
+        </w:numPr>
+        <w:autoSpaceDE w:val="0"/>
+        <w:autoSpaceDN w:val="0"/>
+        <w:adjustRightInd w:val="0"/>
+        <w:spacing w:after="0"/>
+        <w:rPr>
+          <w:rFonts w:ascii="Cambria" w:hAnsi="Cambria" w:cs="Cambria"/>
+          <w:b/>
+          <w:sz w:val="36"/>
+          <w:szCs w:val="36"/>
+          <w:lang w:val="en-GB"/>
+        </w:rPr>
+      </w:pPr>
+      <w:r>
+        <w:rPr>
+          <w:rFonts w:ascii="Cambria" w:hAnsi="Cambria" w:cs="Cambria"/>
+          <w:b/>
+          <w:sz w:val="36"/>
+          <w:szCs w:val="36"/>
+          <w:lang w:val="en-GB"/>
+        </w:rPr>
+        <w:t>Requirements</w:t>
+      </w:r>
+      <w:r>
+        <w:rPr>
+          <w:rFonts w:ascii="Cambria" w:hAnsi="Cambria" w:cs="Cambria"/>
+          <w:b/>
+          <w:sz w:val="36"/>
+          <w:szCs w:val="36"/>
+          <w:lang w:val="en-GB"/>
+        </w:rPr>
+        <w:t xml:space="preserve"> and Assumptions</w:t>
+      </w:r>
+      <w:r>
+        <w:rPr>
+          <w:rFonts w:ascii="Cambria" w:hAnsi="Cambria" w:cs="Cambria"/>
+          <w:b/>
+          <w:sz w:val="36"/>
+          <w:szCs w:val="36"/>
+          <w:lang w:val="en-GB"/>
+        </w:rPr>
+        <w:t xml:space="preserve"> Mapping</w:t>
+      </w:r>
+    </w:p>
+    <w:p>
+      <w:pPr>
+        <w:pStyle w:val="Paragrafoelenco"/>
+        <w:autoSpaceDE w:val="0"/>
+        <w:autoSpaceDN w:val="0"/>
+        <w:adjustRightInd w:val="0"/>
+        <w:spacing w:after="0"/>
+        <w:ind w:left="1428"/>
+        <w:rPr>
+          <w:rFonts w:ascii="Cambria" w:hAnsi="Cambria" w:cs="Cambria"/>
+          <w:sz w:val="26"/>
+          <w:szCs w:val="26"/>
+          <w:lang w:val="en-GB"/>
+        </w:rPr>
+      </w:pPr>
+      <w:r>
+        <w:rPr>
+          <w:rFonts w:ascii="Cambria" w:hAnsi="Cambria" w:cs="Cambria"/>
+          <w:sz w:val="26"/>
+          <w:szCs w:val="26"/>
+          <w:lang w:val="en-GB"/>
+        </w:rPr>
+        <w:t xml:space="preserve">For the sake of clarity, </w:t>
+      </w:r>
+      <w:r>
+        <w:rPr>
+          <w:rFonts w:ascii="Cambria" w:hAnsi="Cambria" w:cs="Cambria"/>
+          <w:sz w:val="26"/>
+          <w:szCs w:val="26"/>
+          <w:lang w:val="en-GB"/>
+        </w:rPr>
+        <w:t>the less obvious requirements are explained better here:</w:t>
+      </w:r>
+    </w:p>
+    <w:p>
+      <w:pPr>
+        <w:pStyle w:val="Paragrafoelenco"/>
+        <w:numPr>
+          <w:ilvl w:val="0"/>
+          <w:numId w:val="23"/>
+        </w:numPr>
+        <w:rPr>
+          <w:rFonts w:ascii="Cambria" w:hAnsi="Cambria" w:cs="Cambria"/>
+          <w:sz w:val="26"/>
+          <w:szCs w:val="26"/>
+          <w:lang w:val="en-GB"/>
+        </w:rPr>
+      </w:pPr>
+      <w:r>
+        <w:rPr>
+          <w:rFonts w:ascii="Cambria" w:hAnsi="Cambria" w:cs="Cambria"/>
+          <w:sz w:val="26"/>
+          <w:szCs w:val="26"/>
+          <w:lang w:val="en-GB"/>
+        </w:rPr>
+        <w:t xml:space="preserve">[NFR1] </w:t>
+      </w:r>
+      <w:r>
+        <w:rPr>
+          <w:rFonts w:ascii="Cambria" w:hAnsi="Cambria" w:cs="Cambria"/>
+          <w:sz w:val="26"/>
+          <w:szCs w:val="26"/>
+          <w:lang w:val="en-GB"/>
+        </w:rPr>
+        <w:t>–</w:t>
+      </w:r>
+      <w:r>
+        <w:rPr>
+          <w:rFonts w:ascii="Cambria" w:hAnsi="Cambria" w:cs="Cambria"/>
+          <w:sz w:val="26"/>
+          <w:szCs w:val="26"/>
+          <w:lang w:val="en-GB"/>
+        </w:rPr>
+        <w:t xml:space="preserve"> </w:t>
+      </w:r>
+      <w:r>
+        <w:rPr>
+          <w:rFonts w:ascii="Cambria" w:hAnsi="Cambria" w:cs="Cambria"/>
+          <w:sz w:val="26"/>
+          <w:szCs w:val="26"/>
+          <w:lang w:val="en-GB"/>
+        </w:rPr>
+        <w:t>Many application have a complicated structure that makes it hard or disagreeable to reach a particular functionality. We went to keep it the simplest we can, so that our application will result easy to use and this will not constitute a reason for our users to stop using it.</w:t>
+      </w:r>
+    </w:p>
+    <w:p>
+      <w:pPr>
+        <w:pStyle w:val="Paragrafoelenco"/>
+        <w:ind w:left="1776"/>
+        <w:rPr>
+          <w:rFonts w:ascii="Cambria" w:hAnsi="Cambria" w:cs="Cambria"/>
+          <w:sz w:val="26"/>
+          <w:szCs w:val="26"/>
+          <w:lang w:val="en-GB"/>
+        </w:rPr>
+      </w:pPr>
+      <w:r>
+        <w:rPr>
+          <w:rFonts w:ascii="Cambria" w:hAnsi="Cambria" w:cs="Cambria"/>
+          <w:sz w:val="26"/>
+          <w:szCs w:val="26"/>
+          <w:lang w:val="en-GB"/>
+        </w:rPr>
+        <w:t>In addition, if it’s easy to use, users will find it easier to exploit all its functionalities and get the best from our application.</w:t>
+      </w:r>
+    </w:p>
+    <w:p>
+      <w:pPr>
+        <w:pStyle w:val="Paragrafoelenco"/>
+        <w:numPr>
+          <w:ilvl w:val="0"/>
+          <w:numId w:val="23"/>
+        </w:numPr>
+        <w:rPr>
+          <w:rFonts w:ascii="Cambria" w:hAnsi="Cambria" w:cs="Cambria"/>
+          <w:sz w:val="26"/>
+          <w:szCs w:val="26"/>
+          <w:lang w:val="en-GB"/>
+        </w:rPr>
+      </w:pPr>
+      <w:r>
+        <w:rPr>
+          <w:rFonts w:ascii="Cambria" w:hAnsi="Cambria" w:cs="Cambria"/>
+          <w:sz w:val="26"/>
+          <w:szCs w:val="26"/>
+          <w:lang w:val="en-GB"/>
+        </w:rPr>
+        <w:t xml:space="preserve">[R9] – Though this can be not the easiest thing to implement, we want to consider all the possibilities to advice the user with the best mobility </w:t>
+      </w:r>
+      <w:proofErr w:type="spellStart"/>
+      <w:r>
+        <w:rPr>
+          <w:rFonts w:ascii="Cambria" w:hAnsi="Cambria" w:cs="Cambria"/>
+          <w:sz w:val="26"/>
+          <w:szCs w:val="26"/>
+          <w:lang w:val="en-GB"/>
+        </w:rPr>
+        <w:t>opition</w:t>
+      </w:r>
+      <w:proofErr w:type="spellEnd"/>
+      <w:r>
+        <w:rPr>
+          <w:rFonts w:ascii="Cambria" w:hAnsi="Cambria" w:cs="Cambria"/>
+          <w:sz w:val="26"/>
+          <w:szCs w:val="26"/>
+          <w:lang w:val="en-GB"/>
+        </w:rPr>
+        <w:t>.</w:t>
+      </w:r>
+    </w:p>
+    <w:p>
+      <w:pPr>
+        <w:pStyle w:val="Paragrafoelenco"/>
+        <w:ind w:left="1776"/>
+        <w:rPr>
+          <w:rFonts w:ascii="Cambria" w:hAnsi="Cambria" w:cs="Cambria"/>
+          <w:sz w:val="26"/>
+          <w:szCs w:val="26"/>
+          <w:lang w:val="en-GB"/>
+        </w:rPr>
+      </w:pPr>
+    </w:p>
+    <w:p>
+      <w:pPr>
         <w:rPr>
           <w:rFonts w:ascii="Cambria" w:hAnsi="Cambria" w:cs="Cambria"/>
           <w:sz w:val="26"/>
@@ -5435,6 +7758,30 @@
         <w:lastRenderedPageBreak/>
         <w:br w:type="page"/>
       </w:r>
+    </w:p>
+    <w:p>
+      <w:pPr>
+        <w:rPr>
+          <w:rFonts w:ascii="Cambria" w:hAnsi="Cambria" w:cs="Cambria"/>
+          <w:sz w:val="26"/>
+          <w:szCs w:val="26"/>
+          <w:lang w:val="en-GB"/>
+        </w:rPr>
+      </w:pPr>
+    </w:p>
+    <w:p>
+      <w:pPr>
+        <w:autoSpaceDE w:val="0"/>
+        <w:autoSpaceDN w:val="0"/>
+        <w:adjustRightInd w:val="0"/>
+        <w:spacing w:after="0"/>
+        <w:rPr>
+          <w:rFonts w:ascii="Cambria" w:hAnsi="Cambria" w:cs="Cambria"/>
+          <w:sz w:val="26"/>
+          <w:szCs w:val="26"/>
+          <w:lang w:val="en-GB"/>
+        </w:rPr>
+      </w:pPr>
     </w:p>
     <w:p>
       <w:pPr>
@@ -5999,6 +8346,24 @@
                 <w:szCs w:val="26"/>
               </w:rPr>
             </w:pPr>
+            <w:r>
+              <w:rPr>
+                <w:rFonts w:ascii="Cambria" w:hAnsi="Cambria" w:cs="Cambria"/>
+                <w:sz w:val="26"/>
+                <w:szCs w:val="26"/>
+              </w:rPr>
+              <w:t xml:space="preserve">10-oct-17 </w:t>
+            </w:r>
+            <w:proofErr w:type="spellStart"/>
+            <w:r>
+              <w:rPr>
+                <w:rFonts w:ascii="Cambria" w:hAnsi="Cambria" w:cs="Cambria"/>
+                <w:sz w:val="26"/>
+                <w:szCs w:val="26"/>
+              </w:rPr>
+              <w:t>Requirements</w:t>
+            </w:r>
+            <w:proofErr w:type="spellEnd"/>
           </w:p>
         </w:tc>
         <w:tc>
@@ -6016,6 +8381,16 @@
                 <w:szCs w:val="26"/>
               </w:rPr>
             </w:pPr>
+            <w:r>
+              <w:rPr>
+                <w:rFonts w:ascii="Cambria" w:hAnsi="Cambria" w:cs="Cambria"/>
+                <w:sz w:val="26"/>
+                <w:szCs w:val="26"/>
+              </w:rPr>
+              <w:t>2</w:t>
+            </w:r>
+            <w:bookmarkStart w:id="0" w:name="_GoBack"/>
+            <w:bookmarkEnd w:id="0"/>
           </w:p>
         </w:tc>
       </w:tr>
@@ -6821,871 +9196,16 @@
         <w:autoSpaceDN w:val="0"/>
         <w:adjustRightInd w:val="0"/>
         <w:spacing w:after="0" w:line="240" w:lineRule="auto"/>
-        <w:ind w:left="705"/>
-        <w:rPr>
-          <w:rFonts w:ascii="Cambria" w:hAnsi="Cambria" w:cs="Cambria"/>
-          <w:sz w:val="26"/>
-          <w:szCs w:val="26"/>
-          <w:lang w:val="en-GB"/>
-        </w:rPr>
-      </w:pPr>
-      <w:r>
-        <w:rPr>
-          <w:rFonts w:ascii="Cambria" w:hAnsi="Cambria" w:cs="Cambria"/>
-          <w:sz w:val="26"/>
-          <w:szCs w:val="26"/>
-          <w:lang w:val="en-GB"/>
-        </w:rPr>
-        <w:br w:type="page"/>
-      </w:r>
-    </w:p>
-    <w:p>
-      <w:pPr>
-        <w:autoSpaceDE w:val="0"/>
-        <w:autoSpaceDN w:val="0"/>
-        <w:adjustRightInd w:val="0"/>
-        <w:spacing w:after="0" w:line="240" w:lineRule="auto"/>
-        <w:ind w:left="705"/>
-        <w:rPr>
-          <w:rFonts w:ascii="Cambria" w:hAnsi="Cambria" w:cs="Cambria"/>
-          <w:sz w:val="26"/>
-          <w:szCs w:val="26"/>
-          <w:lang w:val="en-GB"/>
-        </w:rPr>
-      </w:pPr>
-      <w:bookmarkStart w:id="0" w:name="_GoBack"/>
-      <w:bookmarkEnd w:id="0"/>
-      <w:r>
-        <w:rPr>
-          <w:rFonts w:ascii="Cambria" w:hAnsi="Cambria" w:cs="Cambria"/>
-          <w:sz w:val="26"/>
-          <w:szCs w:val="26"/>
-          <w:lang w:val="en-GB"/>
-        </w:rPr>
-        <w:lastRenderedPageBreak/>
-        <w:br w:type="page"/>
-      </w:r>
-    </w:p>
-    <w:p>
-      <w:pPr>
-        <w:pStyle w:val="Paragrafoelenco"/>
-        <w:autoSpaceDE w:val="0"/>
-        <w:autoSpaceDN w:val="0"/>
-        <w:adjustRightInd w:val="0"/>
-        <w:spacing w:after="0" w:line="240" w:lineRule="auto"/>
-        <w:ind w:left="2148"/>
-        <w:rPr>
-          <w:rFonts w:ascii="Cambria" w:hAnsi="Cambria" w:cs="Cambria"/>
-          <w:sz w:val="26"/>
-          <w:szCs w:val="26"/>
-          <w:lang w:val="en-GB"/>
-        </w:rPr>
-      </w:pPr>
-      <w:r>
-        <w:rPr>
-          <w:rFonts w:ascii="Cambria" w:hAnsi="Cambria" w:cs="Cambria"/>
-          <w:sz w:val="26"/>
-          <w:szCs w:val="26"/>
-          <w:lang w:val="en-GB"/>
-        </w:rPr>
-        <w:lastRenderedPageBreak/>
-        <w:t>MATTEO</w:t>
-      </w:r>
-    </w:p>
-    <w:p>
-      <w:pPr>
-        <w:pStyle w:val="Paragrafoelenco"/>
-        <w:numPr>
-          <w:ilvl w:val="0"/>
-          <w:numId w:val="7"/>
-        </w:numPr>
-        <w:autoSpaceDE w:val="0"/>
-        <w:autoSpaceDN w:val="0"/>
-        <w:adjustRightInd w:val="0"/>
-        <w:spacing w:after="0" w:line="240" w:lineRule="auto"/>
-        <w:rPr>
-          <w:rFonts w:ascii="Cambria" w:hAnsi="Cambria" w:cs="Cambria"/>
-          <w:sz w:val="26"/>
-          <w:szCs w:val="26"/>
-          <w:lang w:val="en-GB"/>
-        </w:rPr>
-      </w:pPr>
-    </w:p>
-    <w:p>
-      <w:pPr>
-        <w:pStyle w:val="Paragrafoelenco"/>
-        <w:numPr>
-          <w:ilvl w:val="0"/>
-          <w:numId w:val="7"/>
-        </w:numPr>
-        <w:autoSpaceDE w:val="0"/>
-        <w:autoSpaceDN w:val="0"/>
-        <w:adjustRightInd w:val="0"/>
-        <w:spacing w:after="0" w:line="240" w:lineRule="auto"/>
-        <w:rPr>
-          <w:rFonts w:ascii="Cambria" w:hAnsi="Cambria" w:cs="Cambria"/>
-          <w:sz w:val="26"/>
-          <w:szCs w:val="26"/>
-          <w:lang w:val="en-GB"/>
-        </w:rPr>
-      </w:pPr>
-    </w:p>
-    <w:p>
-      <w:pPr>
-        <w:pStyle w:val="Paragrafoelenco"/>
-        <w:numPr>
-          <w:ilvl w:val="0"/>
-          <w:numId w:val="7"/>
-        </w:numPr>
-        <w:autoSpaceDE w:val="0"/>
-        <w:autoSpaceDN w:val="0"/>
-        <w:adjustRightInd w:val="0"/>
-        <w:spacing w:after="0" w:line="240" w:lineRule="auto"/>
-        <w:rPr>
-          <w:rFonts w:ascii="Cambria" w:hAnsi="Cambria" w:cs="Cambria"/>
-          <w:sz w:val="26"/>
-          <w:szCs w:val="26"/>
-          <w:lang w:val="en-GB"/>
-        </w:rPr>
-      </w:pPr>
-      <w:r>
-        <w:rPr>
-          <w:rFonts w:ascii="Cambria" w:hAnsi="Cambria" w:cs="Cambria"/>
-          <w:sz w:val="26"/>
-          <w:szCs w:val="26"/>
-          <w:lang w:val="en-GB"/>
-        </w:rPr>
-        <w:t>[</w:t>
-      </w:r>
-      <w:r>
-        <w:rPr>
-          <w:rFonts w:ascii="Cambria" w:hAnsi="Cambria" w:cs="Cambria"/>
-          <w:sz w:val="26"/>
-          <w:szCs w:val="26"/>
-          <w:lang w:val="en-GB"/>
-        </w:rPr>
-        <w:t>R1</w:t>
-      </w:r>
-      <w:r>
-        <w:rPr>
-          <w:rFonts w:ascii="Cambria" w:hAnsi="Cambria" w:cs="Cambria"/>
-          <w:sz w:val="26"/>
-          <w:szCs w:val="26"/>
-          <w:lang w:val="en-GB"/>
-        </w:rPr>
-        <w:t xml:space="preserve">] </w:t>
-      </w:r>
-      <w:r>
-        <w:rPr>
-          <w:rFonts w:ascii="Cambria" w:hAnsi="Cambria" w:cs="Cambria"/>
-          <w:sz w:val="26"/>
-          <w:szCs w:val="26"/>
-          <w:lang w:val="en-GB"/>
-        </w:rPr>
-        <w:t xml:space="preserve"> </w:t>
-      </w:r>
-      <w:r>
-        <w:rPr>
-          <w:rFonts w:ascii="Cambria" w:hAnsi="Cambria" w:cs="Cambria"/>
-          <w:sz w:val="26"/>
-          <w:szCs w:val="26"/>
-          <w:lang w:val="en-GB"/>
-        </w:rPr>
-        <w:t>Allow the users to manage already existing activities</w:t>
-      </w:r>
-      <w:r>
-        <w:rPr>
-          <w:rFonts w:ascii="Cambria" w:hAnsi="Cambria" w:cs="Cambria"/>
-          <w:sz w:val="26"/>
-          <w:szCs w:val="26"/>
-          <w:lang w:val="en-GB"/>
-        </w:rPr>
-        <w:t>.</w:t>
-      </w:r>
-    </w:p>
-    <w:p>
-      <w:pPr>
-        <w:pStyle w:val="Paragrafoelenco"/>
-        <w:numPr>
-          <w:ilvl w:val="0"/>
-          <w:numId w:val="7"/>
-        </w:numPr>
-        <w:autoSpaceDE w:val="0"/>
-        <w:autoSpaceDN w:val="0"/>
-        <w:adjustRightInd w:val="0"/>
-        <w:spacing w:after="0" w:line="240" w:lineRule="auto"/>
-        <w:rPr>
-          <w:rFonts w:ascii="Cambria" w:hAnsi="Cambria" w:cs="Cambria"/>
-          <w:sz w:val="26"/>
-          <w:szCs w:val="26"/>
-          <w:lang w:val="en-GB"/>
-        </w:rPr>
-      </w:pPr>
-      <w:r>
-        <w:rPr>
-          <w:rFonts w:ascii="Cambria" w:hAnsi="Cambria" w:cs="Cambria"/>
-          <w:sz w:val="26"/>
-          <w:szCs w:val="26"/>
-          <w:lang w:val="en-GB"/>
-        </w:rPr>
-        <w:t>[</w:t>
-      </w:r>
-      <w:r>
-        <w:rPr>
-          <w:rFonts w:ascii="Cambria" w:hAnsi="Cambria" w:cs="Cambria"/>
-          <w:sz w:val="26"/>
-          <w:szCs w:val="26"/>
-          <w:lang w:val="en-GB"/>
-        </w:rPr>
-        <w:t>R</w:t>
-      </w:r>
-      <w:r>
-        <w:rPr>
-          <w:rFonts w:ascii="Cambria" w:hAnsi="Cambria" w:cs="Cambria"/>
-          <w:sz w:val="26"/>
-          <w:szCs w:val="26"/>
-          <w:lang w:val="en-GB"/>
-        </w:rPr>
-        <w:t>2]  Users should be able to log in to Travlendar+.</w:t>
-      </w:r>
-    </w:p>
-    <w:p>
-      <w:pPr>
-        <w:pStyle w:val="Paragrafoelenco"/>
-        <w:numPr>
-          <w:ilvl w:val="0"/>
-          <w:numId w:val="7"/>
-        </w:numPr>
-        <w:autoSpaceDE w:val="0"/>
-        <w:autoSpaceDN w:val="0"/>
-        <w:adjustRightInd w:val="0"/>
-        <w:spacing w:after="0" w:line="240" w:lineRule="auto"/>
-        <w:rPr>
-          <w:rFonts w:ascii="Cambria" w:hAnsi="Cambria" w:cs="Cambria"/>
-          <w:sz w:val="26"/>
-          <w:szCs w:val="26"/>
-          <w:lang w:val="en-GB"/>
-        </w:rPr>
-      </w:pPr>
-      <w:r>
-        <w:rPr>
-          <w:rFonts w:ascii="Cambria" w:hAnsi="Cambria" w:cs="Cambria"/>
-          <w:sz w:val="26"/>
-          <w:szCs w:val="26"/>
-          <w:lang w:val="en-GB"/>
-        </w:rPr>
-        <w:t>[R</w:t>
-      </w:r>
-      <w:r>
-        <w:rPr>
-          <w:rFonts w:ascii="Cambria" w:hAnsi="Cambria" w:cs="Cambria"/>
-          <w:sz w:val="26"/>
-          <w:szCs w:val="26"/>
-          <w:lang w:val="en-GB"/>
-        </w:rPr>
-        <w:t>3]  Users should be able to register to Travlendar+.</w:t>
-      </w:r>
-    </w:p>
-    <w:p>
-      <w:pPr>
-        <w:pStyle w:val="Paragrafoelenco"/>
-        <w:numPr>
-          <w:ilvl w:val="0"/>
-          <w:numId w:val="7"/>
-        </w:numPr>
-        <w:autoSpaceDE w:val="0"/>
-        <w:autoSpaceDN w:val="0"/>
-        <w:adjustRightInd w:val="0"/>
-        <w:spacing w:after="0" w:line="240" w:lineRule="auto"/>
-        <w:rPr>
-          <w:rFonts w:ascii="Cambria" w:hAnsi="Cambria" w:cs="Cambria"/>
-          <w:sz w:val="26"/>
-          <w:szCs w:val="26"/>
-          <w:lang w:val="en-GB"/>
-        </w:rPr>
-      </w:pPr>
-      <w:r>
-        <w:rPr>
-          <w:rFonts w:ascii="Cambria" w:hAnsi="Cambria" w:cs="Cambria"/>
-          <w:sz w:val="26"/>
-          <w:szCs w:val="26"/>
-          <w:lang w:val="en-GB"/>
-        </w:rPr>
-        <w:t>[R</w:t>
-      </w:r>
-      <w:r>
-        <w:rPr>
-          <w:rFonts w:ascii="Cambria" w:hAnsi="Cambria" w:cs="Cambria"/>
-          <w:sz w:val="26"/>
-          <w:szCs w:val="26"/>
-          <w:lang w:val="en-GB"/>
-        </w:rPr>
-        <w:t>4]  Users should be able to set their own preferences that will be taken into account and will be applied to schedules every time this is possible and reasonable.</w:t>
-      </w:r>
-    </w:p>
-    <w:p>
-      <w:pPr>
-        <w:pStyle w:val="Paragrafoelenco"/>
-        <w:numPr>
-          <w:ilvl w:val="0"/>
-          <w:numId w:val="7"/>
-        </w:numPr>
-        <w:autoSpaceDE w:val="0"/>
-        <w:autoSpaceDN w:val="0"/>
-        <w:adjustRightInd w:val="0"/>
-        <w:spacing w:after="0" w:line="240" w:lineRule="auto"/>
-        <w:rPr>
-          <w:rFonts w:ascii="Cambria" w:hAnsi="Cambria" w:cs="Cambria"/>
-          <w:sz w:val="26"/>
-          <w:szCs w:val="26"/>
-          <w:lang w:val="en-GB"/>
-        </w:rPr>
-      </w:pPr>
-      <w:r>
-        <w:rPr>
-          <w:rFonts w:ascii="Cambria" w:hAnsi="Cambria" w:cs="Cambria"/>
-          <w:sz w:val="26"/>
-          <w:szCs w:val="26"/>
-          <w:lang w:val="en-GB"/>
-        </w:rPr>
-        <w:t>[R</w:t>
-      </w:r>
-      <w:r>
-        <w:rPr>
-          <w:rFonts w:ascii="Cambria" w:hAnsi="Cambria" w:cs="Cambria"/>
-          <w:sz w:val="26"/>
-          <w:szCs w:val="26"/>
-          <w:lang w:val="en-GB"/>
-        </w:rPr>
-        <w:t>5]  Users should be  able to reserve a certain amount of time for lunch every day.</w:t>
-      </w:r>
-    </w:p>
-    <w:p>
-      <w:pPr>
-        <w:pStyle w:val="Paragrafoelenco"/>
-        <w:numPr>
-          <w:ilvl w:val="0"/>
-          <w:numId w:val="7"/>
-        </w:numPr>
-        <w:autoSpaceDE w:val="0"/>
-        <w:autoSpaceDN w:val="0"/>
-        <w:adjustRightInd w:val="0"/>
-        <w:spacing w:after="0" w:line="240" w:lineRule="auto"/>
-        <w:rPr>
-          <w:rFonts w:ascii="Cambria" w:hAnsi="Cambria" w:cs="Cambria"/>
-          <w:sz w:val="26"/>
-          <w:szCs w:val="26"/>
-          <w:lang w:val="en-GB"/>
-        </w:rPr>
-      </w:pPr>
-      <w:r>
-        <w:rPr>
-          <w:rFonts w:ascii="Cambria" w:hAnsi="Cambria" w:cs="Cambria"/>
-          <w:sz w:val="26"/>
-          <w:szCs w:val="26"/>
-          <w:lang w:val="en-GB"/>
-        </w:rPr>
-        <w:t>[R</w:t>
-      </w:r>
-      <w:r>
-        <w:rPr>
-          <w:rFonts w:ascii="Cambria" w:hAnsi="Cambria" w:cs="Cambria"/>
-          <w:sz w:val="26"/>
-          <w:szCs w:val="26"/>
-          <w:lang w:val="en-GB"/>
-        </w:rPr>
-        <w:t>6] When necessary, users should be supported in buying transports tickets directly on Travlendar+ and/or redirected on the correct external page.</w:t>
-      </w:r>
-    </w:p>
-    <w:p>
-      <w:pPr>
-        <w:pStyle w:val="Paragrafoelenco"/>
-        <w:numPr>
-          <w:ilvl w:val="0"/>
-          <w:numId w:val="7"/>
-        </w:numPr>
-        <w:autoSpaceDE w:val="0"/>
-        <w:autoSpaceDN w:val="0"/>
-        <w:adjustRightInd w:val="0"/>
-        <w:spacing w:after="0" w:line="240" w:lineRule="auto"/>
-        <w:rPr>
-          <w:rFonts w:ascii="Cambria" w:hAnsi="Cambria" w:cs="Cambria"/>
-          <w:sz w:val="26"/>
-          <w:szCs w:val="26"/>
-          <w:lang w:val="en-GB"/>
-        </w:rPr>
-      </w:pPr>
-      <w:r>
-        <w:rPr>
-          <w:rFonts w:ascii="Cambria" w:hAnsi="Cambria" w:cs="Cambria"/>
-          <w:sz w:val="26"/>
-          <w:szCs w:val="26"/>
-          <w:lang w:val="en-GB"/>
-        </w:rPr>
-        <w:t>[R</w:t>
-      </w:r>
-      <w:r>
-        <w:rPr>
-          <w:rFonts w:ascii="Cambria" w:hAnsi="Cambria" w:cs="Cambria"/>
-          <w:sz w:val="26"/>
-          <w:szCs w:val="26"/>
-          <w:lang w:val="en-GB"/>
-        </w:rPr>
-        <w:t>7]   Users should be warned when they’re scheduling an activity that is not physically possible due to a lack of time or that overlaps with other activities.</w:t>
-      </w:r>
-    </w:p>
-    <w:p>
-      <w:pPr>
-        <w:pStyle w:val="Paragrafoelenco"/>
-        <w:numPr>
-          <w:ilvl w:val="0"/>
-          <w:numId w:val="7"/>
-        </w:numPr>
-        <w:autoSpaceDE w:val="0"/>
-        <w:autoSpaceDN w:val="0"/>
-        <w:adjustRightInd w:val="0"/>
-        <w:spacing w:after="0" w:line="240" w:lineRule="auto"/>
-        <w:rPr>
-          <w:rFonts w:ascii="Cambria" w:hAnsi="Cambria" w:cs="Cambria"/>
-          <w:sz w:val="26"/>
-          <w:szCs w:val="26"/>
-          <w:lang w:val="en-GB"/>
-        </w:rPr>
-      </w:pPr>
-      <w:r>
-        <w:rPr>
-          <w:rFonts w:ascii="Cambria" w:hAnsi="Cambria" w:cs="Cambria"/>
-          <w:sz w:val="26"/>
-          <w:szCs w:val="26"/>
-          <w:lang w:val="en-GB"/>
-        </w:rPr>
-        <w:t>[R</w:t>
-      </w:r>
-      <w:r>
-        <w:rPr>
-          <w:rFonts w:ascii="Cambria" w:hAnsi="Cambria" w:cs="Cambria"/>
-          <w:sz w:val="26"/>
-          <w:szCs w:val="26"/>
-          <w:lang w:val="en-GB"/>
-        </w:rPr>
-        <w:t>8] Solutions involving car and bike sharing systems must be taken into account and proposed to the user when they represent the optimal solution.</w:t>
-      </w:r>
-    </w:p>
-    <w:p>
-      <w:pPr>
-        <w:autoSpaceDE w:val="0"/>
-        <w:autoSpaceDN w:val="0"/>
-        <w:adjustRightInd w:val="0"/>
-        <w:spacing w:after="0" w:line="240" w:lineRule="auto"/>
-        <w:rPr>
-          <w:rFonts w:ascii="Cambria" w:hAnsi="Cambria" w:cs="Cambria"/>
-          <w:sz w:val="26"/>
-          <w:szCs w:val="26"/>
-          <w:lang w:val="en-GB"/>
-        </w:rPr>
-      </w:pPr>
-    </w:p>
-    <w:p>
-      <w:pPr>
-        <w:autoSpaceDE w:val="0"/>
-        <w:autoSpaceDN w:val="0"/>
-        <w:adjustRightInd w:val="0"/>
-        <w:spacing w:after="0" w:line="240" w:lineRule="auto"/>
-        <w:rPr>
-          <w:rFonts w:ascii="Cambria" w:hAnsi="Cambria" w:cs="Cambria"/>
-          <w:sz w:val="26"/>
-          <w:szCs w:val="26"/>
-          <w:lang w:val="en-GB"/>
-        </w:rPr>
-      </w:pPr>
-    </w:p>
-    <w:p>
-      <w:pPr>
-        <w:autoSpaceDE w:val="0"/>
-        <w:autoSpaceDN w:val="0"/>
-        <w:adjustRightInd w:val="0"/>
-        <w:spacing w:after="0" w:line="240" w:lineRule="auto"/>
-        <w:rPr>
-          <w:rFonts w:ascii="Cambria" w:hAnsi="Cambria" w:cs="Cambria"/>
-          <w:sz w:val="26"/>
-          <w:szCs w:val="26"/>
-          <w:lang w:val="en-GB"/>
-        </w:rPr>
-      </w:pPr>
-      <w:r>
-        <w:rPr>
-          <w:rFonts w:ascii="Cambria" w:hAnsi="Cambria" w:cs="Cambria"/>
-          <w:sz w:val="26"/>
-          <w:szCs w:val="26"/>
-          <w:lang w:val="en-GB"/>
-        </w:rPr>
-        <w:t>EMILIO</w:t>
-      </w:r>
-    </w:p>
-    <w:p>
-      <w:pPr>
-        <w:autoSpaceDE w:val="0"/>
-        <w:autoSpaceDN w:val="0"/>
-        <w:adjustRightInd w:val="0"/>
-        <w:spacing w:after="0" w:line="240" w:lineRule="auto"/>
-        <w:rPr>
-          <w:rFonts w:ascii="Cambria" w:hAnsi="Cambria" w:cs="Cambria"/>
-          <w:sz w:val="26"/>
-          <w:szCs w:val="26"/>
-          <w:lang w:val="en-GB"/>
-        </w:rPr>
-      </w:pPr>
-    </w:p>
-    <w:p>
-      <w:pPr>
-        <w:pStyle w:val="Paragrafoelenco"/>
-        <w:numPr>
-          <w:ilvl w:val="0"/>
-          <w:numId w:val="18"/>
-        </w:numPr>
-        <w:spacing w:after="160" w:line="259" w:lineRule="auto"/>
-        <w:rPr>
-          <w:rFonts w:ascii="Cambria" w:hAnsi="Cambria" w:cs="Cambria"/>
-          <w:sz w:val="26"/>
-          <w:szCs w:val="26"/>
-          <w:lang w:val="en-GB"/>
-        </w:rPr>
-      </w:pPr>
-      <w:r>
-        <w:rPr>
-          <w:rFonts w:ascii="Cambria" w:hAnsi="Cambria" w:cs="Cambria"/>
-          <w:sz w:val="26"/>
-          <w:szCs w:val="26"/>
-          <w:lang w:val="en-GB"/>
-        </w:rPr>
-        <w:t>Creation of meetings, with the possibility of a warning if the location is not reachable in the allotted time;</w:t>
-      </w:r>
-    </w:p>
-    <w:p>
-      <w:pPr>
-        <w:pStyle w:val="Paragrafoelenco"/>
-        <w:numPr>
-          <w:ilvl w:val="0"/>
-          <w:numId w:val="18"/>
-        </w:numPr>
-        <w:spacing w:after="160" w:line="259" w:lineRule="auto"/>
-        <w:rPr>
-          <w:rFonts w:ascii="Cambria" w:hAnsi="Cambria" w:cs="Cambria"/>
-          <w:sz w:val="26"/>
-          <w:szCs w:val="26"/>
-          <w:lang w:val="en-GB"/>
-        </w:rPr>
-      </w:pPr>
-      <w:r>
-        <w:rPr>
-          <w:rFonts w:ascii="Cambria" w:hAnsi="Cambria" w:cs="Cambria"/>
-          <w:sz w:val="26"/>
-          <w:szCs w:val="26"/>
-          <w:lang w:val="en-GB"/>
-        </w:rPr>
-        <w:t>Computation of travel time between appointments to make sure that the user is not late;</w:t>
-      </w:r>
-    </w:p>
-    <w:p>
-      <w:pPr>
-        <w:pStyle w:val="Paragrafoelenco"/>
-        <w:numPr>
-          <w:ilvl w:val="0"/>
-          <w:numId w:val="18"/>
-        </w:numPr>
-        <w:spacing w:after="160" w:line="259" w:lineRule="auto"/>
-        <w:rPr>
-          <w:rFonts w:ascii="Cambria" w:hAnsi="Cambria" w:cs="Cambria"/>
-          <w:sz w:val="26"/>
-          <w:szCs w:val="26"/>
-          <w:lang w:val="en-GB"/>
-        </w:rPr>
-      </w:pPr>
-      <w:r>
-        <w:rPr>
-          <w:rFonts w:ascii="Cambria" w:hAnsi="Cambria" w:cs="Cambria"/>
-          <w:sz w:val="26"/>
-          <w:szCs w:val="26"/>
-          <w:lang w:val="en-GB"/>
-        </w:rPr>
-        <w:t xml:space="preserve">Identification of the best mobility option among the available ones, including public transportation and sharing systems services. Possible suggestion </w:t>
-      </w:r>
-      <w:proofErr w:type="spellStart"/>
-      <w:r>
-        <w:rPr>
-          <w:rFonts w:ascii="Cambria" w:hAnsi="Cambria" w:cs="Cambria"/>
-          <w:sz w:val="26"/>
-          <w:szCs w:val="26"/>
-          <w:lang w:val="en-GB"/>
-        </w:rPr>
-        <w:t>criterias</w:t>
-      </w:r>
-      <w:proofErr w:type="spellEnd"/>
-      <w:r>
-        <w:rPr>
-          <w:rFonts w:ascii="Cambria" w:hAnsi="Cambria" w:cs="Cambria"/>
-          <w:sz w:val="26"/>
-          <w:szCs w:val="26"/>
-          <w:lang w:val="en-GB"/>
-        </w:rPr>
-        <w:t xml:space="preserve"> are potential strikes, weather and user preferences, like walk distance constraints, time ranges regarding the usage of public means and also the possibility to minimize carbon footprint.</w:t>
-      </w:r>
-    </w:p>
-    <w:p>
-      <w:pPr>
-        <w:pStyle w:val="Paragrafoelenco"/>
-        <w:numPr>
-          <w:ilvl w:val="0"/>
-          <w:numId w:val="18"/>
-        </w:numPr>
-        <w:spacing w:after="160" w:line="259" w:lineRule="auto"/>
-        <w:rPr>
-          <w:rFonts w:ascii="Cambria" w:hAnsi="Cambria" w:cs="Cambria"/>
-          <w:sz w:val="26"/>
-          <w:szCs w:val="26"/>
-          <w:lang w:val="en-GB"/>
-        </w:rPr>
-      </w:pPr>
-      <w:r>
-        <w:rPr>
-          <w:rFonts w:ascii="Cambria" w:hAnsi="Cambria" w:cs="Cambria"/>
-          <w:sz w:val="26"/>
-          <w:szCs w:val="26"/>
-          <w:lang w:val="en-GB"/>
-        </w:rPr>
-        <w:t>Creation of customized breaks, that allow flexibility in a given time range.</w:t>
-      </w:r>
-    </w:p>
-    <w:p>
-      <w:pPr>
-        <w:pStyle w:val="Paragrafoelenco"/>
-        <w:numPr>
-          <w:ilvl w:val="0"/>
-          <w:numId w:val="18"/>
-        </w:numPr>
-        <w:spacing w:after="160" w:line="259" w:lineRule="auto"/>
-        <w:rPr>
-          <w:rFonts w:ascii="Cambria" w:hAnsi="Cambria" w:cs="Cambria"/>
-          <w:sz w:val="26"/>
-          <w:szCs w:val="26"/>
-          <w:lang w:val="en-GB"/>
-        </w:rPr>
-      </w:pPr>
-      <w:r>
-        <w:rPr>
-          <w:rFonts w:ascii="Cambria" w:hAnsi="Cambria" w:cs="Cambria"/>
-          <w:sz w:val="26"/>
-          <w:szCs w:val="26"/>
-          <w:lang w:val="en-GB"/>
-        </w:rPr>
-        <w:t>Purchase of ticket or passes related to the public transportation means.</w:t>
-      </w:r>
-    </w:p>
-    <w:p>
-      <w:pPr>
-        <w:autoSpaceDE w:val="0"/>
-        <w:autoSpaceDN w:val="0"/>
-        <w:adjustRightInd w:val="0"/>
-        <w:spacing w:after="0" w:line="240" w:lineRule="auto"/>
-        <w:rPr>
-          <w:rFonts w:ascii="Cambria" w:hAnsi="Cambria" w:cs="Cambria"/>
-          <w:sz w:val="26"/>
-          <w:szCs w:val="26"/>
-          <w:lang w:val="en-GB"/>
-        </w:rPr>
-      </w:pPr>
-      <w:r>
-        <w:rPr>
-          <w:rFonts w:ascii="Cambria" w:hAnsi="Cambria" w:cs="Cambria"/>
-          <w:sz w:val="26"/>
-          <w:szCs w:val="26"/>
-          <w:lang w:val="en-GB"/>
-        </w:rPr>
-        <w:t>MATTIA</w:t>
-      </w:r>
-    </w:p>
-    <w:p>
-      <w:pPr>
-        <w:autoSpaceDE w:val="0"/>
-        <w:autoSpaceDN w:val="0"/>
-        <w:adjustRightInd w:val="0"/>
-        <w:spacing w:after="0" w:line="240" w:lineRule="auto"/>
-        <w:rPr>
-          <w:rFonts w:ascii="Cambria" w:hAnsi="Cambria" w:cs="Cambria"/>
-          <w:sz w:val="26"/>
-          <w:szCs w:val="26"/>
-          <w:lang w:val="en-GB"/>
-        </w:rPr>
-      </w:pPr>
-    </w:p>
-    <w:p>
-      <w:pPr>
-        <w:ind w:left="1440"/>
-        <w:rPr>
-          <w:rFonts w:ascii="Cambria" w:hAnsi="Cambria" w:cs="Cambria"/>
-          <w:sz w:val="26"/>
-          <w:szCs w:val="26"/>
-          <w:lang w:val="en-GB"/>
-        </w:rPr>
-      </w:pPr>
-      <w:r>
-        <w:rPr>
-          <w:rFonts w:ascii="Cambria" w:hAnsi="Cambria" w:cs="Cambria"/>
-          <w:sz w:val="26"/>
-          <w:szCs w:val="26"/>
-          <w:lang w:val="en-GB"/>
-        </w:rPr>
-        <w:t>[G1]: allow the user to add events with details, such as location, time and so on, on a calendar (and on a map) to schedule a day</w:t>
-      </w:r>
-    </w:p>
-    <w:p>
-      <w:pPr>
-        <w:ind w:left="720"/>
-        <w:rPr>
-          <w:rFonts w:ascii="Cambria" w:hAnsi="Cambria" w:cs="Cambria"/>
-          <w:sz w:val="26"/>
-          <w:szCs w:val="26"/>
-          <w:lang w:val="en-GB"/>
-        </w:rPr>
-      </w:pPr>
-    </w:p>
-    <w:p>
-      <w:pPr>
-        <w:ind w:left="1440"/>
-        <w:rPr>
-          <w:rFonts w:ascii="Cambria" w:hAnsi="Cambria" w:cs="Cambria"/>
-          <w:sz w:val="26"/>
-          <w:szCs w:val="26"/>
-          <w:lang w:val="en-GB"/>
-        </w:rPr>
-      </w:pPr>
-      <w:r>
-        <w:rPr>
-          <w:rFonts w:ascii="Cambria" w:hAnsi="Cambria" w:cs="Cambria"/>
-          <w:sz w:val="26"/>
-          <w:szCs w:val="26"/>
-          <w:lang w:val="en-GB"/>
-        </w:rPr>
-        <w:lastRenderedPageBreak/>
-        <w:t>[G2]: automatically computes time travel (according to user’s current location ??) to help the user to never be late (a push notification system to remember each event will be development at a later time)</w:t>
-      </w:r>
-    </w:p>
-    <w:p>
-      <w:pPr>
-        <w:ind w:left="720"/>
-        <w:rPr>
-          <w:rFonts w:ascii="Cambria" w:hAnsi="Cambria" w:cs="Cambria"/>
-          <w:sz w:val="26"/>
-          <w:szCs w:val="26"/>
-          <w:lang w:val="en-GB"/>
-        </w:rPr>
-      </w:pPr>
-    </w:p>
-    <w:p>
-      <w:pPr>
-        <w:ind w:left="1440"/>
-        <w:rPr>
-          <w:rFonts w:ascii="Cambria" w:hAnsi="Cambria" w:cs="Cambria"/>
-          <w:sz w:val="26"/>
-          <w:szCs w:val="26"/>
-          <w:lang w:val="en-GB"/>
-        </w:rPr>
-      </w:pPr>
-      <w:r>
-        <w:rPr>
-          <w:rFonts w:ascii="Cambria" w:hAnsi="Cambria" w:cs="Cambria"/>
-          <w:sz w:val="26"/>
-          <w:szCs w:val="26"/>
-          <w:lang w:val="en-GB"/>
-        </w:rPr>
-        <w:t>[G3]: organize user’s travel, choosing the best means to reach every meeting location to be proposed to the user (several options ranked by time, cost and so on)</w:t>
-      </w:r>
-    </w:p>
-    <w:p>
-      <w:pPr>
-        <w:ind w:left="720"/>
-        <w:rPr>
-          <w:rFonts w:ascii="Cambria" w:hAnsi="Cambria" w:cs="Cambria"/>
-          <w:sz w:val="26"/>
-          <w:szCs w:val="26"/>
-          <w:lang w:val="en-GB"/>
-        </w:rPr>
-      </w:pPr>
-    </w:p>
-    <w:p>
-      <w:pPr>
-        <w:ind w:left="1440"/>
-        <w:rPr>
-          <w:rFonts w:ascii="Cambria" w:hAnsi="Cambria" w:cs="Cambria"/>
-          <w:sz w:val="26"/>
-          <w:szCs w:val="26"/>
-          <w:lang w:val="en-GB"/>
-        </w:rPr>
-      </w:pPr>
-      <w:r>
-        <w:rPr>
-          <w:rFonts w:ascii="Cambria" w:hAnsi="Cambria" w:cs="Cambria"/>
-          <w:sz w:val="26"/>
-          <w:szCs w:val="26"/>
-          <w:lang w:val="en-GB"/>
-        </w:rPr>
-        <w:t>[G4]: support the user in his travels allowing him to buy tickets for public transportation, supporting third part bike/car sharing apps and taking in account weather forecast in the choice of travel mean.</w:t>
-      </w:r>
-    </w:p>
-    <w:p>
-      <w:pPr>
-        <w:ind w:left="720"/>
-        <w:rPr>
-          <w:rFonts w:ascii="Cambria" w:hAnsi="Cambria" w:cs="Cambria"/>
-          <w:sz w:val="26"/>
-          <w:szCs w:val="26"/>
-          <w:lang w:val="en-GB"/>
-        </w:rPr>
-      </w:pPr>
-    </w:p>
-    <w:p>
-      <w:pPr>
-        <w:ind w:left="1440"/>
-        <w:rPr>
-          <w:rFonts w:ascii="Cambria" w:hAnsi="Cambria" w:cs="Cambria"/>
-          <w:sz w:val="26"/>
-          <w:szCs w:val="26"/>
-          <w:lang w:val="en-GB"/>
-        </w:rPr>
-      </w:pPr>
-      <w:r>
-        <w:rPr>
-          <w:rFonts w:ascii="Cambria" w:hAnsi="Cambria" w:cs="Cambria"/>
-          <w:sz w:val="26"/>
-          <w:szCs w:val="26"/>
-          <w:lang w:val="en-GB"/>
-        </w:rPr>
-        <w:t>[G5]: allow the user to set a wide range of preferences</w:t>
-      </w:r>
-    </w:p>
-    <w:p>
-      <w:pPr>
-        <w:autoSpaceDE w:val="0"/>
-        <w:autoSpaceDN w:val="0"/>
-        <w:adjustRightInd w:val="0"/>
-        <w:spacing w:after="0" w:line="240" w:lineRule="auto"/>
-        <w:rPr>
-          <w:rFonts w:ascii="Cambria" w:hAnsi="Cambria" w:cs="Cambria"/>
-          <w:sz w:val="26"/>
-          <w:szCs w:val="26"/>
-          <w:lang w:val="en-US"/>
-        </w:rPr>
-      </w:pPr>
-    </w:p>
-    <w:p>
-      <w:pPr>
-        <w:rPr>
+        <w:rPr>
+          <w:rFonts w:ascii="Cambria" w:hAnsi="Cambria" w:cs="Cambria"/>
+          <w:sz w:val="26"/>
+          <w:szCs w:val="26"/>
           <w:lang w:val="en-GB"/>
         </w:rPr>
       </w:pPr>
     </w:p>
     <w:sectPr>
-      <w:footerReference w:type="default" r:id="rId10"/>
+      <w:footerReference w:type="default" r:id="rId11"/>
       <w:pgSz w:w="11906" w:h="16838"/>
       <w:pgMar w:top="1417" w:right="1134" w:bottom="1134" w:left="1134" w:header="708" w:footer="708" w:gutter="0"/>
       <w:cols w:space="708"/>
@@ -7756,7 +9276,7 @@
           <w:rPr>
             <w:noProof/>
           </w:rPr>
-          <w:t>6</w:t>
+          <w:t>2</w:t>
         </w:r>
         <w:r>
           <w:fldChar w:fldCharType="end"/>
@@ -7795,6 +9315,119 @@
 <file path=word/numbering.xml><?xml version="1.0" encoding="utf-8"?>
 <w:numbering xmlns:wpc="http://schemas.microsoft.com/office/word/2010/wordprocessingCanvas" xmlns:mc="http://schemas.openxmlformats.org/markup-compatibility/2006" xmlns:o="urn:schemas-microsoft-com:office:office" xmlns:r="http://schemas.openxmlformats.org/officeDocument/2006/relationships" xmlns:m="http://schemas.openxmlformats.org/officeDocument/2006/math" xmlns:v="urn:schemas-microsoft-com:vml" xmlns:wp14="http://schemas.microsoft.com/office/word/2010/wordprocessingDrawing" xmlns:wp="http://schemas.openxmlformats.org/drawingml/2006/wordprocessingDrawing" xmlns:w10="urn:schemas-microsoft-com:office:word" xmlns:w="http://schemas.openxmlformats.org/wordprocessingml/2006/main" xmlns:w14="http://schemas.microsoft.com/office/word/2010/wordml" xmlns:wpg="http://schemas.microsoft.com/office/word/2010/wordprocessingGroup" xmlns:wpi="http://schemas.microsoft.com/office/word/2010/wordprocessingInk" xmlns:wne="http://schemas.microsoft.com/office/word/2006/wordml" xmlns:wps="http://schemas.microsoft.com/office/word/2010/wordprocessingShape" mc:Ignorable="w14 wp14">
   <w:abstractNum w:abstractNumId="0">
+    <w:nsid w:val="021046AC"/>
+    <w:multiLevelType w:val="hybridMultilevel"/>
+    <w:tmpl w:val="DA6881C4"/>
+    <w:lvl w:ilvl="0" w:tplc="08090001">
+      <w:start w:val="1"/>
+      <w:numFmt w:val="bullet"/>
+      <w:lvlText w:val=""/>
+      <w:lvlJc w:val="left"/>
+      <w:pPr>
+        <w:ind w:left="1428" w:hanging="360"/>
+      </w:pPr>
+      <w:rPr>
+        <w:rFonts w:ascii="Symbol" w:hAnsi="Symbol" w:hint="default"/>
+      </w:rPr>
+    </w:lvl>
+    <w:lvl w:ilvl="1" w:tplc="08090003">
+      <w:start w:val="1"/>
+      <w:numFmt w:val="bullet"/>
+      <w:lvlText w:val="o"/>
+      <w:lvlJc w:val="left"/>
+      <w:pPr>
+        <w:ind w:left="2148" w:hanging="360"/>
+      </w:pPr>
+      <w:rPr>
+        <w:rFonts w:ascii="Courier New" w:hAnsi="Courier New" w:cs="Courier New" w:hint="default"/>
+      </w:rPr>
+    </w:lvl>
+    <w:lvl w:ilvl="2" w:tplc="08090005" w:tentative="1">
+      <w:start w:val="1"/>
+      <w:numFmt w:val="bullet"/>
+      <w:lvlText w:val=""/>
+      <w:lvlJc w:val="left"/>
+      <w:pPr>
+        <w:ind w:left="2868" w:hanging="360"/>
+      </w:pPr>
+      <w:rPr>
+        <w:rFonts w:ascii="Wingdings" w:hAnsi="Wingdings" w:hint="default"/>
+      </w:rPr>
+    </w:lvl>
+    <w:lvl w:ilvl="3" w:tplc="08090001" w:tentative="1">
+      <w:start w:val="1"/>
+      <w:numFmt w:val="bullet"/>
+      <w:lvlText w:val=""/>
+      <w:lvlJc w:val="left"/>
+      <w:pPr>
+        <w:ind w:left="3588" w:hanging="360"/>
+      </w:pPr>
+      <w:rPr>
+        <w:rFonts w:ascii="Symbol" w:hAnsi="Symbol" w:hint="default"/>
+      </w:rPr>
+    </w:lvl>
+    <w:lvl w:ilvl="4" w:tplc="08090003" w:tentative="1">
+      <w:start w:val="1"/>
+      <w:numFmt w:val="bullet"/>
+      <w:lvlText w:val="o"/>
+      <w:lvlJc w:val="left"/>
+      <w:pPr>
+        <w:ind w:left="4308" w:hanging="360"/>
+      </w:pPr>
+      <w:rPr>
+        <w:rFonts w:ascii="Courier New" w:hAnsi="Courier New" w:cs="Courier New" w:hint="default"/>
+      </w:rPr>
+    </w:lvl>
+    <w:lvl w:ilvl="5" w:tplc="08090005" w:tentative="1">
+      <w:start w:val="1"/>
+      <w:numFmt w:val="bullet"/>
+      <w:lvlText w:val=""/>
+      <w:lvlJc w:val="left"/>
+      <w:pPr>
+        <w:ind w:left="5028" w:hanging="360"/>
+      </w:pPr>
+      <w:rPr>
+        <w:rFonts w:ascii="Wingdings" w:hAnsi="Wingdings" w:hint="default"/>
+      </w:rPr>
+    </w:lvl>
+    <w:lvl w:ilvl="6" w:tplc="08090001" w:tentative="1">
+      <w:start w:val="1"/>
+      <w:numFmt w:val="bullet"/>
+      <w:lvlText w:val=""/>
+      <w:lvlJc w:val="left"/>
+      <w:pPr>
+        <w:ind w:left="5748" w:hanging="360"/>
+      </w:pPr>
+      <w:rPr>
+        <w:rFonts w:ascii="Symbol" w:hAnsi="Symbol" w:hint="default"/>
+      </w:rPr>
+    </w:lvl>
+    <w:lvl w:ilvl="7" w:tplc="08090003" w:tentative="1">
+      <w:start w:val="1"/>
+      <w:numFmt w:val="bullet"/>
+      <w:lvlText w:val="o"/>
+      <w:lvlJc w:val="left"/>
+      <w:pPr>
+        <w:ind w:left="6468" w:hanging="360"/>
+      </w:pPr>
+      <w:rPr>
+        <w:rFonts w:ascii="Courier New" w:hAnsi="Courier New" w:cs="Courier New" w:hint="default"/>
+      </w:rPr>
+    </w:lvl>
+    <w:lvl w:ilvl="8" w:tplc="08090005" w:tentative="1">
+      <w:start w:val="1"/>
+      <w:numFmt w:val="bullet"/>
+      <w:lvlText w:val=""/>
+      <w:lvlJc w:val="left"/>
+      <w:pPr>
+        <w:ind w:left="7188" w:hanging="360"/>
+      </w:pPr>
+      <w:rPr>
+        <w:rFonts w:ascii="Wingdings" w:hAnsi="Wingdings" w:hint="default"/>
+      </w:rPr>
+    </w:lvl>
+  </w:abstractNum>
+  <w:abstractNum w:abstractNumId="1">
     <w:nsid w:val="0C1C50F7"/>
     <w:multiLevelType w:val="multilevel"/>
     <w:tmpl w:val="905EF7D0"/>
@@ -7907,7 +9540,7 @@
       </w:rPr>
     </w:lvl>
   </w:abstractNum>
-  <w:abstractNum w:abstractNumId="1">
+  <w:abstractNum w:abstractNumId="2">
     <w:nsid w:val="1302663A"/>
     <w:multiLevelType w:val="hybridMultilevel"/>
     <w:tmpl w:val="28164BD6"/>
@@ -8020,7 +9653,120 @@
       </w:rPr>
     </w:lvl>
   </w:abstractNum>
-  <w:abstractNum w:abstractNumId="2">
+  <w:abstractNum w:abstractNumId="3">
+    <w:nsid w:val="1448518D"/>
+    <w:multiLevelType w:val="hybridMultilevel"/>
+    <w:tmpl w:val="9B9E9D16"/>
+    <w:lvl w:ilvl="0" w:tplc="08090001">
+      <w:start w:val="1"/>
+      <w:numFmt w:val="bullet"/>
+      <w:lvlText w:val=""/>
+      <w:lvlJc w:val="left"/>
+      <w:pPr>
+        <w:ind w:left="1428" w:hanging="360"/>
+      </w:pPr>
+      <w:rPr>
+        <w:rFonts w:ascii="Symbol" w:hAnsi="Symbol" w:hint="default"/>
+      </w:rPr>
+    </w:lvl>
+    <w:lvl w:ilvl="1" w:tplc="08090003" w:tentative="1">
+      <w:start w:val="1"/>
+      <w:numFmt w:val="bullet"/>
+      <w:lvlText w:val="o"/>
+      <w:lvlJc w:val="left"/>
+      <w:pPr>
+        <w:ind w:left="2148" w:hanging="360"/>
+      </w:pPr>
+      <w:rPr>
+        <w:rFonts w:ascii="Courier New" w:hAnsi="Courier New" w:cs="Courier New" w:hint="default"/>
+      </w:rPr>
+    </w:lvl>
+    <w:lvl w:ilvl="2" w:tplc="08090005" w:tentative="1">
+      <w:start w:val="1"/>
+      <w:numFmt w:val="bullet"/>
+      <w:lvlText w:val=""/>
+      <w:lvlJc w:val="left"/>
+      <w:pPr>
+        <w:ind w:left="2868" w:hanging="360"/>
+      </w:pPr>
+      <w:rPr>
+        <w:rFonts w:ascii="Wingdings" w:hAnsi="Wingdings" w:hint="default"/>
+      </w:rPr>
+    </w:lvl>
+    <w:lvl w:ilvl="3" w:tplc="08090001" w:tentative="1">
+      <w:start w:val="1"/>
+      <w:numFmt w:val="bullet"/>
+      <w:lvlText w:val=""/>
+      <w:lvlJc w:val="left"/>
+      <w:pPr>
+        <w:ind w:left="3588" w:hanging="360"/>
+      </w:pPr>
+      <w:rPr>
+        <w:rFonts w:ascii="Symbol" w:hAnsi="Symbol" w:hint="default"/>
+      </w:rPr>
+    </w:lvl>
+    <w:lvl w:ilvl="4" w:tplc="08090003" w:tentative="1">
+      <w:start w:val="1"/>
+      <w:numFmt w:val="bullet"/>
+      <w:lvlText w:val="o"/>
+      <w:lvlJc w:val="left"/>
+      <w:pPr>
+        <w:ind w:left="4308" w:hanging="360"/>
+      </w:pPr>
+      <w:rPr>
+        <w:rFonts w:ascii="Courier New" w:hAnsi="Courier New" w:cs="Courier New" w:hint="default"/>
+      </w:rPr>
+    </w:lvl>
+    <w:lvl w:ilvl="5" w:tplc="08090005" w:tentative="1">
+      <w:start w:val="1"/>
+      <w:numFmt w:val="bullet"/>
+      <w:lvlText w:val=""/>
+      <w:lvlJc w:val="left"/>
+      <w:pPr>
+        <w:ind w:left="5028" w:hanging="360"/>
+      </w:pPr>
+      <w:rPr>
+        <w:rFonts w:ascii="Wingdings" w:hAnsi="Wingdings" w:hint="default"/>
+      </w:rPr>
+    </w:lvl>
+    <w:lvl w:ilvl="6" w:tplc="08090001" w:tentative="1">
+      <w:start w:val="1"/>
+      <w:numFmt w:val="bullet"/>
+      <w:lvlText w:val=""/>
+      <w:lvlJc w:val="left"/>
+      <w:pPr>
+        <w:ind w:left="5748" w:hanging="360"/>
+      </w:pPr>
+      <w:rPr>
+        <w:rFonts w:ascii="Symbol" w:hAnsi="Symbol" w:hint="default"/>
+      </w:rPr>
+    </w:lvl>
+    <w:lvl w:ilvl="7" w:tplc="08090003" w:tentative="1">
+      <w:start w:val="1"/>
+      <w:numFmt w:val="bullet"/>
+      <w:lvlText w:val="o"/>
+      <w:lvlJc w:val="left"/>
+      <w:pPr>
+        <w:ind w:left="6468" w:hanging="360"/>
+      </w:pPr>
+      <w:rPr>
+        <w:rFonts w:ascii="Courier New" w:hAnsi="Courier New" w:cs="Courier New" w:hint="default"/>
+      </w:rPr>
+    </w:lvl>
+    <w:lvl w:ilvl="8" w:tplc="08090005" w:tentative="1">
+      <w:start w:val="1"/>
+      <w:numFmt w:val="bullet"/>
+      <w:lvlText w:val=""/>
+      <w:lvlJc w:val="left"/>
+      <w:pPr>
+        <w:ind w:left="7188" w:hanging="360"/>
+      </w:pPr>
+      <w:rPr>
+        <w:rFonts w:ascii="Wingdings" w:hAnsi="Wingdings" w:hint="default"/>
+      </w:rPr>
+    </w:lvl>
+  </w:abstractNum>
+  <w:abstractNum w:abstractNumId="4">
     <w:nsid w:val="18023F1F"/>
     <w:multiLevelType w:val="hybridMultilevel"/>
     <w:tmpl w:val="8BAA58EC"/>
@@ -8133,7 +9879,7 @@
       </w:rPr>
     </w:lvl>
   </w:abstractNum>
-  <w:abstractNum w:abstractNumId="3">
+  <w:abstractNum w:abstractNumId="5">
     <w:nsid w:val="1B622369"/>
     <w:multiLevelType w:val="hybridMultilevel"/>
     <w:tmpl w:val="39ACC80C"/>
@@ -8149,7 +9895,7 @@
         <w:rFonts w:ascii="Symbol" w:hAnsi="Symbol" w:hint="default"/>
       </w:rPr>
     </w:lvl>
-    <w:lvl w:ilvl="1" w:tplc="04100003" w:tentative="1">
+    <w:lvl w:ilvl="1" w:tplc="04100003">
       <w:start w:val="1"/>
       <w:numFmt w:val="bullet"/>
       <w:lvlText w:val="o"/>
@@ -8161,7 +9907,7 @@
         <w:rFonts w:ascii="Courier New" w:hAnsi="Courier New" w:cs="Courier New" w:hint="default"/>
       </w:rPr>
     </w:lvl>
-    <w:lvl w:ilvl="2" w:tplc="04100005" w:tentative="1">
+    <w:lvl w:ilvl="2" w:tplc="04100005">
       <w:start w:val="1"/>
       <w:numFmt w:val="bullet"/>
       <w:lvlText w:val=""/>
@@ -8246,7 +9992,7 @@
       </w:rPr>
     </w:lvl>
   </w:abstractNum>
-  <w:abstractNum w:abstractNumId="4">
+  <w:abstractNum w:abstractNumId="6">
     <w:nsid w:val="1B88662A"/>
     <w:multiLevelType w:val="hybridMultilevel"/>
     <w:tmpl w:val="15B6579E"/>
@@ -8359,7 +10105,7 @@
       </w:rPr>
     </w:lvl>
   </w:abstractNum>
-  <w:abstractNum w:abstractNumId="5">
+  <w:abstractNum w:abstractNumId="7">
     <w:nsid w:val="1E5841BC"/>
     <w:multiLevelType w:val="hybridMultilevel"/>
     <w:tmpl w:val="359ABB4C"/>
@@ -8472,7 +10218,7 @@
       </w:rPr>
     </w:lvl>
   </w:abstractNum>
-  <w:abstractNum w:abstractNumId="6">
+  <w:abstractNum w:abstractNumId="8">
     <w:nsid w:val="1FE01A8C"/>
     <w:multiLevelType w:val="hybridMultilevel"/>
     <w:tmpl w:val="5B506EC6"/>
@@ -8585,7 +10331,7 @@
       </w:rPr>
     </w:lvl>
   </w:abstractNum>
-  <w:abstractNum w:abstractNumId="7">
+  <w:abstractNum w:abstractNumId="9">
     <w:nsid w:val="23756BA2"/>
     <w:multiLevelType w:val="hybridMultilevel"/>
     <w:tmpl w:val="CCE4D676"/>
@@ -8698,7 +10444,7 @@
       </w:rPr>
     </w:lvl>
   </w:abstractNum>
-  <w:abstractNum w:abstractNumId="8">
+  <w:abstractNum w:abstractNumId="10">
     <w:nsid w:val="23A944DC"/>
     <w:multiLevelType w:val="hybridMultilevel"/>
     <w:tmpl w:val="D780C304"/>
@@ -8811,7 +10557,7 @@
       </w:rPr>
     </w:lvl>
   </w:abstractNum>
-  <w:abstractNum w:abstractNumId="9">
+  <w:abstractNum w:abstractNumId="11">
     <w:nsid w:val="2C8771E3"/>
     <w:multiLevelType w:val="hybridMultilevel"/>
     <w:tmpl w:val="D3DAC96C"/>
@@ -8924,7 +10670,7 @@
       </w:rPr>
     </w:lvl>
   </w:abstractNum>
-  <w:abstractNum w:abstractNumId="10">
+  <w:abstractNum w:abstractNumId="12">
     <w:nsid w:val="3C0A0070"/>
     <w:multiLevelType w:val="multilevel"/>
     <w:tmpl w:val="04F82054"/>
@@ -9037,7 +10783,7 @@
       </w:rPr>
     </w:lvl>
   </w:abstractNum>
-  <w:abstractNum w:abstractNumId="11">
+  <w:abstractNum w:abstractNumId="13">
     <w:nsid w:val="3F945F62"/>
     <w:multiLevelType w:val="multilevel"/>
     <w:tmpl w:val="E84AEC94"/>
@@ -9150,7 +10896,138 @@
       </w:rPr>
     </w:lvl>
   </w:abstractNum>
-  <w:abstractNum w:abstractNumId="12">
+  <w:abstractNum w:abstractNumId="14">
+    <w:nsid w:val="412A2636"/>
+    <w:multiLevelType w:val="multilevel"/>
+    <w:tmpl w:val="26CEF640"/>
+    <w:lvl w:ilvl="0">
+      <w:start w:val="3"/>
+      <w:numFmt w:val="decimal"/>
+      <w:lvlText w:val="%1"/>
+      <w:lvlJc w:val="left"/>
+      <w:pPr>
+        <w:ind w:left="510" w:hanging="510"/>
+      </w:pPr>
+      <w:rPr>
+        <w:rFonts w:hint="default"/>
+        <w:b/>
+        <w:sz w:val="36"/>
+      </w:rPr>
+    </w:lvl>
+    <w:lvl w:ilvl="1">
+      <w:start w:val="1"/>
+      <w:numFmt w:val="decimal"/>
+      <w:lvlText w:val="%1.%2"/>
+      <w:lvlJc w:val="left"/>
+      <w:pPr>
+        <w:ind w:left="1428" w:hanging="720"/>
+      </w:pPr>
+      <w:rPr>
+        <w:rFonts w:hint="default"/>
+        <w:b/>
+        <w:sz w:val="36"/>
+      </w:rPr>
+    </w:lvl>
+    <w:lvl w:ilvl="2">
+      <w:start w:val="1"/>
+      <w:numFmt w:val="decimal"/>
+      <w:lvlText w:val="%1.%2.%3"/>
+      <w:lvlJc w:val="left"/>
+      <w:pPr>
+        <w:ind w:left="2136" w:hanging="720"/>
+      </w:pPr>
+      <w:rPr>
+        <w:rFonts w:hint="default"/>
+        <w:b/>
+        <w:sz w:val="36"/>
+      </w:rPr>
+    </w:lvl>
+    <w:lvl w:ilvl="3">
+      <w:start w:val="1"/>
+      <w:numFmt w:val="decimal"/>
+      <w:lvlText w:val="%1.%2.%3.%4"/>
+      <w:lvlJc w:val="left"/>
+      <w:pPr>
+        <w:ind w:left="3204" w:hanging="1080"/>
+      </w:pPr>
+      <w:rPr>
+        <w:rFonts w:hint="default"/>
+        <w:b/>
+        <w:sz w:val="36"/>
+      </w:rPr>
+    </w:lvl>
+    <w:lvl w:ilvl="4">
+      <w:start w:val="1"/>
+      <w:numFmt w:val="decimal"/>
+      <w:lvlText w:val="%1.%2.%3.%4.%5"/>
+      <w:lvlJc w:val="left"/>
+      <w:pPr>
+        <w:ind w:left="3912" w:hanging="1080"/>
+      </w:pPr>
+      <w:rPr>
+        <w:rFonts w:hint="default"/>
+        <w:b/>
+        <w:sz w:val="36"/>
+      </w:rPr>
+    </w:lvl>
+    <w:lvl w:ilvl="5">
+      <w:start w:val="1"/>
+      <w:numFmt w:val="decimal"/>
+      <w:lvlText w:val="%1.%2.%3.%4.%5.%6"/>
+      <w:lvlJc w:val="left"/>
+      <w:pPr>
+        <w:ind w:left="4980" w:hanging="1440"/>
+      </w:pPr>
+      <w:rPr>
+        <w:rFonts w:hint="default"/>
+        <w:b/>
+        <w:sz w:val="36"/>
+      </w:rPr>
+    </w:lvl>
+    <w:lvl w:ilvl="6">
+      <w:start w:val="1"/>
+      <w:numFmt w:val="decimal"/>
+      <w:lvlText w:val="%1.%2.%3.%4.%5.%6.%7"/>
+      <w:lvlJc w:val="left"/>
+      <w:pPr>
+        <w:ind w:left="6048" w:hanging="1800"/>
+      </w:pPr>
+      <w:rPr>
+        <w:rFonts w:hint="default"/>
+        <w:b/>
+        <w:sz w:val="36"/>
+      </w:rPr>
+    </w:lvl>
+    <w:lvl w:ilvl="7">
+      <w:start w:val="1"/>
+      <w:numFmt w:val="decimal"/>
+      <w:lvlText w:val="%1.%2.%3.%4.%5.%6.%7.%8"/>
+      <w:lvlJc w:val="left"/>
+      <w:pPr>
+        <w:ind w:left="6756" w:hanging="1800"/>
+      </w:pPr>
+      <w:rPr>
+        <w:rFonts w:hint="default"/>
+        <w:b/>
+        <w:sz w:val="36"/>
+      </w:rPr>
+    </w:lvl>
+    <w:lvl w:ilvl="8">
+      <w:start w:val="1"/>
+      <w:numFmt w:val="decimal"/>
+      <w:lvlText w:val="%1.%2.%3.%4.%5.%6.%7.%8.%9"/>
+      <w:lvlJc w:val="left"/>
+      <w:pPr>
+        <w:ind w:left="7824" w:hanging="2160"/>
+      </w:pPr>
+      <w:rPr>
+        <w:rFonts w:hint="default"/>
+        <w:b/>
+        <w:sz w:val="36"/>
+      </w:rPr>
+    </w:lvl>
+  </w:abstractNum>
+  <w:abstractNum w:abstractNumId="15">
     <w:nsid w:val="45E64C2D"/>
     <w:multiLevelType w:val="multilevel"/>
     <w:tmpl w:val="40D0D0E0"/>
@@ -9263,7 +11140,7 @@
       </w:rPr>
     </w:lvl>
   </w:abstractNum>
-  <w:abstractNum w:abstractNumId="13">
+  <w:abstractNum w:abstractNumId="16">
     <w:nsid w:val="4CFC22B5"/>
     <w:multiLevelType w:val="hybridMultilevel"/>
     <w:tmpl w:val="576E6B74"/>
@@ -9376,7 +11253,120 @@
       </w:rPr>
     </w:lvl>
   </w:abstractNum>
-  <w:abstractNum w:abstractNumId="14">
+  <w:abstractNum w:abstractNumId="17">
+    <w:nsid w:val="57010611"/>
+    <w:multiLevelType w:val="hybridMultilevel"/>
+    <w:tmpl w:val="CC8A47CE"/>
+    <w:lvl w:ilvl="0" w:tplc="08090001">
+      <w:start w:val="1"/>
+      <w:numFmt w:val="bullet"/>
+      <w:lvlText w:val=""/>
+      <w:lvlJc w:val="left"/>
+      <w:pPr>
+        <w:ind w:left="2136" w:hanging="360"/>
+      </w:pPr>
+      <w:rPr>
+        <w:rFonts w:ascii="Symbol" w:hAnsi="Symbol" w:hint="default"/>
+      </w:rPr>
+    </w:lvl>
+    <w:lvl w:ilvl="1" w:tplc="08090003" w:tentative="1">
+      <w:start w:val="1"/>
+      <w:numFmt w:val="bullet"/>
+      <w:lvlText w:val="o"/>
+      <w:lvlJc w:val="left"/>
+      <w:pPr>
+        <w:ind w:left="2856" w:hanging="360"/>
+      </w:pPr>
+      <w:rPr>
+        <w:rFonts w:ascii="Courier New" w:hAnsi="Courier New" w:cs="Courier New" w:hint="default"/>
+      </w:rPr>
+    </w:lvl>
+    <w:lvl w:ilvl="2" w:tplc="08090005" w:tentative="1">
+      <w:start w:val="1"/>
+      <w:numFmt w:val="bullet"/>
+      <w:lvlText w:val=""/>
+      <w:lvlJc w:val="left"/>
+      <w:pPr>
+        <w:ind w:left="3576" w:hanging="360"/>
+      </w:pPr>
+      <w:rPr>
+        <w:rFonts w:ascii="Wingdings" w:hAnsi="Wingdings" w:hint="default"/>
+      </w:rPr>
+    </w:lvl>
+    <w:lvl w:ilvl="3" w:tplc="08090001" w:tentative="1">
+      <w:start w:val="1"/>
+      <w:numFmt w:val="bullet"/>
+      <w:lvlText w:val=""/>
+      <w:lvlJc w:val="left"/>
+      <w:pPr>
+        <w:ind w:left="4296" w:hanging="360"/>
+      </w:pPr>
+      <w:rPr>
+        <w:rFonts w:ascii="Symbol" w:hAnsi="Symbol" w:hint="default"/>
+      </w:rPr>
+    </w:lvl>
+    <w:lvl w:ilvl="4" w:tplc="08090003" w:tentative="1">
+      <w:start w:val="1"/>
+      <w:numFmt w:val="bullet"/>
+      <w:lvlText w:val="o"/>
+      <w:lvlJc w:val="left"/>
+      <w:pPr>
+        <w:ind w:left="5016" w:hanging="360"/>
+      </w:pPr>
+      <w:rPr>
+        <w:rFonts w:ascii="Courier New" w:hAnsi="Courier New" w:cs="Courier New" w:hint="default"/>
+      </w:rPr>
+    </w:lvl>
+    <w:lvl w:ilvl="5" w:tplc="08090005" w:tentative="1">
+      <w:start w:val="1"/>
+      <w:numFmt w:val="bullet"/>
+      <w:lvlText w:val=""/>
+      <w:lvlJc w:val="left"/>
+      <w:pPr>
+        <w:ind w:left="5736" w:hanging="360"/>
+      </w:pPr>
+      <w:rPr>
+        <w:rFonts w:ascii="Wingdings" w:hAnsi="Wingdings" w:hint="default"/>
+      </w:rPr>
+    </w:lvl>
+    <w:lvl w:ilvl="6" w:tplc="08090001" w:tentative="1">
+      <w:start w:val="1"/>
+      <w:numFmt w:val="bullet"/>
+      <w:lvlText w:val=""/>
+      <w:lvlJc w:val="left"/>
+      <w:pPr>
+        <w:ind w:left="6456" w:hanging="360"/>
+      </w:pPr>
+      <w:rPr>
+        <w:rFonts w:ascii="Symbol" w:hAnsi="Symbol" w:hint="default"/>
+      </w:rPr>
+    </w:lvl>
+    <w:lvl w:ilvl="7" w:tplc="08090003" w:tentative="1">
+      <w:start w:val="1"/>
+      <w:numFmt w:val="bullet"/>
+      <w:lvlText w:val="o"/>
+      <w:lvlJc w:val="left"/>
+      <w:pPr>
+        <w:ind w:left="7176" w:hanging="360"/>
+      </w:pPr>
+      <w:rPr>
+        <w:rFonts w:ascii="Courier New" w:hAnsi="Courier New" w:cs="Courier New" w:hint="default"/>
+      </w:rPr>
+    </w:lvl>
+    <w:lvl w:ilvl="8" w:tplc="08090005" w:tentative="1">
+      <w:start w:val="1"/>
+      <w:numFmt w:val="bullet"/>
+      <w:lvlText w:val=""/>
+      <w:lvlJc w:val="left"/>
+      <w:pPr>
+        <w:ind w:left="7896" w:hanging="360"/>
+      </w:pPr>
+      <w:rPr>
+        <w:rFonts w:ascii="Wingdings" w:hAnsi="Wingdings" w:hint="default"/>
+      </w:rPr>
+    </w:lvl>
+  </w:abstractNum>
+  <w:abstractNum w:abstractNumId="18">
     <w:nsid w:val="5B4D5C3D"/>
     <w:multiLevelType w:val="hybridMultilevel"/>
     <w:tmpl w:val="A012822C"/>
@@ -9489,7 +11479,7 @@
       </w:rPr>
     </w:lvl>
   </w:abstractNum>
-  <w:abstractNum w:abstractNumId="15">
+  <w:abstractNum w:abstractNumId="19">
     <w:nsid w:val="6B306915"/>
     <w:multiLevelType w:val="hybridMultilevel"/>
     <w:tmpl w:val="331E51DA"/>
@@ -9602,7 +11592,7 @@
       </w:rPr>
     </w:lvl>
   </w:abstractNum>
-  <w:abstractNum w:abstractNumId="16">
+  <w:abstractNum w:abstractNumId="20">
     <w:nsid w:val="6D634D34"/>
     <w:multiLevelType w:val="hybridMultilevel"/>
     <w:tmpl w:val="F322026E"/>
@@ -9715,7 +11705,7 @@
       </w:rPr>
     </w:lvl>
   </w:abstractNum>
-  <w:abstractNum w:abstractNumId="17">
+  <w:abstractNum w:abstractNumId="21">
     <w:nsid w:val="6DF929F6"/>
     <w:multiLevelType w:val="multilevel"/>
     <w:tmpl w:val="8FC4C94C"/>
@@ -9830,59 +11820,187 @@
       </w:rPr>
     </w:lvl>
   </w:abstractNum>
+  <w:abstractNum w:abstractNumId="22">
+    <w:nsid w:val="7FC610C3"/>
+    <w:multiLevelType w:val="hybridMultilevel"/>
+    <w:tmpl w:val="0DBEA9AC"/>
+    <w:lvl w:ilvl="0" w:tplc="08090001">
+      <w:start w:val="1"/>
+      <w:numFmt w:val="bullet"/>
+      <w:lvlText w:val=""/>
+      <w:lvlJc w:val="left"/>
+      <w:pPr>
+        <w:ind w:left="1776" w:hanging="360"/>
+      </w:pPr>
+      <w:rPr>
+        <w:rFonts w:ascii="Symbol" w:hAnsi="Symbol" w:hint="default"/>
+      </w:rPr>
+    </w:lvl>
+    <w:lvl w:ilvl="1" w:tplc="08090003" w:tentative="1">
+      <w:start w:val="1"/>
+      <w:numFmt w:val="bullet"/>
+      <w:lvlText w:val="o"/>
+      <w:lvlJc w:val="left"/>
+      <w:pPr>
+        <w:ind w:left="2496" w:hanging="360"/>
+      </w:pPr>
+      <w:rPr>
+        <w:rFonts w:ascii="Courier New" w:hAnsi="Courier New" w:cs="Courier New" w:hint="default"/>
+      </w:rPr>
+    </w:lvl>
+    <w:lvl w:ilvl="2" w:tplc="08090005" w:tentative="1">
+      <w:start w:val="1"/>
+      <w:numFmt w:val="bullet"/>
+      <w:lvlText w:val=""/>
+      <w:lvlJc w:val="left"/>
+      <w:pPr>
+        <w:ind w:left="3216" w:hanging="360"/>
+      </w:pPr>
+      <w:rPr>
+        <w:rFonts w:ascii="Wingdings" w:hAnsi="Wingdings" w:hint="default"/>
+      </w:rPr>
+    </w:lvl>
+    <w:lvl w:ilvl="3" w:tplc="08090001" w:tentative="1">
+      <w:start w:val="1"/>
+      <w:numFmt w:val="bullet"/>
+      <w:lvlText w:val=""/>
+      <w:lvlJc w:val="left"/>
+      <w:pPr>
+        <w:ind w:left="3936" w:hanging="360"/>
+      </w:pPr>
+      <w:rPr>
+        <w:rFonts w:ascii="Symbol" w:hAnsi="Symbol" w:hint="default"/>
+      </w:rPr>
+    </w:lvl>
+    <w:lvl w:ilvl="4" w:tplc="08090003" w:tentative="1">
+      <w:start w:val="1"/>
+      <w:numFmt w:val="bullet"/>
+      <w:lvlText w:val="o"/>
+      <w:lvlJc w:val="left"/>
+      <w:pPr>
+        <w:ind w:left="4656" w:hanging="360"/>
+      </w:pPr>
+      <w:rPr>
+        <w:rFonts w:ascii="Courier New" w:hAnsi="Courier New" w:cs="Courier New" w:hint="default"/>
+      </w:rPr>
+    </w:lvl>
+    <w:lvl w:ilvl="5" w:tplc="08090005" w:tentative="1">
+      <w:start w:val="1"/>
+      <w:numFmt w:val="bullet"/>
+      <w:lvlText w:val=""/>
+      <w:lvlJc w:val="left"/>
+      <w:pPr>
+        <w:ind w:left="5376" w:hanging="360"/>
+      </w:pPr>
+      <w:rPr>
+        <w:rFonts w:ascii="Wingdings" w:hAnsi="Wingdings" w:hint="default"/>
+      </w:rPr>
+    </w:lvl>
+    <w:lvl w:ilvl="6" w:tplc="08090001" w:tentative="1">
+      <w:start w:val="1"/>
+      <w:numFmt w:val="bullet"/>
+      <w:lvlText w:val=""/>
+      <w:lvlJc w:val="left"/>
+      <w:pPr>
+        <w:ind w:left="6096" w:hanging="360"/>
+      </w:pPr>
+      <w:rPr>
+        <w:rFonts w:ascii="Symbol" w:hAnsi="Symbol" w:hint="default"/>
+      </w:rPr>
+    </w:lvl>
+    <w:lvl w:ilvl="7" w:tplc="08090003" w:tentative="1">
+      <w:start w:val="1"/>
+      <w:numFmt w:val="bullet"/>
+      <w:lvlText w:val="o"/>
+      <w:lvlJc w:val="left"/>
+      <w:pPr>
+        <w:ind w:left="6816" w:hanging="360"/>
+      </w:pPr>
+      <w:rPr>
+        <w:rFonts w:ascii="Courier New" w:hAnsi="Courier New" w:cs="Courier New" w:hint="default"/>
+      </w:rPr>
+    </w:lvl>
+    <w:lvl w:ilvl="8" w:tplc="08090005" w:tentative="1">
+      <w:start w:val="1"/>
+      <w:numFmt w:val="bullet"/>
+      <w:lvlText w:val=""/>
+      <w:lvlJc w:val="left"/>
+      <w:pPr>
+        <w:ind w:left="7536" w:hanging="360"/>
+      </w:pPr>
+      <w:rPr>
+        <w:rFonts w:ascii="Wingdings" w:hAnsi="Wingdings" w:hint="default"/>
+      </w:rPr>
+    </w:lvl>
+  </w:abstractNum>
   <w:num w:numId="1">
+    <w:abstractNumId w:val="1"/>
+  </w:num>
+  <w:num w:numId="2">
+    <w:abstractNumId w:val="13"/>
+  </w:num>
+  <w:num w:numId="3">
+    <w:abstractNumId w:val="12"/>
+  </w:num>
+  <w:num w:numId="4">
+    <w:abstractNumId w:val="21"/>
+  </w:num>
+  <w:num w:numId="5">
+    <w:abstractNumId w:val="2"/>
+  </w:num>
+  <w:num w:numId="6">
+    <w:abstractNumId w:val="8"/>
+  </w:num>
+  <w:num w:numId="7">
+    <w:abstractNumId w:val="5"/>
+  </w:num>
+  <w:num w:numId="8">
+    <w:abstractNumId w:val="10"/>
+  </w:num>
+  <w:num w:numId="9">
+    <w:abstractNumId w:val="20"/>
+  </w:num>
+  <w:num w:numId="10">
+    <w:abstractNumId w:val="9"/>
+  </w:num>
+  <w:num w:numId="11">
+    <w:abstractNumId w:val="16"/>
+  </w:num>
+  <w:num w:numId="12">
+    <w:abstractNumId w:val="19"/>
+  </w:num>
+  <w:num w:numId="13">
+    <w:abstractNumId w:val="7"/>
+  </w:num>
+  <w:num w:numId="14">
+    <w:abstractNumId w:val="15"/>
+  </w:num>
+  <w:num w:numId="15">
+    <w:abstractNumId w:val="18"/>
+  </w:num>
+  <w:num w:numId="16">
+    <w:abstractNumId w:val="4"/>
+  </w:num>
+  <w:num w:numId="17">
+    <w:abstractNumId w:val="11"/>
+  </w:num>
+  <w:num w:numId="18">
+    <w:abstractNumId w:val="6"/>
+  </w:num>
+  <w:num w:numId="19">
+    <w:abstractNumId w:val="14"/>
+  </w:num>
+  <w:num w:numId="20">
+    <w:abstractNumId w:val="17"/>
+  </w:num>
+  <w:num w:numId="21">
     <w:abstractNumId w:val="0"/>
   </w:num>
-  <w:num w:numId="2">
-    <w:abstractNumId w:val="11"/>
-  </w:num>
-  <w:num w:numId="3">
-    <w:abstractNumId w:val="10"/>
-  </w:num>
-  <w:num w:numId="4">
-    <w:abstractNumId w:val="17"/>
-  </w:num>
-  <w:num w:numId="5">
-    <w:abstractNumId w:val="1"/>
-  </w:num>
-  <w:num w:numId="6">
-    <w:abstractNumId w:val="6"/>
-  </w:num>
-  <w:num w:numId="7">
+  <w:num w:numId="22">
     <w:abstractNumId w:val="3"/>
   </w:num>
-  <w:num w:numId="8">
-    <w:abstractNumId w:val="8"/>
-  </w:num>
-  <w:num w:numId="9">
-    <w:abstractNumId w:val="16"/>
-  </w:num>
-  <w:num w:numId="10">
-    <w:abstractNumId w:val="7"/>
-  </w:num>
-  <w:num w:numId="11">
-    <w:abstractNumId w:val="13"/>
-  </w:num>
-  <w:num w:numId="12">
-    <w:abstractNumId w:val="15"/>
-  </w:num>
-  <w:num w:numId="13">
-    <w:abstractNumId w:val="5"/>
-  </w:num>
-  <w:num w:numId="14">
-    <w:abstractNumId w:val="12"/>
-  </w:num>
-  <w:num w:numId="15">
-    <w:abstractNumId w:val="14"/>
-  </w:num>
-  <w:num w:numId="16">
-    <w:abstractNumId w:val="2"/>
-  </w:num>
-  <w:num w:numId="17">
-    <w:abstractNumId w:val="9"/>
-  </w:num>
-  <w:num w:numId="18">
-    <w:abstractNumId w:val="4"/>
+  <w:num w:numId="23">
+    <w:abstractNumId w:val="22"/>
   </w:num>
 </w:numbering>
 </file>
@@ -10866,4 +12984,16 @@
   <a:objectDefaults/>
   <a:extraClrSchemeLst/>
 </a:theme>
+</file>
+
+<file path=customXml/item1.xml><?xml version="1.0" encoding="utf-8"?>
+<b:Sources xmlns:b="http://schemas.openxmlformats.org/officeDocument/2006/bibliography" xmlns="http://schemas.openxmlformats.org/officeDocument/2006/bibliography" SelectedStyle="\APA.XSL" StyleName="APA"/>
+</file>
+
+<file path=customXml/itemProps1.xml><?xml version="1.0" encoding="utf-8"?>
+<ds:datastoreItem xmlns:ds="http://schemas.openxmlformats.org/officeDocument/2006/customXml" ds:itemID="{F2563C92-5F43-4878-A154-CE0C007BCAD8}">
+  <ds:schemaRefs>
+    <ds:schemaRef ds:uri="http://schemas.openxmlformats.org/officeDocument/2006/bibliography"/>
+  </ds:schemaRefs>
+</ds:datastoreItem>
 </file>
</xml_diff>

<commit_message>
Added event lifecycle statechart
</commit_message>
<xml_diff>
--- a/RASD/Specific Requirements/RASD_SpecificRequirementsMatteoBiasielli.docx
+++ b/RASD/Specific Requirements/RASD_SpecificRequirementsMatteoBiasielli.docx
@@ -329,8 +329,701 @@
           <w:rFonts w:ascii="Cambria-Bold" w:hAnsi="Cambria-Bold" w:cs="Cambria-Bold"/>
           <w:b/>
           <w:bCs/>
-          <w:sz w:val="36"/>
-          <w:szCs w:val="36"/>
+          <w:sz w:val="32"/>
+          <w:szCs w:val="32"/>
+          <w:lang w:val="en-GB"/>
+        </w:rPr>
+      </w:pPr>
+      <w:r>
+        <w:rPr>
+          <w:rFonts w:ascii="Cambria-Bold" w:hAnsi="Cambria-Bold" w:cs="Cambria-Bold"/>
+          <w:b/>
+          <w:bCs/>
+          <w:sz w:val="32"/>
+          <w:szCs w:val="32"/>
+          <w:lang w:val="en-GB"/>
+        </w:rPr>
+        <w:t>1. Introduction</w:t>
+      </w:r>
+    </w:p>
+    <w:p>
+      <w:pPr>
+        <w:autoSpaceDE w:val="0"/>
+        <w:autoSpaceDN w:val="0"/>
+        <w:adjustRightInd w:val="0"/>
+        <w:spacing w:after="0"/>
+        <w:ind w:firstLine="708"/>
+        <w:rPr>
+          <w:rFonts w:ascii="Cambria" w:hAnsi="Cambria" w:cs="Cambria"/>
+          <w:sz w:val="28"/>
+          <w:szCs w:val="28"/>
+          <w:lang w:val="en-GB"/>
+        </w:rPr>
+      </w:pPr>
+      <w:r>
+        <w:rPr>
+          <w:rFonts w:ascii="Cambria" w:hAnsi="Cambria" w:cs="Cambria"/>
+          <w:sz w:val="28"/>
+          <w:szCs w:val="28"/>
+          <w:lang w:val="en-GB"/>
+        </w:rPr>
+        <w:t xml:space="preserve">1.1. </w:t>
+      </w:r>
+      <w:r>
+        <w:rPr>
+          <w:rFonts w:ascii="Cambria" w:hAnsi="Cambria" w:cs="Cambria"/>
+          <w:sz w:val="28"/>
+          <w:szCs w:val="28"/>
+          <w:lang w:val="en-GB"/>
+        </w:rPr>
+        <w:t>Document p</w:t>
+      </w:r>
+      <w:r>
+        <w:rPr>
+          <w:rFonts w:ascii="Cambria" w:hAnsi="Cambria" w:cs="Cambria"/>
+          <w:sz w:val="28"/>
+          <w:szCs w:val="28"/>
+          <w:lang w:val="en-GB"/>
+        </w:rPr>
+        <w:t>urpose</w:t>
+      </w:r>
+      <w:r>
+        <w:rPr>
+          <w:rFonts w:ascii="Cambria" w:hAnsi="Cambria" w:cs="Cambria"/>
+          <w:sz w:val="28"/>
+          <w:szCs w:val="28"/>
+          <w:lang w:val="en-GB"/>
+        </w:rPr>
+        <w:t>..</w:t>
+      </w:r>
+      <w:r>
+        <w:rPr>
+          <w:rFonts w:ascii="Cambria" w:hAnsi="Cambria" w:cs="Cambria"/>
+          <w:sz w:val="28"/>
+          <w:szCs w:val="28"/>
+          <w:lang w:val="en-GB"/>
+        </w:rPr>
+        <w:t>………………………………………………...…</w:t>
+      </w:r>
+      <w:r>
+        <w:rPr>
+          <w:rFonts w:ascii="Cambria" w:hAnsi="Cambria" w:cs="Cambria"/>
+          <w:sz w:val="28"/>
+          <w:szCs w:val="28"/>
+          <w:lang w:val="en-GB"/>
+        </w:rPr>
+        <w:t>……………….3</w:t>
+      </w:r>
+    </w:p>
+    <w:p>
+      <w:pPr>
+        <w:autoSpaceDE w:val="0"/>
+        <w:autoSpaceDN w:val="0"/>
+        <w:adjustRightInd w:val="0"/>
+        <w:spacing w:after="0"/>
+        <w:ind w:firstLine="708"/>
+        <w:rPr>
+          <w:rFonts w:ascii="Cambria" w:hAnsi="Cambria" w:cs="Cambria"/>
+          <w:sz w:val="28"/>
+          <w:szCs w:val="28"/>
+          <w:lang w:val="en-GB"/>
+        </w:rPr>
+      </w:pPr>
+      <w:r>
+        <w:rPr>
+          <w:rFonts w:ascii="Cambria" w:hAnsi="Cambria" w:cs="Cambria"/>
+          <w:sz w:val="28"/>
+          <w:szCs w:val="28"/>
+          <w:lang w:val="en-GB"/>
+        </w:rPr>
+        <w:t xml:space="preserve">1.2. </w:t>
+      </w:r>
+      <w:r>
+        <w:rPr>
+          <w:rFonts w:ascii="Cambria" w:hAnsi="Cambria" w:cs="Cambria"/>
+          <w:sz w:val="28"/>
+          <w:szCs w:val="28"/>
+          <w:lang w:val="en-GB"/>
+        </w:rPr>
+        <w:t xml:space="preserve">Description of the </w:t>
+      </w:r>
+      <w:r>
+        <w:rPr>
+          <w:rFonts w:ascii="Cambria" w:hAnsi="Cambria" w:cs="Cambria"/>
+          <w:sz w:val="28"/>
+          <w:szCs w:val="28"/>
+          <w:lang w:val="en-GB"/>
+        </w:rPr>
+        <w:t>problem</w:t>
+      </w:r>
+      <w:r>
+        <w:rPr>
+          <w:rFonts w:ascii="Cambria" w:hAnsi="Cambria" w:cs="Cambria"/>
+          <w:sz w:val="28"/>
+          <w:szCs w:val="28"/>
+          <w:lang w:val="en-GB"/>
+        </w:rPr>
+        <w:t>………………………………………………………….3</w:t>
+      </w:r>
+    </w:p>
+    <w:p>
+      <w:pPr>
+        <w:autoSpaceDE w:val="0"/>
+        <w:autoSpaceDN w:val="0"/>
+        <w:adjustRightInd w:val="0"/>
+        <w:spacing w:after="0"/>
+        <w:ind w:firstLine="708"/>
+        <w:rPr>
+          <w:rFonts w:ascii="Cambria" w:hAnsi="Cambria" w:cs="Cambria"/>
+          <w:sz w:val="28"/>
+          <w:szCs w:val="28"/>
+          <w:lang w:val="en-GB"/>
+        </w:rPr>
+      </w:pPr>
+      <w:r>
+        <w:rPr>
+          <w:rFonts w:ascii="Cambria" w:hAnsi="Cambria" w:cs="Cambria"/>
+          <w:sz w:val="28"/>
+          <w:szCs w:val="28"/>
+          <w:lang w:val="en-GB"/>
+        </w:rPr>
+        <w:t>1.3. Actors</w:t>
+      </w:r>
+      <w:r>
+        <w:rPr>
+          <w:rFonts w:ascii="Cambria" w:hAnsi="Cambria" w:cs="Cambria"/>
+          <w:sz w:val="28"/>
+          <w:szCs w:val="28"/>
+          <w:lang w:val="en-GB"/>
+        </w:rPr>
+        <w:t>………………………………………………………………………………………...3</w:t>
+      </w:r>
+    </w:p>
+    <w:p>
+      <w:pPr>
+        <w:autoSpaceDE w:val="0"/>
+        <w:autoSpaceDN w:val="0"/>
+        <w:adjustRightInd w:val="0"/>
+        <w:spacing w:after="0"/>
+        <w:ind w:firstLine="708"/>
+        <w:rPr>
+          <w:rFonts w:ascii="Cambria" w:hAnsi="Cambria" w:cs="Cambria"/>
+          <w:sz w:val="28"/>
+          <w:szCs w:val="28"/>
+          <w:lang w:val="en-GB"/>
+        </w:rPr>
+      </w:pPr>
+      <w:r>
+        <w:rPr>
+          <w:rFonts w:ascii="Cambria" w:hAnsi="Cambria" w:cs="Cambria"/>
+          <w:sz w:val="28"/>
+          <w:szCs w:val="28"/>
+          <w:lang w:val="en-GB"/>
+        </w:rPr>
+        <w:t>1.4. Goals</w:t>
+      </w:r>
+      <w:r>
+        <w:rPr>
+          <w:rFonts w:ascii="Cambria" w:hAnsi="Cambria" w:cs="Cambria"/>
+          <w:sz w:val="28"/>
+          <w:szCs w:val="28"/>
+          <w:lang w:val="en-GB"/>
+        </w:rPr>
+        <w:t>…………………………………………………………………………………………..4</w:t>
+      </w:r>
+    </w:p>
+    <w:p>
+      <w:pPr>
+        <w:autoSpaceDE w:val="0"/>
+        <w:autoSpaceDN w:val="0"/>
+        <w:adjustRightInd w:val="0"/>
+        <w:spacing w:after="0"/>
+        <w:ind w:firstLine="708"/>
+        <w:rPr>
+          <w:rFonts w:ascii="Cambria" w:hAnsi="Cambria" w:cs="Cambria"/>
+          <w:sz w:val="28"/>
+          <w:szCs w:val="28"/>
+          <w:lang w:val="en-GB"/>
+        </w:rPr>
+      </w:pPr>
+      <w:r>
+        <w:rPr>
+          <w:rFonts w:ascii="Cambria" w:hAnsi="Cambria" w:cs="Cambria"/>
+          <w:sz w:val="28"/>
+          <w:szCs w:val="28"/>
+          <w:lang w:val="en-GB"/>
+        </w:rPr>
+        <w:t>1.5. Definitions, Acronyms, Abbreviations</w:t>
+      </w:r>
+      <w:r>
+        <w:rPr>
+          <w:rFonts w:ascii="Cambria" w:hAnsi="Cambria" w:cs="Cambria"/>
+          <w:sz w:val="28"/>
+          <w:szCs w:val="28"/>
+          <w:lang w:val="en-GB"/>
+        </w:rPr>
+        <w:t>………………………………………….4</w:t>
+      </w:r>
+    </w:p>
+    <w:p>
+      <w:pPr>
+        <w:autoSpaceDE w:val="0"/>
+        <w:autoSpaceDN w:val="0"/>
+        <w:adjustRightInd w:val="0"/>
+        <w:spacing w:after="0"/>
+        <w:ind w:left="708" w:firstLine="708"/>
+        <w:rPr>
+          <w:rFonts w:ascii="Cambria" w:hAnsi="Cambria" w:cs="Cambria"/>
+          <w:sz w:val="28"/>
+          <w:szCs w:val="28"/>
+          <w:lang w:val="en-GB"/>
+        </w:rPr>
+      </w:pPr>
+      <w:r>
+        <w:rPr>
+          <w:rFonts w:ascii="Cambria" w:hAnsi="Cambria" w:cs="Cambria"/>
+          <w:sz w:val="28"/>
+          <w:szCs w:val="28"/>
+          <w:lang w:val="en-GB"/>
+        </w:rPr>
+        <w:t>1.5.1 Definitions</w:t>
+      </w:r>
+      <w:r>
+        <w:rPr>
+          <w:rFonts w:ascii="Cambria" w:hAnsi="Cambria" w:cs="Cambria"/>
+          <w:sz w:val="28"/>
+          <w:szCs w:val="28"/>
+          <w:lang w:val="en-GB"/>
+        </w:rPr>
+        <w:t>……………………………………………………………………….4</w:t>
+      </w:r>
+    </w:p>
+    <w:p>
+      <w:pPr>
+        <w:autoSpaceDE w:val="0"/>
+        <w:autoSpaceDN w:val="0"/>
+        <w:adjustRightInd w:val="0"/>
+        <w:spacing w:after="0"/>
+        <w:ind w:left="708" w:firstLine="708"/>
+        <w:rPr>
+          <w:rFonts w:ascii="Cambria" w:hAnsi="Cambria" w:cs="Cambria"/>
+          <w:sz w:val="28"/>
+          <w:szCs w:val="28"/>
+          <w:lang w:val="en-GB"/>
+        </w:rPr>
+      </w:pPr>
+      <w:r>
+        <w:rPr>
+          <w:rFonts w:ascii="Cambria" w:hAnsi="Cambria" w:cs="Cambria"/>
+          <w:sz w:val="28"/>
+          <w:szCs w:val="28"/>
+          <w:lang w:val="en-GB"/>
+        </w:rPr>
+        <w:t>1.5.2 Acronyms</w:t>
+      </w:r>
+      <w:r>
+        <w:rPr>
+          <w:rFonts w:ascii="Cambria" w:hAnsi="Cambria" w:cs="Cambria"/>
+          <w:sz w:val="28"/>
+          <w:szCs w:val="28"/>
+          <w:lang w:val="en-GB"/>
+        </w:rPr>
+        <w:t>………………………………………………………………………...4</w:t>
+      </w:r>
+    </w:p>
+    <w:p>
+      <w:pPr>
+        <w:autoSpaceDE w:val="0"/>
+        <w:autoSpaceDN w:val="0"/>
+        <w:adjustRightInd w:val="0"/>
+        <w:spacing w:after="0"/>
+        <w:ind w:left="708" w:firstLine="708"/>
+        <w:rPr>
+          <w:rFonts w:ascii="Cambria" w:hAnsi="Cambria" w:cs="Cambria"/>
+          <w:sz w:val="28"/>
+          <w:szCs w:val="28"/>
+          <w:lang w:val="en-GB"/>
+        </w:rPr>
+      </w:pPr>
+      <w:r>
+        <w:rPr>
+          <w:rFonts w:ascii="Cambria" w:hAnsi="Cambria" w:cs="Cambria"/>
+          <w:sz w:val="28"/>
+          <w:szCs w:val="28"/>
+          <w:lang w:val="en-GB"/>
+        </w:rPr>
+        <w:t>1.5.3 Abbreviations</w:t>
+      </w:r>
+      <w:r>
+        <w:rPr>
+          <w:rFonts w:ascii="Cambria" w:hAnsi="Cambria" w:cs="Cambria"/>
+          <w:sz w:val="28"/>
+          <w:szCs w:val="28"/>
+          <w:lang w:val="en-GB"/>
+        </w:rPr>
+        <w:t>…………………………………………………………………..4</w:t>
+      </w:r>
+    </w:p>
+    <w:p>
+      <w:pPr>
+        <w:autoSpaceDE w:val="0"/>
+        <w:autoSpaceDN w:val="0"/>
+        <w:adjustRightInd w:val="0"/>
+        <w:spacing w:after="0"/>
+        <w:ind w:firstLine="708"/>
+        <w:rPr>
+          <w:rFonts w:ascii="Cambria" w:hAnsi="Cambria" w:cs="Cambria"/>
+          <w:sz w:val="28"/>
+          <w:szCs w:val="28"/>
+          <w:lang w:val="en-GB"/>
+        </w:rPr>
+      </w:pPr>
+      <w:r>
+        <w:rPr>
+          <w:rFonts w:ascii="Cambria" w:hAnsi="Cambria" w:cs="Cambria"/>
+          <w:sz w:val="28"/>
+          <w:szCs w:val="28"/>
+          <w:lang w:val="en-GB"/>
+        </w:rPr>
+        <w:t xml:space="preserve">1.6. Reference </w:t>
+      </w:r>
+      <w:r>
+        <w:rPr>
+          <w:rFonts w:ascii="Cambria" w:hAnsi="Cambria" w:cs="Cambria"/>
+          <w:sz w:val="28"/>
+          <w:szCs w:val="28"/>
+          <w:lang w:val="en-GB"/>
+        </w:rPr>
+        <w:t>Documents</w:t>
+      </w:r>
+      <w:r>
+        <w:rPr>
+          <w:rFonts w:ascii="Cambria" w:hAnsi="Cambria" w:cs="Cambria"/>
+          <w:sz w:val="28"/>
+          <w:szCs w:val="28"/>
+          <w:lang w:val="en-GB"/>
+        </w:rPr>
+        <w:t>…………………………………………………………………4</w:t>
+      </w:r>
+    </w:p>
+    <w:p>
+      <w:pPr>
+        <w:autoSpaceDE w:val="0"/>
+        <w:autoSpaceDN w:val="0"/>
+        <w:adjustRightInd w:val="0"/>
+        <w:spacing w:after="0"/>
+        <w:ind w:firstLine="708"/>
+        <w:rPr>
+          <w:rFonts w:ascii="Cambria" w:hAnsi="Cambria" w:cs="Cambria"/>
+          <w:sz w:val="28"/>
+          <w:szCs w:val="28"/>
+          <w:lang w:val="en-GB"/>
+        </w:rPr>
+      </w:pPr>
+      <w:r>
+        <w:rPr>
+          <w:rFonts w:ascii="Cambria" w:hAnsi="Cambria" w:cs="Cambria"/>
+          <w:sz w:val="28"/>
+          <w:szCs w:val="28"/>
+          <w:lang w:val="en-GB"/>
+        </w:rPr>
+        <w:t xml:space="preserve">1.7. Document </w:t>
+      </w:r>
+      <w:r>
+        <w:rPr>
+          <w:rFonts w:ascii="Cambria" w:hAnsi="Cambria" w:cs="Cambria"/>
+          <w:sz w:val="28"/>
+          <w:szCs w:val="28"/>
+          <w:lang w:val="en-GB"/>
+        </w:rPr>
+        <w:t>Structure……………………………………………………………………5</w:t>
+      </w:r>
+    </w:p>
+    <w:p>
+      <w:pPr>
+        <w:autoSpaceDE w:val="0"/>
+        <w:autoSpaceDN w:val="0"/>
+        <w:adjustRightInd w:val="0"/>
+        <w:spacing w:after="0"/>
+        <w:ind w:firstLine="708"/>
+        <w:rPr>
+          <w:rFonts w:ascii="Cambria" w:hAnsi="Cambria" w:cs="Cambria"/>
+          <w:sz w:val="28"/>
+          <w:szCs w:val="28"/>
+          <w:lang w:val="en-GB"/>
+        </w:rPr>
+      </w:pPr>
+      <w:r>
+        <w:rPr>
+          <w:rFonts w:ascii="Cambria" w:hAnsi="Cambria" w:cs="Cambria"/>
+          <w:sz w:val="28"/>
+          <w:szCs w:val="28"/>
+          <w:lang w:val="en-GB"/>
+        </w:rPr>
+        <w:t>1.8. Revision Hist</w:t>
+      </w:r>
+      <w:r>
+        <w:rPr>
+          <w:rFonts w:ascii="Cambria" w:hAnsi="Cambria" w:cs="Cambria"/>
+          <w:sz w:val="28"/>
+          <w:szCs w:val="28"/>
+          <w:lang w:val="en-GB"/>
+        </w:rPr>
+        <w:t>ory…………………………………………………………………………5</w:t>
+      </w:r>
+    </w:p>
+    <w:p>
+      <w:pPr>
+        <w:autoSpaceDE w:val="0"/>
+        <w:autoSpaceDN w:val="0"/>
+        <w:adjustRightInd w:val="0"/>
+        <w:spacing w:after="0"/>
+        <w:ind w:firstLine="708"/>
+        <w:rPr>
+          <w:rFonts w:ascii="Cambria" w:hAnsi="Cambria" w:cs="Cambria"/>
+          <w:sz w:val="28"/>
+          <w:szCs w:val="28"/>
+          <w:lang w:val="en-GB"/>
+        </w:rPr>
+      </w:pPr>
+    </w:p>
+    <w:p>
+      <w:pPr>
+        <w:autoSpaceDE w:val="0"/>
+        <w:autoSpaceDN w:val="0"/>
+        <w:adjustRightInd w:val="0"/>
+        <w:spacing w:after="0" w:line="240" w:lineRule="auto"/>
+        <w:rPr>
+          <w:rFonts w:ascii="Cambria-Bold" w:hAnsi="Cambria-Bold" w:cs="Cambria-Bold"/>
+          <w:b/>
+          <w:bCs/>
+          <w:sz w:val="32"/>
+          <w:szCs w:val="32"/>
+          <w:lang w:val="en-GB"/>
+        </w:rPr>
+      </w:pPr>
+      <w:r>
+        <w:rPr>
+          <w:rFonts w:ascii="Cambria-Bold" w:hAnsi="Cambria-Bold" w:cs="Cambria-Bold"/>
+          <w:b/>
+          <w:bCs/>
+          <w:sz w:val="32"/>
+          <w:szCs w:val="32"/>
+          <w:lang w:val="en-GB"/>
+        </w:rPr>
+        <w:t>2. Overall Description</w:t>
+      </w:r>
+    </w:p>
+    <w:p>
+      <w:pPr>
+        <w:autoSpaceDE w:val="0"/>
+        <w:autoSpaceDN w:val="0"/>
+        <w:adjustRightInd w:val="0"/>
+        <w:spacing w:after="0"/>
+        <w:ind w:firstLine="708"/>
+        <w:rPr>
+          <w:rFonts w:ascii="Cambria" w:hAnsi="Cambria" w:cs="Cambria"/>
+          <w:sz w:val="28"/>
+          <w:szCs w:val="28"/>
+          <w:lang w:val="en-GB"/>
+        </w:rPr>
+      </w:pPr>
+      <w:r>
+        <w:rPr>
+          <w:rFonts w:ascii="Cambria" w:hAnsi="Cambria" w:cs="Cambria"/>
+          <w:sz w:val="28"/>
+          <w:szCs w:val="28"/>
+          <w:lang w:val="en-GB"/>
+        </w:rPr>
+        <w:t>2.1. Product Perspective</w:t>
+      </w:r>
+      <w:r>
+        <w:rPr>
+          <w:rFonts w:ascii="Cambria" w:hAnsi="Cambria" w:cs="Cambria"/>
+          <w:sz w:val="28"/>
+          <w:szCs w:val="28"/>
+          <w:lang w:val="en-GB"/>
+        </w:rPr>
+        <w:t>…...……………………………………………………………….6</w:t>
+      </w:r>
+    </w:p>
+    <w:p>
+      <w:pPr>
+        <w:autoSpaceDE w:val="0"/>
+        <w:autoSpaceDN w:val="0"/>
+        <w:adjustRightInd w:val="0"/>
+        <w:spacing w:after="0"/>
+        <w:ind w:firstLine="708"/>
+        <w:rPr>
+          <w:rFonts w:ascii="Cambria" w:hAnsi="Cambria" w:cs="Cambria"/>
+          <w:sz w:val="28"/>
+          <w:szCs w:val="28"/>
+          <w:lang w:val="en-GB"/>
+        </w:rPr>
+      </w:pPr>
+      <w:r>
+        <w:rPr>
+          <w:rFonts w:ascii="Cambria" w:hAnsi="Cambria" w:cs="Cambria"/>
+          <w:sz w:val="28"/>
+          <w:szCs w:val="28"/>
+          <w:lang w:val="en-GB"/>
+        </w:rPr>
+        <w:t>2.2. User Characteristics</w:t>
+      </w:r>
+      <w:r>
+        <w:rPr>
+          <w:rFonts w:ascii="Cambria" w:hAnsi="Cambria" w:cs="Cambria"/>
+          <w:sz w:val="28"/>
+          <w:szCs w:val="28"/>
+          <w:lang w:val="en-GB"/>
+        </w:rPr>
+        <w:t>……………………………………………………………………6</w:t>
+      </w:r>
+    </w:p>
+    <w:p>
+      <w:pPr>
+        <w:autoSpaceDE w:val="0"/>
+        <w:autoSpaceDN w:val="0"/>
+        <w:adjustRightInd w:val="0"/>
+        <w:spacing w:after="0"/>
+        <w:ind w:firstLine="708"/>
+        <w:rPr>
+          <w:rFonts w:ascii="Cambria" w:hAnsi="Cambria" w:cs="Cambria"/>
+          <w:sz w:val="28"/>
+          <w:szCs w:val="28"/>
+          <w:lang w:val="en-GB"/>
+        </w:rPr>
+      </w:pPr>
+      <w:r>
+        <w:rPr>
+          <w:rFonts w:ascii="Cambria" w:hAnsi="Cambria" w:cs="Cambria"/>
+          <w:sz w:val="28"/>
+          <w:szCs w:val="28"/>
+          <w:lang w:val="en-GB"/>
+        </w:rPr>
+        <w:t>2.3. Assumptions, Dependencies and Constraints</w:t>
+      </w:r>
+      <w:r>
+        <w:rPr>
+          <w:rFonts w:ascii="Cambria" w:hAnsi="Cambria" w:cs="Cambria"/>
+          <w:sz w:val="28"/>
+          <w:szCs w:val="28"/>
+          <w:lang w:val="en-GB"/>
+        </w:rPr>
+        <w:t>……………………………….6</w:t>
+      </w:r>
+    </w:p>
+    <w:p>
+      <w:pPr>
+        <w:autoSpaceDE w:val="0"/>
+        <w:autoSpaceDN w:val="0"/>
+        <w:adjustRightInd w:val="0"/>
+        <w:spacing w:after="0"/>
+        <w:ind w:firstLine="708"/>
+        <w:rPr>
+          <w:rFonts w:ascii="Cambria" w:hAnsi="Cambria" w:cs="Cambria"/>
+          <w:sz w:val="28"/>
+          <w:szCs w:val="28"/>
+          <w:lang w:val="en-GB"/>
+        </w:rPr>
+      </w:pPr>
+      <w:r>
+        <w:rPr>
+          <w:rFonts w:ascii="Cambria" w:hAnsi="Cambria" w:cs="Cambria"/>
+          <w:sz w:val="28"/>
+          <w:szCs w:val="28"/>
+          <w:lang w:val="en-GB"/>
+        </w:rPr>
+        <w:tab/>
+        <w:t>2.3.1 Assumptions</w:t>
+      </w:r>
+      <w:r>
+        <w:rPr>
+          <w:rFonts w:ascii="Cambria" w:hAnsi="Cambria" w:cs="Cambria"/>
+          <w:sz w:val="28"/>
+          <w:szCs w:val="28"/>
+          <w:lang w:val="en-GB"/>
+        </w:rPr>
+        <w:t>……………………………………………………………………6</w:t>
+      </w:r>
+    </w:p>
+    <w:p>
+      <w:pPr>
+        <w:autoSpaceDE w:val="0"/>
+        <w:autoSpaceDN w:val="0"/>
+        <w:adjustRightInd w:val="0"/>
+        <w:spacing w:after="0"/>
+        <w:ind w:firstLine="708"/>
+        <w:rPr>
+          <w:rFonts w:ascii="Cambria" w:hAnsi="Cambria" w:cs="Cambria"/>
+          <w:sz w:val="28"/>
+          <w:szCs w:val="28"/>
+          <w:lang w:val="en-GB"/>
+        </w:rPr>
+      </w:pPr>
+      <w:r>
+        <w:rPr>
+          <w:rFonts w:ascii="Cambria" w:hAnsi="Cambria" w:cs="Cambria"/>
+          <w:sz w:val="28"/>
+          <w:szCs w:val="28"/>
+          <w:lang w:val="en-GB"/>
+        </w:rPr>
+        <w:tab/>
+        <w:t>2.3.2 Constraints……………………………………………………………………...7</w:t>
+      </w:r>
+    </w:p>
+    <w:p>
+      <w:pPr>
+        <w:autoSpaceDE w:val="0"/>
+        <w:autoSpaceDN w:val="0"/>
+        <w:adjustRightInd w:val="0"/>
+        <w:spacing w:after="0"/>
+        <w:ind w:firstLine="708"/>
+        <w:rPr>
+          <w:rFonts w:ascii="Cambria" w:hAnsi="Cambria" w:cs="Cambria"/>
+          <w:sz w:val="28"/>
+          <w:szCs w:val="28"/>
+          <w:lang w:val="en-GB"/>
+        </w:rPr>
+      </w:pPr>
+    </w:p>
+    <w:p>
+      <w:pPr>
+        <w:autoSpaceDE w:val="0"/>
+        <w:autoSpaceDN w:val="0"/>
+        <w:adjustRightInd w:val="0"/>
+        <w:spacing w:after="0" w:line="240" w:lineRule="auto"/>
+        <w:rPr>
+          <w:rFonts w:ascii="Cambria-Bold" w:hAnsi="Cambria-Bold" w:cs="Cambria-Bold"/>
+          <w:b/>
+          <w:bCs/>
+          <w:sz w:val="32"/>
+          <w:szCs w:val="32"/>
+          <w:lang w:val="en-GB"/>
+        </w:rPr>
+      </w:pPr>
+      <w:r>
+        <w:rPr>
+          <w:rFonts w:ascii="Cambria-Bold" w:hAnsi="Cambria-Bold" w:cs="Cambria-Bold"/>
+          <w:b/>
+          <w:bCs/>
+          <w:sz w:val="32"/>
+          <w:szCs w:val="32"/>
+          <w:lang w:val="en-GB"/>
+        </w:rPr>
+        <w:t>3. Specific Requirements</w:t>
+      </w:r>
+    </w:p>
+    <w:p>
+      <w:pPr>
+        <w:autoSpaceDE w:val="0"/>
+        <w:autoSpaceDN w:val="0"/>
+        <w:adjustRightInd w:val="0"/>
+        <w:spacing w:after="0" w:line="240" w:lineRule="auto"/>
+        <w:rPr>
+          <w:rFonts w:ascii="Cambria" w:hAnsi="Cambria" w:cs="Cambria"/>
+          <w:sz w:val="28"/>
+          <w:szCs w:val="28"/>
           <w:lang w:val="en-GB"/>
         </w:rPr>
       </w:pPr>
@@ -343,23 +1036,17 @@
           <w:szCs w:val="36"/>
           <w:lang w:val="en-GB"/>
         </w:rPr>
-        <w:t>1. Introduction</w:t>
-      </w:r>
-    </w:p>
-    <w:p>
-      <w:pPr>
-        <w:autoSpaceDE w:val="0"/>
-        <w:autoSpaceDN w:val="0"/>
-        <w:adjustRightInd w:val="0"/>
-        <w:spacing w:after="0"/>
-        <w:ind w:firstLine="708"/>
+        <w:tab/>
+      </w:r>
+      <w:r>
         <w:rPr>
           <w:rFonts w:ascii="Cambria" w:hAnsi="Cambria" w:cs="Cambria"/>
           <w:sz w:val="28"/>
           <w:szCs w:val="28"/>
           <w:lang w:val="en-GB"/>
         </w:rPr>
-      </w:pPr>
+        <w:t>3.1. Functional Requirements</w:t>
+      </w:r>
       <w:r>
         <w:rPr>
           <w:rFonts w:ascii="Cambria" w:hAnsi="Cambria" w:cs="Cambria"/>
@@ -367,17 +1054,22 @@
           <w:szCs w:val="28"/>
           <w:lang w:val="en-GB"/>
         </w:rPr>
-        <w:t xml:space="preserve">1.1. </w:t>
-      </w:r>
-      <w:r>
+        <w:t>……………………………………………………………8</w:t>
+      </w:r>
+    </w:p>
+    <w:p>
+      <w:pPr>
+        <w:autoSpaceDE w:val="0"/>
+        <w:autoSpaceDN w:val="0"/>
+        <w:adjustRightInd w:val="0"/>
+        <w:spacing w:after="0" w:line="240" w:lineRule="auto"/>
         <w:rPr>
           <w:rFonts w:ascii="Cambria" w:hAnsi="Cambria" w:cs="Cambria"/>
           <w:sz w:val="28"/>
           <w:szCs w:val="28"/>
           <w:lang w:val="en-GB"/>
         </w:rPr>
-        <w:t>Document p</w:t>
-      </w:r>
+      </w:pPr>
       <w:r>
         <w:rPr>
           <w:rFonts w:ascii="Cambria" w:hAnsi="Cambria" w:cs="Cambria"/>
@@ -385,7 +1077,8 @@
           <w:szCs w:val="28"/>
           <w:lang w:val="en-GB"/>
         </w:rPr>
-        <w:t>urpose</w:t>
+        <w:tab/>
+        <w:t>3.2. Non-Functional Requirements</w:t>
       </w:r>
       <w:r>
         <w:rPr>
@@ -394,17 +1087,22 @@
           <w:szCs w:val="28"/>
           <w:lang w:val="en-GB"/>
         </w:rPr>
-        <w:t>..</w:t>
-      </w:r>
-      <w:r>
+        <w:t>…………………………………………………….8</w:t>
+      </w:r>
+    </w:p>
+    <w:p>
+      <w:pPr>
+        <w:autoSpaceDE w:val="0"/>
+        <w:autoSpaceDN w:val="0"/>
+        <w:adjustRightInd w:val="0"/>
+        <w:spacing w:after="0" w:line="240" w:lineRule="auto"/>
         <w:rPr>
           <w:rFonts w:ascii="Cambria" w:hAnsi="Cambria" w:cs="Cambria"/>
           <w:sz w:val="28"/>
           <w:szCs w:val="28"/>
           <w:lang w:val="en-GB"/>
         </w:rPr>
-        <w:t>………………………………………………...…</w:t>
-      </w:r>
+      </w:pPr>
       <w:r>
         <w:rPr>
           <w:rFonts w:ascii="Cambria" w:hAnsi="Cambria" w:cs="Cambria"/>
@@ -412,23 +1110,18 @@
           <w:szCs w:val="28"/>
           <w:lang w:val="en-GB"/>
         </w:rPr>
-        <w:t>……………….3</w:t>
-      </w:r>
-    </w:p>
-    <w:p>
-      <w:pPr>
-        <w:autoSpaceDE w:val="0"/>
-        <w:autoSpaceDN w:val="0"/>
-        <w:adjustRightInd w:val="0"/>
-        <w:spacing w:after="0"/>
-        <w:ind w:firstLine="708"/>
+        <w:tab/>
+        <w:t xml:space="preserve">3.3. Requirements </w:t>
+      </w:r>
+      <w:r>
         <w:rPr>
           <w:rFonts w:ascii="Cambria" w:hAnsi="Cambria" w:cs="Cambria"/>
           <w:sz w:val="28"/>
           <w:szCs w:val="28"/>
           <w:lang w:val="en-GB"/>
         </w:rPr>
-      </w:pPr>
+        <w:t xml:space="preserve">and Assumptions </w:t>
+      </w:r>
       <w:r>
         <w:rPr>
           <w:rFonts w:ascii="Cambria" w:hAnsi="Cambria" w:cs="Cambria"/>
@@ -436,7 +1129,7 @@
           <w:szCs w:val="28"/>
           <w:lang w:val="en-GB"/>
         </w:rPr>
-        <w:t xml:space="preserve">1.2. </w:t>
+        <w:t>Mapping</w:t>
       </w:r>
       <w:r>
         <w:rPr>
@@ -445,17 +1138,22 @@
           <w:szCs w:val="28"/>
           <w:lang w:val="en-GB"/>
         </w:rPr>
-        <w:t xml:space="preserve">Description of the </w:t>
-      </w:r>
-      <w:r>
+        <w:t>……………………………………9</w:t>
+      </w:r>
+    </w:p>
+    <w:p>
+      <w:pPr>
+        <w:autoSpaceDE w:val="0"/>
+        <w:autoSpaceDN w:val="0"/>
+        <w:adjustRightInd w:val="0"/>
+        <w:spacing w:after="0" w:line="240" w:lineRule="auto"/>
         <w:rPr>
           <w:rFonts w:ascii="Cambria" w:hAnsi="Cambria" w:cs="Cambria"/>
           <w:sz w:val="28"/>
           <w:szCs w:val="28"/>
           <w:lang w:val="en-GB"/>
         </w:rPr>
-        <w:t>problem</w:t>
-      </w:r>
+      </w:pPr>
       <w:r>
         <w:rPr>
           <w:rFonts w:ascii="Cambria" w:hAnsi="Cambria" w:cs="Cambria"/>
@@ -463,23 +1161,18 @@
           <w:szCs w:val="28"/>
           <w:lang w:val="en-GB"/>
         </w:rPr>
-        <w:t>………………………………………………………….3</w:t>
-      </w:r>
-    </w:p>
-    <w:p>
-      <w:pPr>
-        <w:autoSpaceDE w:val="0"/>
-        <w:autoSpaceDN w:val="0"/>
-        <w:adjustRightInd w:val="0"/>
-        <w:spacing w:after="0"/>
-        <w:ind w:firstLine="708"/>
+        <w:tab/>
+        <w:t>3.4</w:t>
+      </w:r>
+      <w:r>
         <w:rPr>
           <w:rFonts w:ascii="Cambria" w:hAnsi="Cambria" w:cs="Cambria"/>
           <w:sz w:val="28"/>
           <w:szCs w:val="28"/>
           <w:lang w:val="en-GB"/>
         </w:rPr>
-      </w:pPr>
+        <w:t>.</w:t>
+      </w:r>
       <w:r>
         <w:rPr>
           <w:rFonts w:ascii="Cambria" w:hAnsi="Cambria" w:cs="Cambria"/>
@@ -487,41 +1180,46 @@
           <w:szCs w:val="28"/>
           <w:lang w:val="en-GB"/>
         </w:rPr>
-        <w:t>1.3. Actors</w:t>
-      </w:r>
-      <w:r>
+        <w:t xml:space="preserve"> Reasons that justify some requirements……………..……………………….9</w:t>
+      </w:r>
+    </w:p>
+    <w:p>
+      <w:pPr>
+        <w:autoSpaceDE w:val="0"/>
+        <w:autoSpaceDN w:val="0"/>
+        <w:adjustRightInd w:val="0"/>
+        <w:spacing w:after="0" w:line="240" w:lineRule="auto"/>
         <w:rPr>
           <w:rFonts w:ascii="Cambria" w:hAnsi="Cambria" w:cs="Cambria"/>
           <w:sz w:val="28"/>
           <w:szCs w:val="28"/>
           <w:lang w:val="en-GB"/>
         </w:rPr>
-        <w:t>………………………………………………………………………………………...3</w:t>
-      </w:r>
-    </w:p>
-    <w:p>
-      <w:pPr>
-        <w:autoSpaceDE w:val="0"/>
-        <w:autoSpaceDN w:val="0"/>
-        <w:adjustRightInd w:val="0"/>
-        <w:spacing w:after="0"/>
-        <w:ind w:firstLine="708"/>
+      </w:pPr>
+      <w:r>
         <w:rPr>
           <w:rFonts w:ascii="Cambria" w:hAnsi="Cambria" w:cs="Cambria"/>
           <w:sz w:val="28"/>
           <w:szCs w:val="28"/>
           <w:lang w:val="en-GB"/>
         </w:rPr>
-      </w:pPr>
-      <w:r>
+        <w:tab/>
+        <w:t>3.5. External Interface Requirements</w:t>
+      </w:r>
+    </w:p>
+    <w:p>
+      <w:pPr>
+        <w:autoSpaceDE w:val="0"/>
+        <w:autoSpaceDN w:val="0"/>
+        <w:adjustRightInd w:val="0"/>
+        <w:spacing w:after="0" w:line="240" w:lineRule="auto"/>
         <w:rPr>
           <w:rFonts w:ascii="Cambria" w:hAnsi="Cambria" w:cs="Cambria"/>
           <w:sz w:val="28"/>
           <w:szCs w:val="28"/>
           <w:lang w:val="en-GB"/>
         </w:rPr>
-        <w:t>1.4. Goals</w:t>
-      </w:r>
+      </w:pPr>
       <w:r>
         <w:rPr>
           <w:rFonts w:ascii="Cambria" w:hAnsi="Cambria" w:cs="Cambria"/>
@@ -529,23 +1227,18 @@
           <w:szCs w:val="28"/>
           <w:lang w:val="en-GB"/>
         </w:rPr>
-        <w:t>…………………………………………………………………………………………..4</w:t>
-      </w:r>
-    </w:p>
-    <w:p>
-      <w:pPr>
-        <w:autoSpaceDE w:val="0"/>
-        <w:autoSpaceDN w:val="0"/>
-        <w:adjustRightInd w:val="0"/>
-        <w:spacing w:after="0"/>
-        <w:ind w:firstLine="708"/>
+        <w:tab/>
+      </w:r>
+      <w:r>
         <w:rPr>
           <w:rFonts w:ascii="Cambria" w:hAnsi="Cambria" w:cs="Cambria"/>
           <w:sz w:val="28"/>
           <w:szCs w:val="28"/>
           <w:lang w:val="en-GB"/>
         </w:rPr>
-      </w:pPr>
+        <w:tab/>
+        <w:t xml:space="preserve">3.5.1 </w:t>
+      </w:r>
       <w:r>
         <w:rPr>
           <w:rFonts w:ascii="Cambria" w:hAnsi="Cambria" w:cs="Cambria"/>
@@ -553,32 +1246,31 @@
           <w:szCs w:val="28"/>
           <w:lang w:val="en-GB"/>
         </w:rPr>
-        <w:t>1.5. Definitions, Acronyms, Abbreviations</w:t>
-      </w:r>
-      <w:r>
+        <w:t>Hardware Interfaces</w:t>
+      </w:r>
+    </w:p>
+    <w:p>
+      <w:pPr>
+        <w:autoSpaceDE w:val="0"/>
+        <w:autoSpaceDN w:val="0"/>
+        <w:adjustRightInd w:val="0"/>
+        <w:spacing w:after="0" w:line="240" w:lineRule="auto"/>
         <w:rPr>
           <w:rFonts w:ascii="Cambria" w:hAnsi="Cambria" w:cs="Cambria"/>
           <w:sz w:val="28"/>
           <w:szCs w:val="28"/>
           <w:lang w:val="en-GB"/>
         </w:rPr>
-        <w:t>………………………………………….4</w:t>
-      </w:r>
-    </w:p>
-    <w:p>
-      <w:pPr>
-        <w:autoSpaceDE w:val="0"/>
-        <w:autoSpaceDN w:val="0"/>
-        <w:adjustRightInd w:val="0"/>
-        <w:spacing w:after="0"/>
-        <w:ind w:left="708" w:firstLine="708"/>
+      </w:pPr>
+      <w:r>
         <w:rPr>
           <w:rFonts w:ascii="Cambria" w:hAnsi="Cambria" w:cs="Cambria"/>
           <w:sz w:val="28"/>
           <w:szCs w:val="28"/>
           <w:lang w:val="en-GB"/>
         </w:rPr>
-      </w:pPr>
+        <w:tab/>
+      </w:r>
       <w:r>
         <w:rPr>
           <w:rFonts w:ascii="Cambria" w:hAnsi="Cambria" w:cs="Cambria"/>
@@ -586,32 +1278,32 @@
           <w:szCs w:val="28"/>
           <w:lang w:val="en-GB"/>
         </w:rPr>
-        <w:t>1.5.1 Definitions</w:t>
-      </w:r>
-      <w:r>
+        <w:tab/>
+        <w:t>3.5.2 Software Interfaces</w:t>
+      </w:r>
+    </w:p>
+    <w:p>
+      <w:pPr>
+        <w:autoSpaceDE w:val="0"/>
+        <w:autoSpaceDN w:val="0"/>
+        <w:adjustRightInd w:val="0"/>
+        <w:spacing w:after="0" w:line="240" w:lineRule="auto"/>
         <w:rPr>
           <w:rFonts w:ascii="Cambria" w:hAnsi="Cambria" w:cs="Cambria"/>
           <w:sz w:val="28"/>
           <w:szCs w:val="28"/>
           <w:lang w:val="en-GB"/>
         </w:rPr>
-        <w:t>……………………………………………………………………….4</w:t>
-      </w:r>
-    </w:p>
-    <w:p>
-      <w:pPr>
-        <w:autoSpaceDE w:val="0"/>
-        <w:autoSpaceDN w:val="0"/>
-        <w:adjustRightInd w:val="0"/>
-        <w:spacing w:after="0"/>
-        <w:ind w:left="708" w:firstLine="708"/>
+      </w:pPr>
+      <w:r>
         <w:rPr>
           <w:rFonts w:ascii="Cambria" w:hAnsi="Cambria" w:cs="Cambria"/>
           <w:sz w:val="28"/>
           <w:szCs w:val="28"/>
           <w:lang w:val="en-GB"/>
         </w:rPr>
-      </w:pPr>
+        <w:tab/>
+      </w:r>
       <w:r>
         <w:rPr>
           <w:rFonts w:ascii="Cambria" w:hAnsi="Cambria" w:cs="Cambria"/>
@@ -619,41 +1311,47 @@
           <w:szCs w:val="28"/>
           <w:lang w:val="en-GB"/>
         </w:rPr>
-        <w:t>1.5.2 Acronyms</w:t>
-      </w:r>
-      <w:r>
+        <w:tab/>
+        <w:t>3.5.3 Communication Interfaces</w:t>
+      </w:r>
+    </w:p>
+    <w:p>
+      <w:pPr>
+        <w:autoSpaceDE w:val="0"/>
+        <w:autoSpaceDN w:val="0"/>
+        <w:adjustRightInd w:val="0"/>
+        <w:spacing w:after="0" w:line="240" w:lineRule="auto"/>
         <w:rPr>
           <w:rFonts w:ascii="Cambria" w:hAnsi="Cambria" w:cs="Cambria"/>
           <w:sz w:val="28"/>
           <w:szCs w:val="28"/>
           <w:lang w:val="en-GB"/>
         </w:rPr>
-        <w:t>………………………………………………………………………...4</w:t>
-      </w:r>
-    </w:p>
-    <w:p>
-      <w:pPr>
-        <w:autoSpaceDE w:val="0"/>
-        <w:autoSpaceDN w:val="0"/>
-        <w:adjustRightInd w:val="0"/>
-        <w:spacing w:after="0"/>
-        <w:ind w:left="708" w:firstLine="708"/>
+      </w:pPr>
+      <w:r>
         <w:rPr>
           <w:rFonts w:ascii="Cambria" w:hAnsi="Cambria" w:cs="Cambria"/>
           <w:sz w:val="28"/>
           <w:szCs w:val="28"/>
           <w:lang w:val="en-GB"/>
         </w:rPr>
-      </w:pPr>
-      <w:r>
+        <w:tab/>
+        <w:t>3.6. UML diagrams and charts</w:t>
+      </w:r>
+    </w:p>
+    <w:p>
+      <w:pPr>
+        <w:autoSpaceDE w:val="0"/>
+        <w:autoSpaceDN w:val="0"/>
+        <w:adjustRightInd w:val="0"/>
+        <w:spacing w:after="0" w:line="240" w:lineRule="auto"/>
         <w:rPr>
           <w:rFonts w:ascii="Cambria" w:hAnsi="Cambria" w:cs="Cambria"/>
           <w:sz w:val="28"/>
           <w:szCs w:val="28"/>
           <w:lang w:val="en-GB"/>
         </w:rPr>
-        <w:t>1.5.3 Abbreviations</w:t>
-      </w:r>
+      </w:pPr>
       <w:r>
         <w:rPr>
           <w:rFonts w:ascii="Cambria" w:hAnsi="Cambria" w:cs="Cambria"/>
@@ -661,32 +1359,32 @@
           <w:szCs w:val="28"/>
           <w:lang w:val="en-GB"/>
         </w:rPr>
-        <w:t>…………………………………………………………………..4</w:t>
-      </w:r>
-    </w:p>
-    <w:p>
-      <w:pPr>
-        <w:autoSpaceDE w:val="0"/>
-        <w:autoSpaceDN w:val="0"/>
-        <w:adjustRightInd w:val="0"/>
-        <w:spacing w:after="0"/>
-        <w:ind w:firstLine="708"/>
+        <w:tab/>
+      </w:r>
+      <w:r>
         <w:rPr>
           <w:rFonts w:ascii="Cambria" w:hAnsi="Cambria" w:cs="Cambria"/>
           <w:sz w:val="28"/>
           <w:szCs w:val="28"/>
           <w:lang w:val="en-GB"/>
         </w:rPr>
-      </w:pPr>
-      <w:r>
+        <w:tab/>
+        <w:t>3.6.1 Use Cases Diagram and tables</w:t>
+      </w:r>
+    </w:p>
+    <w:p>
+      <w:pPr>
+        <w:autoSpaceDE w:val="0"/>
+        <w:autoSpaceDN w:val="0"/>
+        <w:adjustRightInd w:val="0"/>
+        <w:spacing w:after="0" w:line="240" w:lineRule="auto"/>
         <w:rPr>
           <w:rFonts w:ascii="Cambria" w:hAnsi="Cambria" w:cs="Cambria"/>
           <w:sz w:val="28"/>
           <w:szCs w:val="28"/>
           <w:lang w:val="en-GB"/>
         </w:rPr>
-        <w:t xml:space="preserve">1.6. Reference </w:t>
-      </w:r>
+      </w:pPr>
       <w:r>
         <w:rPr>
           <w:rFonts w:ascii="Cambria" w:hAnsi="Cambria" w:cs="Cambria"/>
@@ -694,7 +1392,7 @@
           <w:szCs w:val="28"/>
           <w:lang w:val="en-GB"/>
         </w:rPr>
-        <w:t>Documents</w:t>
+        <w:tab/>
       </w:r>
       <w:r>
         <w:rPr>
@@ -703,23 +1401,20 @@
           <w:szCs w:val="28"/>
           <w:lang w:val="en-GB"/>
         </w:rPr>
-        <w:t>…………………………………………………………………4</w:t>
-      </w:r>
-    </w:p>
-    <w:p>
-      <w:pPr>
-        <w:autoSpaceDE w:val="0"/>
-        <w:autoSpaceDN w:val="0"/>
-        <w:adjustRightInd w:val="0"/>
-        <w:spacing w:after="0"/>
-        <w:ind w:firstLine="708"/>
+        <w:tab/>
+        <w:t xml:space="preserve">3.6.2 </w:t>
+      </w:r>
+      <w:proofErr w:type="spellStart"/>
+      <w:r>
         <w:rPr>
           <w:rFonts w:ascii="Cambria" w:hAnsi="Cambria" w:cs="Cambria"/>
           <w:sz w:val="28"/>
           <w:szCs w:val="28"/>
           <w:lang w:val="en-GB"/>
         </w:rPr>
-      </w:pPr>
+        <w:t>Statechart</w:t>
+      </w:r>
+      <w:proofErr w:type="spellEnd"/>
       <w:r>
         <w:rPr>
           <w:rFonts w:ascii="Cambria" w:hAnsi="Cambria" w:cs="Cambria"/>
@@ -727,32 +1422,31 @@
           <w:szCs w:val="28"/>
           <w:lang w:val="en-GB"/>
         </w:rPr>
-        <w:t xml:space="preserve">1.7. Document </w:t>
-      </w:r>
-      <w:r>
+        <w:t xml:space="preserve"> Diagrams</w:t>
+      </w:r>
+    </w:p>
+    <w:p>
+      <w:pPr>
+        <w:autoSpaceDE w:val="0"/>
+        <w:autoSpaceDN w:val="0"/>
+        <w:adjustRightInd w:val="0"/>
+        <w:spacing w:after="0" w:line="240" w:lineRule="auto"/>
         <w:rPr>
           <w:rFonts w:ascii="Cambria" w:hAnsi="Cambria" w:cs="Cambria"/>
           <w:sz w:val="28"/>
           <w:szCs w:val="28"/>
           <w:lang w:val="en-GB"/>
         </w:rPr>
-        <w:t>Structure……………………………………………………………………5</w:t>
-      </w:r>
-    </w:p>
-    <w:p>
-      <w:pPr>
-        <w:autoSpaceDE w:val="0"/>
-        <w:autoSpaceDN w:val="0"/>
-        <w:adjustRightInd w:val="0"/>
-        <w:spacing w:after="0"/>
-        <w:ind w:firstLine="708"/>
+      </w:pPr>
+      <w:r>
         <w:rPr>
           <w:rFonts w:ascii="Cambria" w:hAnsi="Cambria" w:cs="Cambria"/>
           <w:sz w:val="28"/>
           <w:szCs w:val="28"/>
           <w:lang w:val="en-GB"/>
         </w:rPr>
-      </w:pPr>
+        <w:tab/>
+      </w:r>
       <w:r>
         <w:rPr>
           <w:rFonts w:ascii="Cambria" w:hAnsi="Cambria" w:cs="Cambria"/>
@@ -760,32 +1454,33 @@
           <w:szCs w:val="28"/>
           <w:lang w:val="en-GB"/>
         </w:rPr>
-        <w:t>1.8. Revision Hist</w:t>
-      </w:r>
-      <w:r>
+        <w:tab/>
+        <w:t>3.6.3 Sequence Diagrams (or BPMN? )</w:t>
+      </w:r>
+    </w:p>
+    <w:p>
+      <w:pPr>
+        <w:autoSpaceDE w:val="0"/>
+        <w:autoSpaceDN w:val="0"/>
+        <w:adjustRightInd w:val="0"/>
+        <w:spacing w:after="0" w:line="240" w:lineRule="auto"/>
         <w:rPr>
           <w:rFonts w:ascii="Cambria" w:hAnsi="Cambria" w:cs="Cambria"/>
           <w:sz w:val="28"/>
           <w:szCs w:val="28"/>
           <w:lang w:val="en-GB"/>
         </w:rPr>
-        <w:t>ory…………………………………………………………………………5</w:t>
-      </w:r>
-    </w:p>
-    <w:p>
-      <w:pPr>
-        <w:autoSpaceDE w:val="0"/>
-        <w:autoSpaceDN w:val="0"/>
-        <w:adjustRightInd w:val="0"/>
-        <w:spacing w:after="0"/>
-        <w:ind w:firstLine="708"/>
+      </w:pPr>
+      <w:r>
         <w:rPr>
           <w:rFonts w:ascii="Cambria" w:hAnsi="Cambria" w:cs="Cambria"/>
           <w:sz w:val="28"/>
           <w:szCs w:val="28"/>
           <w:lang w:val="en-GB"/>
         </w:rPr>
-      </w:pPr>
+        <w:tab/>
+        <w:t xml:space="preserve">3.7. Graphical User Interface Examples </w:t>
+      </w:r>
     </w:p>
     <w:p>
       <w:pPr>
@@ -793,56 +1488,6 @@
         <w:autoSpaceDN w:val="0"/>
         <w:adjustRightInd w:val="0"/>
         <w:spacing w:after="0" w:line="240" w:lineRule="auto"/>
-        <w:rPr>
-          <w:rFonts w:ascii="Cambria-Bold" w:hAnsi="Cambria-Bold" w:cs="Cambria-Bold"/>
-          <w:b/>
-          <w:bCs/>
-          <w:sz w:val="36"/>
-          <w:szCs w:val="36"/>
-          <w:lang w:val="en-GB"/>
-        </w:rPr>
-      </w:pPr>
-      <w:r>
-        <w:rPr>
-          <w:rFonts w:ascii="Cambria-Bold" w:hAnsi="Cambria-Bold" w:cs="Cambria-Bold"/>
-          <w:b/>
-          <w:bCs/>
-          <w:sz w:val="36"/>
-          <w:szCs w:val="36"/>
-          <w:lang w:val="en-GB"/>
-        </w:rPr>
-        <w:t>2. Overall De</w:t>
-      </w:r>
-      <w:r>
-        <w:rPr>
-          <w:rFonts w:ascii="Cambria-Bold" w:hAnsi="Cambria-Bold" w:cs="Cambria-Bold"/>
-          <w:b/>
-          <w:bCs/>
-          <w:sz w:val="36"/>
-          <w:szCs w:val="36"/>
-          <w:lang w:val="en-GB"/>
-        </w:rPr>
-        <w:t>s</w:t>
-      </w:r>
-      <w:r>
-        <w:rPr>
-          <w:rFonts w:ascii="Cambria-Bold" w:hAnsi="Cambria-Bold" w:cs="Cambria-Bold"/>
-          <w:b/>
-          <w:bCs/>
-          <w:sz w:val="36"/>
-          <w:szCs w:val="36"/>
-          <w:lang w:val="en-GB"/>
-        </w:rPr>
-        <w:t>cription</w:t>
-      </w:r>
-    </w:p>
-    <w:p>
-      <w:pPr>
-        <w:autoSpaceDE w:val="0"/>
-        <w:autoSpaceDN w:val="0"/>
-        <w:adjustRightInd w:val="0"/>
-        <w:spacing w:after="0"/>
-        <w:ind w:firstLine="708"/>
         <w:rPr>
           <w:rFonts w:ascii="Cambria" w:hAnsi="Cambria" w:cs="Cambria"/>
           <w:sz w:val="28"/>
@@ -857,7 +1502,7 @@
           <w:szCs w:val="28"/>
           <w:lang w:val="en-GB"/>
         </w:rPr>
-        <w:t>2.1. Product Perspective</w:t>
+        <w:tab/>
       </w:r>
       <w:r>
         <w:rPr>
@@ -866,310 +1511,7 @@
           <w:szCs w:val="28"/>
           <w:lang w:val="en-GB"/>
         </w:rPr>
-        <w:t>…...……………………………………………………………….6</w:t>
-      </w:r>
-    </w:p>
-    <w:p>
-      <w:pPr>
-        <w:autoSpaceDE w:val="0"/>
-        <w:autoSpaceDN w:val="0"/>
-        <w:adjustRightInd w:val="0"/>
-        <w:spacing w:after="0"/>
-        <w:ind w:firstLine="708"/>
-        <w:rPr>
-          <w:rFonts w:ascii="Cambria" w:hAnsi="Cambria" w:cs="Cambria"/>
-          <w:sz w:val="28"/>
-          <w:szCs w:val="28"/>
-          <w:lang w:val="en-GB"/>
-        </w:rPr>
-      </w:pPr>
-      <w:r>
-        <w:rPr>
-          <w:rFonts w:ascii="Cambria" w:hAnsi="Cambria" w:cs="Cambria"/>
-          <w:sz w:val="28"/>
-          <w:szCs w:val="28"/>
-          <w:lang w:val="en-GB"/>
-        </w:rPr>
-        <w:t>2.2. User Characteristics</w:t>
-      </w:r>
-      <w:r>
-        <w:rPr>
-          <w:rFonts w:ascii="Cambria" w:hAnsi="Cambria" w:cs="Cambria"/>
-          <w:sz w:val="28"/>
-          <w:szCs w:val="28"/>
-          <w:lang w:val="en-GB"/>
-        </w:rPr>
-        <w:t>……………………………………………………………………6</w:t>
-      </w:r>
-    </w:p>
-    <w:p>
-      <w:pPr>
-        <w:autoSpaceDE w:val="0"/>
-        <w:autoSpaceDN w:val="0"/>
-        <w:adjustRightInd w:val="0"/>
-        <w:spacing w:after="0"/>
-        <w:ind w:firstLine="708"/>
-        <w:rPr>
-          <w:rFonts w:ascii="Cambria" w:hAnsi="Cambria" w:cs="Cambria"/>
-          <w:sz w:val="28"/>
-          <w:szCs w:val="28"/>
-          <w:lang w:val="en-GB"/>
-        </w:rPr>
-      </w:pPr>
-      <w:r>
-        <w:rPr>
-          <w:rFonts w:ascii="Cambria" w:hAnsi="Cambria" w:cs="Cambria"/>
-          <w:sz w:val="28"/>
-          <w:szCs w:val="28"/>
-          <w:lang w:val="en-GB"/>
-        </w:rPr>
-        <w:t>2.3. Assumptions, Dependencies and Constraints</w:t>
-      </w:r>
-      <w:r>
-        <w:rPr>
-          <w:rFonts w:ascii="Cambria" w:hAnsi="Cambria" w:cs="Cambria"/>
-          <w:sz w:val="28"/>
-          <w:szCs w:val="28"/>
-          <w:lang w:val="en-GB"/>
-        </w:rPr>
-        <w:t>……………………………….6</w:t>
-      </w:r>
-    </w:p>
-    <w:p>
-      <w:pPr>
-        <w:autoSpaceDE w:val="0"/>
-        <w:autoSpaceDN w:val="0"/>
-        <w:adjustRightInd w:val="0"/>
-        <w:spacing w:after="0"/>
-        <w:ind w:firstLine="708"/>
-        <w:rPr>
-          <w:rFonts w:ascii="Cambria" w:hAnsi="Cambria" w:cs="Cambria"/>
-          <w:sz w:val="28"/>
-          <w:szCs w:val="28"/>
-          <w:lang w:val="en-GB"/>
-        </w:rPr>
-      </w:pPr>
-      <w:r>
-        <w:rPr>
-          <w:rFonts w:ascii="Cambria" w:hAnsi="Cambria" w:cs="Cambria"/>
-          <w:sz w:val="28"/>
-          <w:szCs w:val="28"/>
-          <w:lang w:val="en-GB"/>
-        </w:rPr>
         <w:tab/>
-        <w:t>2.3.1 Assumptions</w:t>
-      </w:r>
-      <w:r>
-        <w:rPr>
-          <w:rFonts w:ascii="Cambria" w:hAnsi="Cambria" w:cs="Cambria"/>
-          <w:sz w:val="28"/>
-          <w:szCs w:val="28"/>
-          <w:lang w:val="en-GB"/>
-        </w:rPr>
-        <w:t>……………………………………………………………………6</w:t>
-      </w:r>
-    </w:p>
-    <w:p>
-      <w:pPr>
-        <w:autoSpaceDE w:val="0"/>
-        <w:autoSpaceDN w:val="0"/>
-        <w:adjustRightInd w:val="0"/>
-        <w:spacing w:after="0"/>
-        <w:ind w:firstLine="708"/>
-        <w:rPr>
-          <w:rFonts w:ascii="Cambria" w:hAnsi="Cambria" w:cs="Cambria"/>
-          <w:sz w:val="28"/>
-          <w:szCs w:val="28"/>
-          <w:lang w:val="en-GB"/>
-        </w:rPr>
-      </w:pPr>
-      <w:r>
-        <w:rPr>
-          <w:rFonts w:ascii="Cambria" w:hAnsi="Cambria" w:cs="Cambria"/>
-          <w:sz w:val="28"/>
-          <w:szCs w:val="28"/>
-          <w:lang w:val="en-GB"/>
-        </w:rPr>
-        <w:tab/>
-        <w:t>2.3.2 Constraints……………………………………………………………………...7</w:t>
-      </w:r>
-    </w:p>
-    <w:p>
-      <w:pPr>
-        <w:autoSpaceDE w:val="0"/>
-        <w:autoSpaceDN w:val="0"/>
-        <w:adjustRightInd w:val="0"/>
-        <w:spacing w:after="0" w:line="240" w:lineRule="auto"/>
-        <w:rPr>
-          <w:rFonts w:ascii="Cambria-Bold" w:hAnsi="Cambria-Bold" w:cs="Cambria-Bold"/>
-          <w:b/>
-          <w:bCs/>
-          <w:sz w:val="36"/>
-          <w:szCs w:val="36"/>
-          <w:lang w:val="en-GB"/>
-        </w:rPr>
-      </w:pPr>
-      <w:r>
-        <w:rPr>
-          <w:rFonts w:ascii="Cambria-Bold" w:hAnsi="Cambria-Bold" w:cs="Cambria-Bold"/>
-          <w:b/>
-          <w:bCs/>
-          <w:sz w:val="36"/>
-          <w:szCs w:val="36"/>
-          <w:lang w:val="en-GB"/>
-        </w:rPr>
-        <w:t>3. Specific Requirements</w:t>
-      </w:r>
-    </w:p>
-    <w:p>
-      <w:pPr>
-        <w:autoSpaceDE w:val="0"/>
-        <w:autoSpaceDN w:val="0"/>
-        <w:adjustRightInd w:val="0"/>
-        <w:spacing w:after="0" w:line="240" w:lineRule="auto"/>
-        <w:rPr>
-          <w:rFonts w:ascii="Cambria" w:hAnsi="Cambria" w:cs="Cambria"/>
-          <w:sz w:val="28"/>
-          <w:szCs w:val="28"/>
-          <w:lang w:val="en-GB"/>
-        </w:rPr>
-      </w:pPr>
-      <w:r>
-        <w:rPr>
-          <w:rFonts w:ascii="Cambria-Bold" w:hAnsi="Cambria-Bold" w:cs="Cambria-Bold"/>
-          <w:b/>
-          <w:bCs/>
-          <w:sz w:val="36"/>
-          <w:szCs w:val="36"/>
-          <w:lang w:val="en-GB"/>
-        </w:rPr>
-        <w:tab/>
-      </w:r>
-      <w:r>
-        <w:rPr>
-          <w:rFonts w:ascii="Cambria" w:hAnsi="Cambria" w:cs="Cambria"/>
-          <w:sz w:val="28"/>
-          <w:szCs w:val="28"/>
-          <w:lang w:val="en-GB"/>
-        </w:rPr>
-        <w:t>3.1. Functional Requirements</w:t>
-      </w:r>
-      <w:r>
-        <w:rPr>
-          <w:rFonts w:ascii="Cambria" w:hAnsi="Cambria" w:cs="Cambria"/>
-          <w:sz w:val="28"/>
-          <w:szCs w:val="28"/>
-          <w:lang w:val="en-GB"/>
-        </w:rPr>
-        <w:t>……………………………………………………………8</w:t>
-      </w:r>
-    </w:p>
-    <w:p>
-      <w:pPr>
-        <w:autoSpaceDE w:val="0"/>
-        <w:autoSpaceDN w:val="0"/>
-        <w:adjustRightInd w:val="0"/>
-        <w:spacing w:after="0" w:line="240" w:lineRule="auto"/>
-        <w:rPr>
-          <w:rFonts w:ascii="Cambria" w:hAnsi="Cambria" w:cs="Cambria"/>
-          <w:sz w:val="28"/>
-          <w:szCs w:val="28"/>
-          <w:lang w:val="en-GB"/>
-        </w:rPr>
-      </w:pPr>
-      <w:r>
-        <w:rPr>
-          <w:rFonts w:ascii="Cambria" w:hAnsi="Cambria" w:cs="Cambria"/>
-          <w:sz w:val="28"/>
-          <w:szCs w:val="28"/>
-          <w:lang w:val="en-GB"/>
-        </w:rPr>
-        <w:tab/>
-        <w:t>3.2. Non-Functional Requirements</w:t>
-      </w:r>
-      <w:r>
-        <w:rPr>
-          <w:rFonts w:ascii="Cambria" w:hAnsi="Cambria" w:cs="Cambria"/>
-          <w:sz w:val="28"/>
-          <w:szCs w:val="28"/>
-          <w:lang w:val="en-GB"/>
-        </w:rPr>
-        <w:t>…………………………………………………….8</w:t>
-      </w:r>
-    </w:p>
-    <w:p>
-      <w:pPr>
-        <w:autoSpaceDE w:val="0"/>
-        <w:autoSpaceDN w:val="0"/>
-        <w:adjustRightInd w:val="0"/>
-        <w:spacing w:after="0" w:line="240" w:lineRule="auto"/>
-        <w:rPr>
-          <w:rFonts w:ascii="Cambria" w:hAnsi="Cambria" w:cs="Cambria"/>
-          <w:sz w:val="28"/>
-          <w:szCs w:val="28"/>
-          <w:lang w:val="en-GB"/>
-        </w:rPr>
-      </w:pPr>
-      <w:r>
-        <w:rPr>
-          <w:rFonts w:ascii="Cambria" w:hAnsi="Cambria" w:cs="Cambria"/>
-          <w:sz w:val="28"/>
-          <w:szCs w:val="28"/>
-          <w:lang w:val="en-GB"/>
-        </w:rPr>
-        <w:tab/>
-        <w:t xml:space="preserve">3.3. Requirements </w:t>
-      </w:r>
-      <w:r>
-        <w:rPr>
-          <w:rFonts w:ascii="Cambria" w:hAnsi="Cambria" w:cs="Cambria"/>
-          <w:sz w:val="28"/>
-          <w:szCs w:val="28"/>
-          <w:lang w:val="en-GB"/>
-        </w:rPr>
-        <w:t xml:space="preserve">and Assumptions </w:t>
-      </w:r>
-      <w:r>
-        <w:rPr>
-          <w:rFonts w:ascii="Cambria" w:hAnsi="Cambria" w:cs="Cambria"/>
-          <w:sz w:val="28"/>
-          <w:szCs w:val="28"/>
-          <w:lang w:val="en-GB"/>
-        </w:rPr>
-        <w:t>Mapping</w:t>
-      </w:r>
-      <w:r>
-        <w:rPr>
-          <w:rFonts w:ascii="Cambria" w:hAnsi="Cambria" w:cs="Cambria"/>
-          <w:sz w:val="28"/>
-          <w:szCs w:val="28"/>
-          <w:lang w:val="en-GB"/>
-        </w:rPr>
-        <w:t>……………………………………9</w:t>
-      </w:r>
-    </w:p>
-    <w:p>
-      <w:pPr>
-        <w:autoSpaceDE w:val="0"/>
-        <w:autoSpaceDN w:val="0"/>
-        <w:adjustRightInd w:val="0"/>
-        <w:spacing w:after="0" w:line="240" w:lineRule="auto"/>
-        <w:rPr>
-          <w:rFonts w:ascii="Cambria" w:hAnsi="Cambria" w:cs="Cambria"/>
-          <w:sz w:val="28"/>
-          <w:szCs w:val="28"/>
-          <w:lang w:val="en-GB"/>
-        </w:rPr>
-      </w:pPr>
-      <w:r>
-        <w:rPr>
-          <w:rFonts w:ascii="Cambria" w:hAnsi="Cambria" w:cs="Cambria"/>
-          <w:sz w:val="28"/>
-          <w:szCs w:val="28"/>
-          <w:lang w:val="en-GB"/>
-        </w:rPr>
-        <w:tab/>
-        <w:t>3.4  Reasons that justify some requirements……………..……………………….9</w:t>
       </w:r>
       <w:r>
         <w:rPr>
@@ -7005,61 +7347,7 @@
           <w:szCs w:val="26"/>
           <w:lang w:val="en-GB"/>
         </w:rPr>
-        <w:t xml:space="preserve"> requirements [R</w:t>
-      </w:r>
-      <w:r>
-        <w:rPr>
-          <w:rFonts w:ascii="Cambria" w:hAnsi="Cambria" w:cs="Cambria"/>
-          <w:sz w:val="26"/>
-          <w:szCs w:val="26"/>
-          <w:lang w:val="en-GB"/>
-        </w:rPr>
-        <w:t>5</w:t>
-      </w:r>
-      <w:r>
-        <w:rPr>
-          <w:rFonts w:ascii="Cambria" w:hAnsi="Cambria" w:cs="Cambria"/>
-          <w:sz w:val="26"/>
-          <w:szCs w:val="26"/>
-          <w:lang w:val="en-GB"/>
-        </w:rPr>
-        <w:t>], [R</w:t>
-      </w:r>
-      <w:r>
-        <w:rPr>
-          <w:rFonts w:ascii="Cambria" w:hAnsi="Cambria" w:cs="Cambria"/>
-          <w:sz w:val="26"/>
-          <w:szCs w:val="26"/>
-          <w:lang w:val="en-GB"/>
-        </w:rPr>
-        <w:t>1</w:t>
-      </w:r>
-      <w:r>
-        <w:rPr>
-          <w:rFonts w:ascii="Cambria" w:hAnsi="Cambria" w:cs="Cambria"/>
-          <w:sz w:val="26"/>
-          <w:szCs w:val="26"/>
-          <w:lang w:val="en-GB"/>
-        </w:rPr>
-        <w:t>], [R</w:t>
-      </w:r>
-      <w:r>
-        <w:rPr>
-          <w:rFonts w:ascii="Cambria" w:hAnsi="Cambria" w:cs="Cambria"/>
-          <w:sz w:val="26"/>
-          <w:szCs w:val="26"/>
-          <w:lang w:val="en-GB"/>
-        </w:rPr>
-        <w:t>8</w:t>
-      </w:r>
-      <w:r>
-        <w:rPr>
-          <w:rFonts w:ascii="Cambria" w:hAnsi="Cambria" w:cs="Cambria"/>
-          <w:sz w:val="26"/>
-          <w:szCs w:val="26"/>
-          <w:lang w:val="en-GB"/>
-        </w:rPr>
-        <w:t>], and assumption [A</w:t>
+        <w:t xml:space="preserve"> requirements [R5], [R1], [R8], and assumption [A</w:t>
       </w:r>
       <w:r>
         <w:rPr>
@@ -7148,70 +7436,7 @@
           <w:szCs w:val="26"/>
           <w:lang w:val="en-GB"/>
         </w:rPr>
-        <w:t xml:space="preserve">This goal can be reached thanks to </w:t>
-      </w:r>
-      <w:r>
-        <w:rPr>
-          <w:rFonts w:ascii="Cambria" w:hAnsi="Cambria" w:cs="Cambria"/>
-          <w:sz w:val="26"/>
-          <w:szCs w:val="26"/>
-          <w:lang w:val="en-GB"/>
-        </w:rPr>
-        <w:t xml:space="preserve">functional </w:t>
-      </w:r>
-      <w:r>
-        <w:rPr>
-          <w:rFonts w:ascii="Cambria" w:hAnsi="Cambria" w:cs="Cambria"/>
-          <w:sz w:val="26"/>
-          <w:szCs w:val="26"/>
-          <w:lang w:val="en-GB"/>
-        </w:rPr>
-        <w:t>requirements [R</w:t>
-      </w:r>
-      <w:r>
-        <w:rPr>
-          <w:rFonts w:ascii="Cambria" w:hAnsi="Cambria" w:cs="Cambria"/>
-          <w:sz w:val="26"/>
-          <w:szCs w:val="26"/>
-          <w:lang w:val="en-GB"/>
-        </w:rPr>
-        <w:t>6</w:t>
-      </w:r>
-      <w:r>
-        <w:rPr>
-          <w:rFonts w:ascii="Cambria" w:hAnsi="Cambria" w:cs="Cambria"/>
-          <w:sz w:val="26"/>
-          <w:szCs w:val="26"/>
-          <w:lang w:val="en-GB"/>
-        </w:rPr>
-        <w:t>], [R</w:t>
-      </w:r>
-      <w:r>
-        <w:rPr>
-          <w:rFonts w:ascii="Cambria" w:hAnsi="Cambria" w:cs="Cambria"/>
-          <w:sz w:val="26"/>
-          <w:szCs w:val="26"/>
-          <w:lang w:val="en-GB"/>
-        </w:rPr>
-        <w:t>6.</w:t>
-      </w:r>
-      <w:r>
-        <w:rPr>
-          <w:rFonts w:ascii="Cambria" w:hAnsi="Cambria" w:cs="Cambria"/>
-          <w:sz w:val="26"/>
-          <w:szCs w:val="26"/>
-          <w:lang w:val="en-GB"/>
-        </w:rPr>
-        <w:t>1]</w:t>
-      </w:r>
-      <w:r>
-        <w:rPr>
-          <w:rFonts w:ascii="Cambria" w:hAnsi="Cambria" w:cs="Cambria"/>
-          <w:sz w:val="26"/>
-          <w:szCs w:val="26"/>
-          <w:lang w:val="en-GB"/>
-        </w:rPr>
-        <w:t>.</w:t>
+        <w:t>This goal can be reached thanks to functional requirements [R6], [R6.1].</w:t>
       </w:r>
     </w:p>
     <w:p>
@@ -7302,106 +7527,7 @@
           <w:szCs w:val="26"/>
           <w:lang w:val="en-GB"/>
         </w:rPr>
-        <w:t>This goal can be reached thanks to</w:t>
-      </w:r>
-      <w:r>
-        <w:rPr>
-          <w:rFonts w:ascii="Cambria" w:hAnsi="Cambria" w:cs="Cambria"/>
-          <w:sz w:val="26"/>
-          <w:szCs w:val="26"/>
-          <w:lang w:val="en-GB"/>
-        </w:rPr>
-        <w:t xml:space="preserve"> functional</w:t>
-      </w:r>
-      <w:r>
-        <w:rPr>
-          <w:rFonts w:ascii="Cambria" w:hAnsi="Cambria" w:cs="Cambria"/>
-          <w:sz w:val="26"/>
-          <w:szCs w:val="26"/>
-          <w:lang w:val="en-GB"/>
-        </w:rPr>
-        <w:t xml:space="preserve"> requirements [R</w:t>
-      </w:r>
-      <w:r>
-        <w:rPr>
-          <w:rFonts w:ascii="Cambria" w:hAnsi="Cambria" w:cs="Cambria"/>
-          <w:sz w:val="26"/>
-          <w:szCs w:val="26"/>
-          <w:lang w:val="en-GB"/>
-        </w:rPr>
-        <w:t>1</w:t>
-      </w:r>
-      <w:r>
-        <w:rPr>
-          <w:rFonts w:ascii="Cambria" w:hAnsi="Cambria" w:cs="Cambria"/>
-          <w:sz w:val="26"/>
-          <w:szCs w:val="26"/>
-          <w:lang w:val="en-GB"/>
-        </w:rPr>
-        <w:t>], [R</w:t>
-      </w:r>
-      <w:r>
-        <w:rPr>
-          <w:rFonts w:ascii="Cambria" w:hAnsi="Cambria" w:cs="Cambria"/>
-          <w:sz w:val="26"/>
-          <w:szCs w:val="26"/>
-          <w:lang w:val="en-GB"/>
-        </w:rPr>
-        <w:t>5</w:t>
-      </w:r>
-      <w:r>
-        <w:rPr>
-          <w:rFonts w:ascii="Cambria" w:hAnsi="Cambria" w:cs="Cambria"/>
-          <w:sz w:val="26"/>
-          <w:szCs w:val="26"/>
-          <w:lang w:val="en-GB"/>
-        </w:rPr>
-        <w:t>], [R</w:t>
-      </w:r>
-      <w:r>
-        <w:rPr>
-          <w:rFonts w:ascii="Cambria" w:hAnsi="Cambria" w:cs="Cambria"/>
-          <w:sz w:val="26"/>
-          <w:szCs w:val="26"/>
-          <w:lang w:val="en-GB"/>
-        </w:rPr>
-        <w:t>6</w:t>
-      </w:r>
-      <w:r>
-        <w:rPr>
-          <w:rFonts w:ascii="Cambria" w:hAnsi="Cambria" w:cs="Cambria"/>
-          <w:sz w:val="26"/>
-          <w:szCs w:val="26"/>
-          <w:lang w:val="en-GB"/>
-        </w:rPr>
-        <w:t>],</w:t>
-      </w:r>
-      <w:r>
-        <w:rPr>
-          <w:rFonts w:ascii="Cambria" w:hAnsi="Cambria" w:cs="Cambria"/>
-          <w:sz w:val="26"/>
-          <w:szCs w:val="26"/>
-          <w:lang w:val="en-GB"/>
-        </w:rPr>
-        <w:t xml:space="preserve"> [R6.1], [R7], [R8], [R9], [R10], [R11], non-functional requirement</w:t>
-      </w:r>
-      <w:r>
-        <w:rPr>
-          <w:rFonts w:ascii="Cambria" w:hAnsi="Cambria" w:cs="Cambria"/>
-          <w:sz w:val="26"/>
-          <w:szCs w:val="26"/>
-          <w:lang w:val="en-GB"/>
-        </w:rPr>
-        <w:t xml:space="preserve"> </w:t>
-      </w:r>
-      <w:r>
-        <w:rPr>
-          <w:rFonts w:ascii="Cambria" w:hAnsi="Cambria" w:cs="Cambria"/>
-          <w:sz w:val="26"/>
-          <w:szCs w:val="26"/>
-          <w:lang w:val="en-GB"/>
-        </w:rPr>
-        <w:t>[NFR1].</w:t>
+        <w:t>This goal can be reached thanks to functional requirements [R1], [R5], [R6], [R6.1], [R7], [R8], [R9], [R10], [R11], non-functional requirement [NFR1].</w:t>
       </w:r>
     </w:p>
     <w:p>
@@ -7472,34 +7598,7 @@
           <w:szCs w:val="26"/>
           <w:lang w:val="en-GB"/>
         </w:rPr>
-        <w:t>This goal can be reached thanks to functional requirements</w:t>
-      </w:r>
-      <w:r>
-        <w:rPr>
-          <w:rFonts w:ascii="Cambria" w:hAnsi="Cambria" w:cs="Cambria"/>
-          <w:sz w:val="26"/>
-          <w:szCs w:val="26"/>
-          <w:lang w:val="en-GB"/>
-        </w:rPr>
-        <w:t xml:space="preserve"> [R7], </w:t>
-      </w:r>
-      <w:r>
-        <w:rPr>
-          <w:rFonts w:ascii="Cambria" w:hAnsi="Cambria" w:cs="Cambria"/>
-          <w:sz w:val="26"/>
-          <w:szCs w:val="26"/>
-          <w:lang w:val="en-GB"/>
-        </w:rPr>
-        <w:t>[R8], [R9], [R10], [R11</w:t>
-      </w:r>
-      <w:r>
-        <w:rPr>
-          <w:rFonts w:ascii="Cambria" w:hAnsi="Cambria" w:cs="Cambria"/>
-          <w:sz w:val="26"/>
-          <w:szCs w:val="26"/>
-          <w:lang w:val="en-GB"/>
-        </w:rPr>
-        <w:t>] and assumptions [A2], [A6], [A7], [A9], [A10].</w:t>
+        <w:t>This goal can be reached thanks to functional requirements [R7], [R8], [R9], [R10], [R11] and assumptions [A2], [A6], [A7], [A9], [A10].</w:t>
       </w:r>
     </w:p>
     <w:p>
@@ -7732,10 +7831,20 @@
     </w:p>
     <w:p>
       <w:pPr>
-        <w:rPr>
-          <w:rFonts w:ascii="Cambria" w:hAnsi="Cambria" w:cs="Cambria"/>
-          <w:sz w:val="26"/>
-          <w:szCs w:val="26"/>
+        <w:pStyle w:val="Paragrafoelenco"/>
+        <w:numPr>
+          <w:ilvl w:val="1"/>
+          <w:numId w:val="19"/>
+        </w:numPr>
+        <w:autoSpaceDE w:val="0"/>
+        <w:autoSpaceDN w:val="0"/>
+        <w:adjustRightInd w:val="0"/>
+        <w:spacing w:after="0"/>
+        <w:rPr>
+          <w:rFonts w:ascii="Cambria" w:hAnsi="Cambria" w:cs="Cambria"/>
+          <w:b/>
+          <w:sz w:val="36"/>
+          <w:szCs w:val="36"/>
           <w:lang w:val="en-GB"/>
         </w:rPr>
       </w:pPr>
@@ -7751,13 +7860,764 @@
       <w:r>
         <w:rPr>
           <w:rFonts w:ascii="Cambria" w:hAnsi="Cambria" w:cs="Cambria"/>
-          <w:sz w:val="26"/>
-          <w:szCs w:val="26"/>
+          <w:b/>
+          <w:sz w:val="36"/>
+          <w:szCs w:val="36"/>
           <w:lang w:val="en-GB"/>
         </w:rPr>
         <w:lastRenderedPageBreak/>
+        <w:t>External Interfaces Requirements</w:t>
+      </w:r>
+    </w:p>
+    <w:p>
+      <w:pPr>
+        <w:pStyle w:val="Paragrafoelenco"/>
+        <w:autoSpaceDE w:val="0"/>
+        <w:autoSpaceDN w:val="0"/>
+        <w:adjustRightInd w:val="0"/>
+        <w:spacing w:after="0"/>
+        <w:ind w:left="1428"/>
+        <w:rPr>
+          <w:rFonts w:ascii="Cambria" w:hAnsi="Cambria" w:cs="Cambria"/>
+          <w:b/>
+          <w:sz w:val="28"/>
+          <w:szCs w:val="28"/>
+          <w:lang w:val="en-GB"/>
+        </w:rPr>
+      </w:pPr>
+    </w:p>
+    <w:p>
+      <w:pPr>
+        <w:pStyle w:val="Paragrafoelenco"/>
+        <w:numPr>
+          <w:ilvl w:val="2"/>
+          <w:numId w:val="19"/>
+        </w:numPr>
+        <w:autoSpaceDE w:val="0"/>
+        <w:autoSpaceDN w:val="0"/>
+        <w:adjustRightInd w:val="0"/>
+        <w:spacing w:after="0"/>
+        <w:rPr>
+          <w:rFonts w:ascii="Cambria" w:hAnsi="Cambria" w:cs="Cambria"/>
+          <w:b/>
+          <w:sz w:val="36"/>
+          <w:szCs w:val="36"/>
+          <w:lang w:val="en-GB"/>
+        </w:rPr>
+      </w:pPr>
+      <w:r>
+        <w:rPr>
+          <w:rFonts w:ascii="Cambria" w:hAnsi="Cambria" w:cs="Cambria"/>
+          <w:b/>
+          <w:sz w:val="32"/>
+          <w:szCs w:val="36"/>
+        </w:rPr>
+        <w:t xml:space="preserve">Hardware </w:t>
+      </w:r>
+      <w:proofErr w:type="spellStart"/>
+      <w:r>
+        <w:rPr>
+          <w:rFonts w:ascii="Cambria" w:hAnsi="Cambria" w:cs="Cambria"/>
+          <w:b/>
+          <w:sz w:val="32"/>
+          <w:szCs w:val="36"/>
+        </w:rPr>
+        <w:t>Interfaces</w:t>
+      </w:r>
+      <w:proofErr w:type="spellEnd"/>
+    </w:p>
+    <w:p>
+      <w:pPr>
+        <w:pStyle w:val="Paragrafoelenco"/>
+        <w:autoSpaceDE w:val="0"/>
+        <w:autoSpaceDN w:val="0"/>
+        <w:adjustRightInd w:val="0"/>
+        <w:spacing w:after="0"/>
+        <w:ind w:left="2136"/>
+        <w:rPr>
+          <w:rFonts w:ascii="Cambria" w:hAnsi="Cambria" w:cs="Cambria"/>
+          <w:b/>
+          <w:sz w:val="36"/>
+          <w:szCs w:val="36"/>
+          <w:lang w:val="en-GB"/>
+        </w:rPr>
+      </w:pPr>
+    </w:p>
+    <w:p>
+      <w:pPr>
+        <w:pStyle w:val="Paragrafoelenco"/>
+        <w:numPr>
+          <w:ilvl w:val="2"/>
+          <w:numId w:val="19"/>
+        </w:numPr>
+        <w:autoSpaceDE w:val="0"/>
+        <w:autoSpaceDN w:val="0"/>
+        <w:adjustRightInd w:val="0"/>
+        <w:spacing w:after="0"/>
+        <w:rPr>
+          <w:rFonts w:ascii="Cambria" w:hAnsi="Cambria" w:cs="Cambria"/>
+          <w:b/>
+          <w:sz w:val="36"/>
+          <w:szCs w:val="36"/>
+          <w:lang w:val="en-GB"/>
+        </w:rPr>
+      </w:pPr>
+      <w:r>
+        <w:rPr>
+          <w:rFonts w:ascii="Cambria" w:hAnsi="Cambria" w:cs="Cambria"/>
+          <w:b/>
+          <w:sz w:val="32"/>
+          <w:szCs w:val="36"/>
+        </w:rPr>
+        <w:t xml:space="preserve">Software </w:t>
+      </w:r>
+      <w:proofErr w:type="spellStart"/>
+      <w:r>
+        <w:rPr>
+          <w:rFonts w:ascii="Cambria" w:hAnsi="Cambria" w:cs="Cambria"/>
+          <w:b/>
+          <w:sz w:val="32"/>
+          <w:szCs w:val="36"/>
+        </w:rPr>
+        <w:t>Interfaces</w:t>
+      </w:r>
+      <w:proofErr w:type="spellEnd"/>
+    </w:p>
+    <w:p>
+      <w:pPr>
+        <w:pStyle w:val="Paragrafoelenco"/>
+        <w:autoSpaceDE w:val="0"/>
+        <w:autoSpaceDN w:val="0"/>
+        <w:adjustRightInd w:val="0"/>
+        <w:spacing w:after="0"/>
+        <w:ind w:left="2136"/>
+        <w:rPr>
+          <w:rFonts w:ascii="Cambria" w:hAnsi="Cambria" w:cs="Cambria"/>
+          <w:b/>
+          <w:sz w:val="36"/>
+          <w:szCs w:val="36"/>
+          <w:lang w:val="en-GB"/>
+        </w:rPr>
+      </w:pPr>
+    </w:p>
+    <w:p>
+      <w:pPr>
+        <w:pStyle w:val="Paragrafoelenco"/>
+        <w:numPr>
+          <w:ilvl w:val="2"/>
+          <w:numId w:val="19"/>
+        </w:numPr>
+        <w:autoSpaceDE w:val="0"/>
+        <w:autoSpaceDN w:val="0"/>
+        <w:adjustRightInd w:val="0"/>
+        <w:spacing w:after="0"/>
+        <w:rPr>
+          <w:rFonts w:ascii="Cambria" w:hAnsi="Cambria" w:cs="Cambria"/>
+          <w:b/>
+          <w:sz w:val="36"/>
+          <w:szCs w:val="36"/>
+          <w:lang w:val="en-GB"/>
+        </w:rPr>
+      </w:pPr>
+      <w:proofErr w:type="spellStart"/>
+      <w:r>
+        <w:rPr>
+          <w:rFonts w:ascii="Cambria" w:hAnsi="Cambria" w:cs="Cambria"/>
+          <w:b/>
+          <w:sz w:val="32"/>
+          <w:szCs w:val="36"/>
+        </w:rPr>
+        <w:t>Communication</w:t>
+      </w:r>
+      <w:proofErr w:type="spellEnd"/>
+      <w:r>
+        <w:rPr>
+          <w:rFonts w:ascii="Cambria" w:hAnsi="Cambria" w:cs="Cambria"/>
+          <w:b/>
+          <w:sz w:val="32"/>
+          <w:szCs w:val="36"/>
+        </w:rPr>
+        <w:t xml:space="preserve"> </w:t>
+      </w:r>
+      <w:proofErr w:type="spellStart"/>
+      <w:r>
+        <w:rPr>
+          <w:rFonts w:ascii="Cambria" w:hAnsi="Cambria" w:cs="Cambria"/>
+          <w:b/>
+          <w:sz w:val="32"/>
+          <w:szCs w:val="36"/>
+        </w:rPr>
+        <w:t>Interfaces</w:t>
+      </w:r>
+      <w:proofErr w:type="spellEnd"/>
+    </w:p>
+    <w:p>
+      <w:pPr>
+        <w:pStyle w:val="Paragrafoelenco"/>
+        <w:autoSpaceDE w:val="0"/>
+        <w:autoSpaceDN w:val="0"/>
+        <w:adjustRightInd w:val="0"/>
+        <w:spacing w:after="0"/>
+        <w:ind w:left="1428"/>
+        <w:rPr>
+          <w:rFonts w:ascii="Cambria" w:hAnsi="Cambria" w:cs="Cambria"/>
+          <w:b/>
+          <w:sz w:val="36"/>
+          <w:szCs w:val="36"/>
+          <w:lang w:val="en-GB"/>
+        </w:rPr>
+      </w:pPr>
+    </w:p>
+    <w:p>
+      <w:pPr>
+        <w:pStyle w:val="Paragrafoelenco"/>
+        <w:numPr>
+          <w:ilvl w:val="1"/>
+          <w:numId w:val="19"/>
+        </w:numPr>
+        <w:autoSpaceDE w:val="0"/>
+        <w:autoSpaceDN w:val="0"/>
+        <w:adjustRightInd w:val="0"/>
+        <w:spacing w:after="0"/>
+        <w:rPr>
+          <w:rFonts w:ascii="Cambria" w:hAnsi="Cambria" w:cs="Cambria"/>
+          <w:b/>
+          <w:sz w:val="36"/>
+          <w:szCs w:val="36"/>
+          <w:lang w:val="en-GB"/>
+        </w:rPr>
+      </w:pPr>
+      <w:r>
+        <w:rPr>
+          <w:rFonts w:ascii="Cambria" w:hAnsi="Cambria" w:cs="Cambria"/>
+          <w:b/>
+          <w:sz w:val="36"/>
+          <w:szCs w:val="36"/>
+          <w:lang w:val="en-GB"/>
+        </w:rPr>
+        <w:t>UML diagrams and charts</w:t>
+      </w:r>
+    </w:p>
+    <w:p>
+      <w:pPr>
+        <w:pStyle w:val="Paragrafoelenco"/>
+        <w:autoSpaceDE w:val="0"/>
+        <w:autoSpaceDN w:val="0"/>
+        <w:adjustRightInd w:val="0"/>
+        <w:spacing w:after="0"/>
+        <w:ind w:left="1428"/>
+        <w:rPr>
+          <w:rFonts w:ascii="Cambria" w:hAnsi="Cambria" w:cs="Cambria"/>
+          <w:b/>
+          <w:sz w:val="24"/>
+          <w:szCs w:val="24"/>
+          <w:lang w:val="en-GB"/>
+        </w:rPr>
+      </w:pPr>
+    </w:p>
+    <w:p>
+      <w:pPr>
+        <w:pStyle w:val="Paragrafoelenco"/>
+        <w:numPr>
+          <w:ilvl w:val="2"/>
+          <w:numId w:val="19"/>
+        </w:numPr>
+        <w:autoSpaceDE w:val="0"/>
+        <w:autoSpaceDN w:val="0"/>
+        <w:adjustRightInd w:val="0"/>
+        <w:spacing w:after="0"/>
+        <w:rPr>
+          <w:rFonts w:ascii="Cambria" w:hAnsi="Cambria" w:cs="Cambria"/>
+          <w:b/>
+          <w:sz w:val="32"/>
+          <w:szCs w:val="36"/>
+          <w:lang w:val="en-GB"/>
+        </w:rPr>
+      </w:pPr>
+      <w:r>
+        <w:rPr>
+          <w:rFonts w:ascii="Cambria" w:hAnsi="Cambria" w:cs="Cambria"/>
+          <w:b/>
+          <w:sz w:val="32"/>
+          <w:szCs w:val="36"/>
+          <w:lang w:val="en-GB"/>
+        </w:rPr>
+        <w:t>Use Cases Diagrams and tables</w:t>
+      </w:r>
+    </w:p>
+    <w:p>
+      <w:pPr>
+        <w:pStyle w:val="Paragrafoelenco"/>
+        <w:autoSpaceDE w:val="0"/>
+        <w:autoSpaceDN w:val="0"/>
+        <w:adjustRightInd w:val="0"/>
+        <w:spacing w:after="0"/>
+        <w:ind w:left="2136"/>
+        <w:rPr>
+          <w:rFonts w:ascii="Cambria" w:hAnsi="Cambria" w:cs="Cambria"/>
+          <w:b/>
+          <w:sz w:val="32"/>
+          <w:szCs w:val="36"/>
+          <w:lang w:val="en-GB"/>
+        </w:rPr>
+      </w:pPr>
+    </w:p>
+    <w:p>
+      <w:pPr>
+        <w:pStyle w:val="Paragrafoelenco"/>
+        <w:numPr>
+          <w:ilvl w:val="2"/>
+          <w:numId w:val="19"/>
+        </w:numPr>
+        <w:autoSpaceDE w:val="0"/>
+        <w:autoSpaceDN w:val="0"/>
+        <w:adjustRightInd w:val="0"/>
+        <w:spacing w:after="0"/>
+        <w:rPr>
+          <w:rFonts w:ascii="Cambria" w:hAnsi="Cambria" w:cs="Cambria"/>
+          <w:b/>
+          <w:sz w:val="32"/>
+          <w:szCs w:val="36"/>
+        </w:rPr>
+      </w:pPr>
+      <w:proofErr w:type="spellStart"/>
+      <w:r>
+        <w:rPr>
+          <w:rFonts w:ascii="Cambria" w:hAnsi="Cambria" w:cs="Cambria"/>
+          <w:b/>
+          <w:sz w:val="32"/>
+          <w:szCs w:val="36"/>
+        </w:rPr>
+        <w:t>Statechart</w:t>
+      </w:r>
+      <w:proofErr w:type="spellEnd"/>
+      <w:r>
+        <w:rPr>
+          <w:rFonts w:ascii="Cambria" w:hAnsi="Cambria" w:cs="Cambria"/>
+          <w:b/>
+          <w:sz w:val="32"/>
+          <w:szCs w:val="36"/>
+        </w:rPr>
+        <w:t xml:space="preserve"> </w:t>
+      </w:r>
+      <w:proofErr w:type="spellStart"/>
+      <w:r>
+        <w:rPr>
+          <w:rFonts w:ascii="Cambria" w:hAnsi="Cambria" w:cs="Cambria"/>
+          <w:b/>
+          <w:sz w:val="32"/>
+          <w:szCs w:val="36"/>
+        </w:rPr>
+        <w:t>Diagrams</w:t>
+      </w:r>
+      <w:proofErr w:type="spellEnd"/>
+    </w:p>
+    <w:p>
+      <w:pPr>
+        <w:pStyle w:val="Paragrafoelenco"/>
+        <w:rPr>
+          <w:rFonts w:ascii="Cambria" w:hAnsi="Cambria" w:cs="Cambria"/>
+          <w:b/>
+          <w:sz w:val="32"/>
+          <w:szCs w:val="36"/>
+        </w:rPr>
+      </w:pPr>
+    </w:p>
+    <w:p>
+      <w:pPr>
+        <w:pStyle w:val="Paragrafoelenco"/>
+        <w:numPr>
+          <w:ilvl w:val="1"/>
+          <w:numId w:val="23"/>
+        </w:numPr>
+        <w:autoSpaceDE w:val="0"/>
+        <w:autoSpaceDN w:val="0"/>
+        <w:adjustRightInd w:val="0"/>
+        <w:spacing w:after="0"/>
+        <w:rPr>
+          <w:rFonts w:ascii="Cambria" w:hAnsi="Cambria" w:cs="Cambria"/>
+          <w:b/>
+          <w:sz w:val="26"/>
+          <w:szCs w:val="26"/>
+          <w:lang w:val="en-GB"/>
+        </w:rPr>
+      </w:pPr>
+      <w:r>
+        <w:rPr>
+          <w:rFonts w:ascii="Cambria" w:hAnsi="Cambria" w:cs="Cambria"/>
+          <w:b/>
+          <w:sz w:val="26"/>
+          <w:szCs w:val="26"/>
+          <w:lang w:val="en-GB"/>
+        </w:rPr>
+        <w:t xml:space="preserve">Event lifecycle: </w:t>
+      </w:r>
+      <w:r>
+        <w:rPr>
+          <w:rFonts w:ascii="Cambria" w:hAnsi="Cambria" w:cs="Cambria"/>
+          <w:sz w:val="26"/>
+          <w:szCs w:val="26"/>
+          <w:lang w:val="en-GB"/>
+        </w:rPr>
+        <w:t xml:space="preserve">The </w:t>
+      </w:r>
+      <w:proofErr w:type="spellStart"/>
+      <w:r>
+        <w:rPr>
+          <w:rFonts w:ascii="Cambria" w:hAnsi="Cambria" w:cs="Cambria"/>
+          <w:sz w:val="26"/>
+          <w:szCs w:val="26"/>
+          <w:lang w:val="en-GB"/>
+        </w:rPr>
+        <w:t>lyfecycle</w:t>
+      </w:r>
+      <w:proofErr w:type="spellEnd"/>
+      <w:r>
+        <w:rPr>
+          <w:rFonts w:ascii="Cambria" w:hAnsi="Cambria" w:cs="Cambria"/>
+          <w:sz w:val="26"/>
+          <w:szCs w:val="26"/>
+          <w:lang w:val="en-GB"/>
+        </w:rPr>
+        <w:t xml:space="preserve"> of an event can be </w:t>
+      </w:r>
+      <w:proofErr w:type="spellStart"/>
+      <w:r>
+        <w:rPr>
+          <w:rFonts w:ascii="Cambria" w:hAnsi="Cambria" w:cs="Cambria"/>
+          <w:sz w:val="26"/>
+          <w:szCs w:val="26"/>
+          <w:lang w:val="en-GB"/>
+        </w:rPr>
+        <w:t>modeled</w:t>
+      </w:r>
+      <w:proofErr w:type="spellEnd"/>
+      <w:r>
+        <w:rPr>
+          <w:rFonts w:ascii="Cambria" w:hAnsi="Cambria" w:cs="Cambria"/>
+          <w:sz w:val="26"/>
+          <w:szCs w:val="26"/>
+          <w:lang w:val="en-GB"/>
+        </w:rPr>
+        <w:t xml:space="preserve"> as follows:</w:t>
+      </w:r>
+    </w:p>
+    <w:p>
+      <w:pPr>
+        <w:rPr>
+          <w:rFonts w:ascii="Cambria" w:hAnsi="Cambria" w:cs="Cambria"/>
+          <w:b/>
+          <w:sz w:val="32"/>
+          <w:szCs w:val="36"/>
+        </w:rPr>
+      </w:pPr>
+      <w:r>
+        <w:rPr>
+          <w:noProof/>
+          <w:lang w:val="en-GB" w:eastAsia="en-GB"/>
+        </w:rPr>
+        <w:drawing>
+          <wp:inline distT="0" distB="0" distL="0" distR="0" wp14:anchorId="62F574F7" wp14:editId="7D950311">
+            <wp:extent cx="5486400" cy="2438400"/>
+            <wp:effectExtent l="0" t="0" r="0" b="0"/>
+            <wp:docPr id="3" name="Immagine 3"/>
+            <wp:cNvGraphicFramePr>
+              <a:graphicFrameLocks xmlns:a="http://schemas.openxmlformats.org/drawingml/2006/main" noChangeAspect="1"/>
+            </wp:cNvGraphicFramePr>
+            <a:graphic xmlns:a="http://schemas.openxmlformats.org/drawingml/2006/main">
+              <a:graphicData uri="http://schemas.openxmlformats.org/drawingml/2006/picture">
+                <pic:pic xmlns:pic="http://schemas.openxmlformats.org/drawingml/2006/picture">
+                  <pic:nvPicPr>
+                    <pic:cNvPr id="0" name=""/>
+                    <pic:cNvPicPr/>
+                  </pic:nvPicPr>
+                  <pic:blipFill>
+                    <a:blip r:embed="rId11"/>
+                    <a:stretch>
+                      <a:fillRect/>
+                    </a:stretch>
+                  </pic:blipFill>
+                  <pic:spPr>
+                    <a:xfrm>
+                      <a:off x="0" y="0"/>
+                      <a:ext cx="5486400" cy="2438400"/>
+                    </a:xfrm>
+                    <a:prstGeom prst="rect">
+                      <a:avLst/>
+                    </a:prstGeom>
+                  </pic:spPr>
+                </pic:pic>
+              </a:graphicData>
+            </a:graphic>
+          </wp:inline>
+        </w:drawing>
+      </w:r>
+    </w:p>
+    <w:p>
+      <w:pPr>
+        <w:ind w:left="2124" w:firstLine="6"/>
+        <w:rPr>
+          <w:rFonts w:ascii="Cambria" w:hAnsi="Cambria" w:cs="Cambria"/>
+          <w:b/>
+          <w:sz w:val="32"/>
+          <w:szCs w:val="36"/>
+          <w:lang w:val="en-GB"/>
+        </w:rPr>
+      </w:pPr>
+      <w:r>
+        <w:rPr>
+          <w:rFonts w:ascii="Cambria" w:hAnsi="Cambria" w:cs="Cambria"/>
+          <w:sz w:val="26"/>
+          <w:szCs w:val="26"/>
+          <w:lang w:val="en-GB"/>
+        </w:rPr>
+        <w:t xml:space="preserve">The cycle starts with the </w:t>
+      </w:r>
+      <w:r>
+        <w:rPr>
+          <w:rFonts w:ascii="Cambria" w:hAnsi="Cambria" w:cs="Cambria"/>
+          <w:sz w:val="26"/>
+          <w:szCs w:val="26"/>
+          <w:lang w:val="en-GB"/>
+        </w:rPr>
+        <w:t>creation phase. After the event is scheduled its status is “Not started”</w:t>
+      </w:r>
+      <w:r>
+        <w:rPr>
+          <w:rFonts w:ascii="Cambria" w:hAnsi="Cambria" w:cs="Cambria"/>
+          <w:sz w:val="26"/>
+          <w:szCs w:val="26"/>
+          <w:lang w:val="en-GB"/>
+        </w:rPr>
+        <w:t xml:space="preserve">. The evolution through the “On going” and “Finished” states is obvious and automatic. Events in the “Finished” state are deleted automatically after a certain amount of time. From the “Not started” and the “On going” state, the event can be deleted by the user. The “Deleted” state is final: once an activity is in that status, it can’t be restored and the system has already deleted any data regarding it permanently. </w:t>
+      </w:r>
+      <w:r>
+        <w:rPr>
+          <w:rFonts w:ascii="Cambria" w:hAnsi="Cambria" w:cs="Cambria"/>
+          <w:b/>
+          <w:sz w:val="32"/>
+          <w:szCs w:val="36"/>
+          <w:lang w:val="en-GB"/>
+        </w:rPr>
         <w:br w:type="page"/>
       </w:r>
+    </w:p>
+    <w:p>
+      <w:pPr>
+        <w:pStyle w:val="Paragrafoelenco"/>
+        <w:autoSpaceDE w:val="0"/>
+        <w:autoSpaceDN w:val="0"/>
+        <w:adjustRightInd w:val="0"/>
+        <w:spacing w:after="0"/>
+        <w:ind w:left="2136"/>
+        <w:rPr>
+          <w:rFonts w:ascii="Cambria" w:hAnsi="Cambria" w:cs="Cambria"/>
+          <w:b/>
+          <w:sz w:val="32"/>
+          <w:szCs w:val="36"/>
+          <w:lang w:val="en-GB"/>
+        </w:rPr>
+      </w:pPr>
+    </w:p>
+    <w:p>
+      <w:pPr>
+        <w:pStyle w:val="Paragrafoelenco"/>
+        <w:autoSpaceDE w:val="0"/>
+        <w:autoSpaceDN w:val="0"/>
+        <w:adjustRightInd w:val="0"/>
+        <w:spacing w:after="0"/>
+        <w:ind w:left="2136"/>
+        <w:rPr>
+          <w:rFonts w:ascii="Cambria" w:hAnsi="Cambria" w:cs="Cambria"/>
+          <w:b/>
+          <w:sz w:val="32"/>
+          <w:szCs w:val="36"/>
+          <w:lang w:val="en-GB"/>
+        </w:rPr>
+      </w:pPr>
+    </w:p>
+    <w:p>
+      <w:pPr>
+        <w:pStyle w:val="Paragrafoelenco"/>
+        <w:numPr>
+          <w:ilvl w:val="2"/>
+          <w:numId w:val="19"/>
+        </w:numPr>
+        <w:autoSpaceDE w:val="0"/>
+        <w:autoSpaceDN w:val="0"/>
+        <w:adjustRightInd w:val="0"/>
+        <w:spacing w:after="0"/>
+        <w:rPr>
+          <w:rFonts w:ascii="Cambria" w:hAnsi="Cambria" w:cs="Cambria"/>
+          <w:b/>
+          <w:sz w:val="32"/>
+          <w:szCs w:val="36"/>
+        </w:rPr>
+      </w:pPr>
+      <w:proofErr w:type="spellStart"/>
+      <w:r>
+        <w:rPr>
+          <w:rFonts w:ascii="Cambria" w:hAnsi="Cambria" w:cs="Cambria"/>
+          <w:b/>
+          <w:sz w:val="32"/>
+          <w:szCs w:val="36"/>
+        </w:rPr>
+        <w:t>Sequence</w:t>
+      </w:r>
+      <w:proofErr w:type="spellEnd"/>
+      <w:r>
+        <w:rPr>
+          <w:rFonts w:ascii="Cambria" w:hAnsi="Cambria" w:cs="Cambria"/>
+          <w:b/>
+          <w:sz w:val="32"/>
+          <w:szCs w:val="36"/>
+        </w:rPr>
+        <w:t xml:space="preserve"> </w:t>
+      </w:r>
+      <w:proofErr w:type="spellStart"/>
+      <w:r>
+        <w:rPr>
+          <w:rFonts w:ascii="Cambria" w:hAnsi="Cambria" w:cs="Cambria"/>
+          <w:b/>
+          <w:sz w:val="32"/>
+          <w:szCs w:val="36"/>
+        </w:rPr>
+        <w:t>Diagrams</w:t>
+      </w:r>
+      <w:proofErr w:type="spellEnd"/>
+      <w:r>
+        <w:rPr>
+          <w:rFonts w:ascii="Cambria" w:hAnsi="Cambria" w:cs="Cambria"/>
+          <w:b/>
+          <w:sz w:val="32"/>
+          <w:szCs w:val="36"/>
+        </w:rPr>
+        <w:t xml:space="preserve"> (or BMPN?)</w:t>
+      </w:r>
+    </w:p>
+    <w:p>
+      <w:pPr>
+        <w:pStyle w:val="Paragrafoelenco"/>
+        <w:autoSpaceDE w:val="0"/>
+        <w:autoSpaceDN w:val="0"/>
+        <w:adjustRightInd w:val="0"/>
+        <w:spacing w:after="0"/>
+        <w:ind w:left="2136"/>
+        <w:rPr>
+          <w:rFonts w:ascii="Cambria" w:hAnsi="Cambria" w:cs="Cambria"/>
+          <w:b/>
+          <w:sz w:val="32"/>
+          <w:szCs w:val="36"/>
+        </w:rPr>
+      </w:pPr>
+    </w:p>
+    <w:p>
+      <w:pPr>
+        <w:pStyle w:val="Paragrafoelenco"/>
+        <w:numPr>
+          <w:ilvl w:val="1"/>
+          <w:numId w:val="19"/>
+        </w:numPr>
+        <w:autoSpaceDE w:val="0"/>
+        <w:autoSpaceDN w:val="0"/>
+        <w:adjustRightInd w:val="0"/>
+        <w:spacing w:after="0"/>
+        <w:rPr>
+          <w:rFonts w:ascii="Cambria" w:hAnsi="Cambria" w:cs="Cambria"/>
+          <w:b/>
+          <w:sz w:val="36"/>
+          <w:szCs w:val="36"/>
+          <w:lang w:val="en-GB"/>
+        </w:rPr>
+      </w:pPr>
+      <w:proofErr w:type="spellStart"/>
+      <w:r>
+        <w:rPr>
+          <w:rFonts w:ascii="Cambria" w:hAnsi="Cambria" w:cs="Cambria"/>
+          <w:b/>
+          <w:sz w:val="36"/>
+          <w:szCs w:val="36"/>
+          <w:lang w:val="en-GB"/>
+        </w:rPr>
+        <w:t>Graphical</w:t>
+      </w:r>
+      <w:proofErr w:type="spellEnd"/>
+      <w:r>
+        <w:rPr>
+          <w:rFonts w:ascii="Cambria" w:hAnsi="Cambria" w:cs="Cambria"/>
+          <w:b/>
+          <w:sz w:val="36"/>
+          <w:szCs w:val="36"/>
+          <w:lang w:val="en-GB"/>
+        </w:rPr>
+        <w:t xml:space="preserve"> User Interface </w:t>
+      </w:r>
+      <w:proofErr w:type="spellStart"/>
+      <w:r>
+        <w:rPr>
+          <w:rFonts w:ascii="Cambria" w:hAnsi="Cambria" w:cs="Cambria"/>
+          <w:b/>
+          <w:sz w:val="36"/>
+          <w:szCs w:val="36"/>
+          <w:lang w:val="en-GB"/>
+        </w:rPr>
+        <w:t>Examples</w:t>
+      </w:r>
+      <w:proofErr w:type="spellEnd"/>
+    </w:p>
+    <w:p>
+      <w:pPr>
+        <w:autoSpaceDE w:val="0"/>
+        <w:autoSpaceDN w:val="0"/>
+        <w:adjustRightInd w:val="0"/>
+        <w:spacing w:after="0"/>
+        <w:ind w:left="1416"/>
+        <w:rPr>
+          <w:rFonts w:ascii="Cambria" w:hAnsi="Cambria" w:cs="Cambria"/>
+          <w:b/>
+          <w:sz w:val="32"/>
+          <w:szCs w:val="36"/>
+        </w:rPr>
+      </w:pPr>
+    </w:p>
+    <w:p>
+      <w:pPr>
+        <w:rPr>
+          <w:rFonts w:ascii="Cambria" w:hAnsi="Cambria" w:cs="Cambria"/>
+          <w:sz w:val="26"/>
+          <w:szCs w:val="26"/>
+          <w:lang w:val="en-GB"/>
+        </w:rPr>
+      </w:pPr>
+    </w:p>
+    <w:p>
+      <w:pPr>
+        <w:rPr>
+          <w:rFonts w:ascii="Cambria" w:hAnsi="Cambria" w:cs="Cambria"/>
+          <w:sz w:val="26"/>
+          <w:szCs w:val="26"/>
+          <w:lang w:val="en-GB"/>
+        </w:rPr>
+      </w:pPr>
+      <w:r>
+        <w:rPr>
+          <w:rFonts w:ascii="Cambria" w:hAnsi="Cambria" w:cs="Cambria"/>
+          <w:sz w:val="26"/>
+          <w:szCs w:val="26"/>
+          <w:lang w:val="en-GB"/>
+        </w:rPr>
+        <w:br w:type="page"/>
+      </w:r>
+    </w:p>
+    <w:p>
+      <w:pPr>
+        <w:rPr>
+          <w:rFonts w:ascii="Cambria" w:hAnsi="Cambria" w:cs="Cambria"/>
+          <w:sz w:val="26"/>
+          <w:szCs w:val="26"/>
+          <w:lang w:val="en-GB"/>
+        </w:rPr>
+      </w:pPr>
     </w:p>
     <w:p>
       <w:pPr>
@@ -7892,14 +8752,48 @@
           <w:szCs w:val="26"/>
         </w:rPr>
       </w:pPr>
-      <w:r>
-        <w:rPr>
-          <w:rFonts w:ascii="Cambria" w:hAnsi="Cambria" w:cs="Cambria"/>
-          <w:b/>
-          <w:sz w:val="26"/>
-          <w:szCs w:val="26"/>
-        </w:rPr>
-        <w:t>Matteo Biasielli</w:t>
+      <w:proofErr w:type="spellStart"/>
+      <w:r>
+        <w:rPr>
+          <w:rFonts w:ascii="Cambria" w:hAnsi="Cambria" w:cs="Cambria"/>
+          <w:b/>
+          <w:sz w:val="26"/>
+          <w:szCs w:val="26"/>
+          <w:lang w:val="en-GB"/>
+        </w:rPr>
+        <w:t>Matteo</w:t>
+      </w:r>
+      <w:proofErr w:type="spellEnd"/>
+      <w:r>
+        <w:rPr>
+          <w:rFonts w:ascii="Cambria" w:hAnsi="Cambria" w:cs="Cambria"/>
+          <w:b/>
+          <w:sz w:val="26"/>
+          <w:szCs w:val="26"/>
+          <w:lang w:val="en-GB"/>
+        </w:rPr>
+        <w:t xml:space="preserve"> </w:t>
+      </w:r>
+      <w:proofErr w:type="spellStart"/>
+      <w:r>
+        <w:rPr>
+          <w:rFonts w:ascii="Cambria" w:hAnsi="Cambria" w:cs="Cambria"/>
+          <w:b/>
+          <w:sz w:val="26"/>
+          <w:szCs w:val="26"/>
+          <w:lang w:val="en-GB"/>
+        </w:rPr>
+        <w:t>Biasiel</w:t>
+      </w:r>
+      <w:proofErr w:type="spellEnd"/>
+      <w:r>
+        <w:rPr>
+          <w:rFonts w:ascii="Cambria" w:hAnsi="Cambria" w:cs="Cambria"/>
+          <w:b/>
+          <w:sz w:val="26"/>
+          <w:szCs w:val="26"/>
+        </w:rPr>
+        <w:t>li</w:t>
       </w:r>
       <w:r>
         <w:rPr>
@@ -8016,6 +8910,8 @@
             </w:r>
           </w:p>
         </w:tc>
+        <w:bookmarkStart w:id="0" w:name="_GoBack"/>
+        <w:bookmarkEnd w:id="0"/>
       </w:tr>
       <w:tr>
         <w:tc>
@@ -8389,8 +9285,6 @@
               </w:rPr>
               <w:t>2</w:t>
             </w:r>
-            <w:bookmarkStart w:id="0" w:name="_GoBack"/>
-            <w:bookmarkEnd w:id="0"/>
           </w:p>
         </w:tc>
       </w:tr>
@@ -8410,6 +9304,32 @@
                 <w:szCs w:val="26"/>
               </w:rPr>
             </w:pPr>
+            <w:r>
+              <w:rPr>
+                <w:rFonts w:ascii="Cambria" w:hAnsi="Cambria" w:cs="Cambria"/>
+                <w:sz w:val="26"/>
+                <w:szCs w:val="26"/>
+              </w:rPr>
+              <w:t xml:space="preserve">10-oct-17 </w:t>
+            </w:r>
+            <w:proofErr w:type="spellStart"/>
+            <w:r>
+              <w:rPr>
+                <w:rFonts w:ascii="Cambria" w:hAnsi="Cambria" w:cs="Cambria"/>
+                <w:sz w:val="26"/>
+                <w:szCs w:val="26"/>
+              </w:rPr>
+              <w:t>Statechart</w:t>
+            </w:r>
+            <w:proofErr w:type="spellEnd"/>
+            <w:r>
+              <w:rPr>
+                <w:rFonts w:ascii="Cambria" w:hAnsi="Cambria" w:cs="Cambria"/>
+                <w:sz w:val="26"/>
+                <w:szCs w:val="26"/>
+              </w:rPr>
+              <w:t xml:space="preserve"> </w:t>
+            </w:r>
           </w:p>
         </w:tc>
         <w:tc>
@@ -8427,6 +9347,14 @@
                 <w:szCs w:val="26"/>
               </w:rPr>
             </w:pPr>
+            <w:r>
+              <w:rPr>
+                <w:rFonts w:ascii="Cambria" w:hAnsi="Cambria" w:cs="Cambria"/>
+                <w:sz w:val="26"/>
+                <w:szCs w:val="26"/>
+              </w:rPr>
+              <w:t>1</w:t>
+            </w:r>
           </w:p>
         </w:tc>
       </w:tr>
@@ -9205,7 +10133,7 @@
       </w:pPr>
     </w:p>
     <w:sectPr>
-      <w:footerReference w:type="default" r:id="rId11"/>
+      <w:footerReference w:type="default" r:id="rId12"/>
       <w:pgSz w:w="11906" w:h="16838"/>
       <w:pgMar w:top="1417" w:right="1134" w:bottom="1134" w:left="1134" w:header="708" w:footer="708" w:gutter="0"/>
       <w:cols w:space="708"/>
@@ -9276,7 +10204,7 @@
           <w:rPr>
             <w:noProof/>
           </w:rPr>
-          <w:t>2</w:t>
+          <w:t>12</w:t>
         </w:r>
         <w:r>
           <w:fldChar w:fldCharType="end"/>
@@ -11823,7 +12751,7 @@
   <w:abstractNum w:abstractNumId="22">
     <w:nsid w:val="7FC610C3"/>
     <w:multiLevelType w:val="hybridMultilevel"/>
-    <w:tmpl w:val="0DBEA9AC"/>
+    <w:tmpl w:val="67ACC1E4"/>
     <w:lvl w:ilvl="0" w:tplc="08090001">
       <w:start w:val="1"/>
       <w:numFmt w:val="bullet"/>
@@ -11836,16 +12764,16 @@
         <w:rFonts w:ascii="Symbol" w:hAnsi="Symbol" w:hint="default"/>
       </w:rPr>
     </w:lvl>
-    <w:lvl w:ilvl="1" w:tplc="08090003" w:tentative="1">
-      <w:start w:val="1"/>
-      <w:numFmt w:val="bullet"/>
-      <w:lvlText w:val="o"/>
+    <w:lvl w:ilvl="1" w:tplc="04100001">
+      <w:start w:val="1"/>
+      <w:numFmt w:val="bullet"/>
+      <w:lvlText w:val=""/>
       <w:lvlJc w:val="left"/>
       <w:pPr>
         <w:ind w:left="2496" w:hanging="360"/>
       </w:pPr>
       <w:rPr>
-        <w:rFonts w:ascii="Courier New" w:hAnsi="Courier New" w:cs="Courier New" w:hint="default"/>
+        <w:rFonts w:ascii="Symbol" w:hAnsi="Symbol" w:hint="default"/>
       </w:rPr>
     </w:lvl>
     <w:lvl w:ilvl="2" w:tplc="08090005" w:tentative="1">
@@ -12991,7 +13919,7 @@
 </file>
 
 <file path=customXml/itemProps1.xml><?xml version="1.0" encoding="utf-8"?>
-<ds:datastoreItem xmlns:ds="http://schemas.openxmlformats.org/officeDocument/2006/customXml" ds:itemID="{F2563C92-5F43-4878-A154-CE0C007BCAD8}">
+<ds:datastoreItem xmlns:ds="http://schemas.openxmlformats.org/officeDocument/2006/customXml" ds:itemID="{122FEBAF-4127-4F58-9D47-73557D61FB85}">
   <ds:schemaRefs>
     <ds:schemaRef ds:uri="http://schemas.openxmlformats.org/officeDocument/2006/bibliography"/>
   </ds:schemaRefs>

</xml_diff>

<commit_message>
Added User registration lifecycle statechart
</commit_message>
<xml_diff>
--- a/RASD/Specific Requirements/RASD_SpecificRequirementsMatteoBiasielli.docx
+++ b/RASD/Specific Requirements/RASD_SpecificRequirementsMatteoBiasielli.docx
@@ -8259,27 +8259,25 @@
           <w:szCs w:val="26"/>
           <w:lang w:val="en-GB"/>
         </w:rPr>
-        <w:t xml:space="preserve">The </w:t>
-      </w:r>
-      <w:proofErr w:type="spellStart"/>
-      <w:r>
-        <w:rPr>
-          <w:rFonts w:ascii="Cambria" w:hAnsi="Cambria" w:cs="Cambria"/>
-          <w:sz w:val="26"/>
-          <w:szCs w:val="26"/>
-          <w:lang w:val="en-GB"/>
-        </w:rPr>
-        <w:t>lyfecycle</w:t>
-      </w:r>
-      <w:proofErr w:type="spellEnd"/>
-      <w:r>
-        <w:rPr>
-          <w:rFonts w:ascii="Cambria" w:hAnsi="Cambria" w:cs="Cambria"/>
-          <w:sz w:val="26"/>
-          <w:szCs w:val="26"/>
-          <w:lang w:val="en-GB"/>
-        </w:rPr>
-        <w:t xml:space="preserve"> of an event can be </w:t>
+        <w:t>The l</w:t>
+      </w:r>
+      <w:r>
+        <w:rPr>
+          <w:rFonts w:ascii="Cambria" w:hAnsi="Cambria" w:cs="Cambria"/>
+          <w:sz w:val="26"/>
+          <w:szCs w:val="26"/>
+          <w:lang w:val="en-GB"/>
+        </w:rPr>
+        <w:t>i</w:t>
+      </w:r>
+      <w:r>
+        <w:rPr>
+          <w:rFonts w:ascii="Cambria" w:hAnsi="Cambria" w:cs="Cambria"/>
+          <w:sz w:val="26"/>
+          <w:szCs w:val="26"/>
+          <w:lang w:val="en-GB"/>
+        </w:rPr>
+        <w:t xml:space="preserve">fecycle of an event can be </w:t>
       </w:r>
       <w:proofErr w:type="spellStart"/>
       <w:r>
@@ -8318,8 +8316,8 @@
         </w:rPr>
         <w:drawing>
           <wp:inline distT="0" distB="0" distL="0" distR="0" wp14:anchorId="62F574F7" wp14:editId="7D950311">
-            <wp:extent cx="5486400" cy="2438400"/>
-            <wp:effectExtent l="0" t="0" r="0" b="0"/>
+            <wp:extent cx="6571398" cy="2920621"/>
+            <wp:effectExtent l="0" t="0" r="1270" b="0"/>
             <wp:docPr id="3" name="Immagine 3"/>
             <wp:cNvGraphicFramePr>
               <a:graphicFrameLocks xmlns:a="http://schemas.openxmlformats.org/drawingml/2006/main" noChangeAspect="1"/>
@@ -8340,7 +8338,7 @@
                   <pic:spPr>
                     <a:xfrm>
                       <a:off x="0" y="0"/>
-                      <a:ext cx="5486400" cy="2438400"/>
+                      <a:ext cx="6578495" cy="2923775"/>
                     </a:xfrm>
                     <a:prstGeom prst="rect">
                       <a:avLst/>
@@ -8358,9 +8356,8 @@
         <w:ind w:left="2124" w:firstLine="6"/>
         <w:rPr>
           <w:rFonts w:ascii="Cambria" w:hAnsi="Cambria" w:cs="Cambria"/>
-          <w:b/>
-          <w:sz w:val="32"/>
-          <w:szCs w:val="36"/>
+          <w:sz w:val="26"/>
+          <w:szCs w:val="26"/>
           <w:lang w:val="en-GB"/>
         </w:rPr>
       </w:pPr>
@@ -8389,17 +8386,311 @@
           <w:szCs w:val="26"/>
           <w:lang w:val="en-GB"/>
         </w:rPr>
-        <w:t xml:space="preserve">. The evolution through the “On going” and “Finished” states is obvious and automatic. Events in the “Finished” state are deleted automatically after a certain amount of time. From the “Not started” and the “On going” state, the event can be deleted by the user. The “Deleted” state is final: once an activity is in that status, it can’t be restored and the system has already deleted any data regarding it permanently. </w:t>
-      </w:r>
-      <w:r>
-        <w:rPr>
-          <w:rFonts w:ascii="Cambria" w:hAnsi="Cambria" w:cs="Cambria"/>
-          <w:b/>
-          <w:sz w:val="32"/>
-          <w:szCs w:val="36"/>
-          <w:lang w:val="en-GB"/>
-        </w:rPr>
-        <w:br w:type="page"/>
+        <w:t xml:space="preserve">. The evolution through the “On going” and “Finished” states is obvious and automatic. Events in the “Finished” state are deleted automatically after a certain amount of time. From the “Not started” and the “On going” state, the event can be deleted by the user. The “Deleted” state is final: once an activity </w:t>
+      </w:r>
+      <w:r>
+        <w:rPr>
+          <w:rFonts w:ascii="Cambria" w:hAnsi="Cambria" w:cs="Cambria"/>
+          <w:sz w:val="26"/>
+          <w:szCs w:val="26"/>
+          <w:lang w:val="en-GB"/>
+        </w:rPr>
+        <w:lastRenderedPageBreak/>
+        <w:t xml:space="preserve">is in that status, it can’t be restored and the system has already deleted any data regarding it permanently. </w:t>
+      </w:r>
+    </w:p>
+    <w:p>
+      <w:pPr>
+        <w:pStyle w:val="Paragrafoelenco"/>
+        <w:numPr>
+          <w:ilvl w:val="1"/>
+          <w:numId w:val="23"/>
+        </w:numPr>
+        <w:autoSpaceDE w:val="0"/>
+        <w:autoSpaceDN w:val="0"/>
+        <w:adjustRightInd w:val="0"/>
+        <w:spacing w:after="0"/>
+        <w:rPr>
+          <w:rFonts w:ascii="Cambria" w:hAnsi="Cambria" w:cs="Cambria"/>
+          <w:b/>
+          <w:sz w:val="26"/>
+          <w:szCs w:val="26"/>
+          <w:lang w:val="en-GB"/>
+        </w:rPr>
+      </w:pPr>
+      <w:r>
+        <w:rPr>
+          <w:rFonts w:ascii="Cambria" w:hAnsi="Cambria" w:cs="Cambria"/>
+          <w:b/>
+          <w:sz w:val="26"/>
+          <w:szCs w:val="26"/>
+          <w:lang w:val="en-GB"/>
+        </w:rPr>
+        <w:t>Registration lifecycle</w:t>
+      </w:r>
+      <w:r>
+        <w:rPr>
+          <w:rFonts w:ascii="Cambria" w:hAnsi="Cambria" w:cs="Cambria"/>
+          <w:b/>
+          <w:sz w:val="26"/>
+          <w:szCs w:val="26"/>
+          <w:lang w:val="en-GB"/>
+        </w:rPr>
+        <w:t xml:space="preserve">: </w:t>
+      </w:r>
+      <w:r>
+        <w:rPr>
+          <w:rFonts w:ascii="Cambria" w:hAnsi="Cambria" w:cs="Cambria"/>
+          <w:sz w:val="26"/>
+          <w:szCs w:val="26"/>
+          <w:lang w:val="en-GB"/>
+        </w:rPr>
+        <w:t>The l</w:t>
+      </w:r>
+      <w:r>
+        <w:rPr>
+          <w:rFonts w:ascii="Cambria" w:hAnsi="Cambria" w:cs="Cambria"/>
+          <w:sz w:val="26"/>
+          <w:szCs w:val="26"/>
+          <w:lang w:val="en-GB"/>
+        </w:rPr>
+        <w:t>i</w:t>
+      </w:r>
+      <w:r>
+        <w:rPr>
+          <w:rFonts w:ascii="Cambria" w:hAnsi="Cambria" w:cs="Cambria"/>
+          <w:sz w:val="26"/>
+          <w:szCs w:val="26"/>
+          <w:lang w:val="en-GB"/>
+        </w:rPr>
+        <w:t xml:space="preserve">fecycle of </w:t>
+      </w:r>
+      <w:r>
+        <w:rPr>
+          <w:rFonts w:ascii="Cambria" w:hAnsi="Cambria" w:cs="Cambria"/>
+          <w:sz w:val="26"/>
+          <w:szCs w:val="26"/>
+          <w:lang w:val="en-GB"/>
+        </w:rPr>
+        <w:t>an user’s account</w:t>
+      </w:r>
+      <w:r>
+        <w:rPr>
+          <w:rFonts w:ascii="Cambria" w:hAnsi="Cambria" w:cs="Cambria"/>
+          <w:sz w:val="26"/>
+          <w:szCs w:val="26"/>
+          <w:lang w:val="en-GB"/>
+        </w:rPr>
+        <w:t xml:space="preserve"> can be </w:t>
+      </w:r>
+      <w:proofErr w:type="spellStart"/>
+      <w:r>
+        <w:rPr>
+          <w:rFonts w:ascii="Cambria" w:hAnsi="Cambria" w:cs="Cambria"/>
+          <w:sz w:val="26"/>
+          <w:szCs w:val="26"/>
+          <w:lang w:val="en-GB"/>
+        </w:rPr>
+        <w:t>modeled</w:t>
+      </w:r>
+      <w:proofErr w:type="spellEnd"/>
+      <w:r>
+        <w:rPr>
+          <w:rFonts w:ascii="Cambria" w:hAnsi="Cambria" w:cs="Cambria"/>
+          <w:sz w:val="26"/>
+          <w:szCs w:val="26"/>
+          <w:lang w:val="en-GB"/>
+        </w:rPr>
+        <w:t xml:space="preserve"> as follows:</w:t>
+      </w:r>
+    </w:p>
+    <w:p>
+      <w:pPr>
+        <w:pStyle w:val="Paragrafoelenco"/>
+        <w:ind w:left="1776"/>
+        <w:rPr>
+          <w:rFonts w:ascii="Cambria" w:hAnsi="Cambria" w:cs="Cambria"/>
+          <w:b/>
+          <w:sz w:val="26"/>
+          <w:szCs w:val="26"/>
+          <w:lang w:val="en-GB"/>
+        </w:rPr>
+      </w:pPr>
+    </w:p>
+    <w:p>
+      <w:pPr>
+        <w:rPr>
+          <w:rFonts w:ascii="Cambria" w:hAnsi="Cambria" w:cs="Cambria"/>
+          <w:b/>
+          <w:sz w:val="26"/>
+          <w:szCs w:val="26"/>
+          <w:lang w:val="en-GB"/>
+        </w:rPr>
+      </w:pPr>
+      <w:r>
+        <w:rPr>
+          <w:noProof/>
+          <w:lang w:val="en-GB" w:eastAsia="en-GB"/>
+        </w:rPr>
+        <w:drawing>
+          <wp:inline distT="0" distB="0" distL="0" distR="0" wp14:anchorId="32F9F599" wp14:editId="1F19A7D1">
+            <wp:extent cx="6741994" cy="3715692"/>
+            <wp:effectExtent l="0" t="0" r="1905" b="0"/>
+            <wp:docPr id="2" name="Immagine 2"/>
+            <wp:cNvGraphicFramePr>
+              <a:graphicFrameLocks xmlns:a="http://schemas.openxmlformats.org/drawingml/2006/main" noChangeAspect="1"/>
+            </wp:cNvGraphicFramePr>
+            <a:graphic xmlns:a="http://schemas.openxmlformats.org/drawingml/2006/main">
+              <a:graphicData uri="http://schemas.openxmlformats.org/drawingml/2006/picture">
+                <pic:pic xmlns:pic="http://schemas.openxmlformats.org/drawingml/2006/picture">
+                  <pic:nvPicPr>
+                    <pic:cNvPr id="0" name=""/>
+                    <pic:cNvPicPr/>
+                  </pic:nvPicPr>
+                  <pic:blipFill>
+                    <a:blip r:embed="rId12"/>
+                    <a:stretch>
+                      <a:fillRect/>
+                    </a:stretch>
+                  </pic:blipFill>
+                  <pic:spPr>
+                    <a:xfrm>
+                      <a:off x="0" y="0"/>
+                      <a:ext cx="6753963" cy="3722289"/>
+                    </a:xfrm>
+                    <a:prstGeom prst="rect">
+                      <a:avLst/>
+                    </a:prstGeom>
+                  </pic:spPr>
+                </pic:pic>
+              </a:graphicData>
+            </a:graphic>
+          </wp:inline>
+        </w:drawing>
+      </w:r>
+    </w:p>
+    <w:p>
+      <w:pPr>
+        <w:ind w:left="2124" w:firstLine="6"/>
+        <w:rPr>
+          <w:rFonts w:ascii="Cambria" w:hAnsi="Cambria" w:cs="Cambria"/>
+          <w:sz w:val="26"/>
+          <w:szCs w:val="26"/>
+          <w:lang w:val="en-GB"/>
+        </w:rPr>
+      </w:pPr>
+      <w:r>
+        <w:rPr>
+          <w:rFonts w:ascii="Cambria" w:hAnsi="Cambria" w:cs="Cambria"/>
+          <w:sz w:val="26"/>
+          <w:szCs w:val="26"/>
+          <w:lang w:val="en-GB"/>
+        </w:rPr>
+        <w:t xml:space="preserve">The “Not Registered” </w:t>
+      </w:r>
+      <w:r>
+        <w:rPr>
+          <w:rFonts w:ascii="Cambria" w:hAnsi="Cambria" w:cs="Cambria"/>
+          <w:sz w:val="26"/>
+          <w:szCs w:val="26"/>
+          <w:lang w:val="en-GB"/>
+        </w:rPr>
+        <w:t>state is the initial state</w:t>
+      </w:r>
+      <w:r>
+        <w:rPr>
+          <w:rFonts w:ascii="Cambria" w:hAnsi="Cambria" w:cs="Cambria"/>
+          <w:sz w:val="26"/>
+          <w:szCs w:val="26"/>
+          <w:lang w:val="en-GB"/>
+        </w:rPr>
+        <w:t xml:space="preserve"> and final state</w:t>
+      </w:r>
+      <w:r>
+        <w:rPr>
+          <w:rFonts w:ascii="Cambria" w:hAnsi="Cambria" w:cs="Cambria"/>
+          <w:sz w:val="26"/>
+          <w:szCs w:val="26"/>
+          <w:lang w:val="en-GB"/>
+        </w:rPr>
+        <w:t>. In that state the user doesn’t have an account and has not even started the registration process.</w:t>
+      </w:r>
+      <w:r>
+        <w:rPr>
+          <w:rFonts w:ascii="Cambria" w:hAnsi="Cambria" w:cs="Cambria"/>
+          <w:sz w:val="26"/>
+          <w:szCs w:val="26"/>
+          <w:lang w:val="en-GB"/>
+        </w:rPr>
+        <w:t xml:space="preserve"> So, as a consequence, the system has no data about the user. When a user creates an account, its registration state becomes “Email not confirmed” and when he completes the registration by following instructions received by email the state becomes “Regular”.</w:t>
+      </w:r>
+    </w:p>
+    <w:p>
+      <w:pPr>
+        <w:ind w:left="2124" w:firstLine="6"/>
+        <w:rPr>
+          <w:rFonts w:ascii="Cambria" w:hAnsi="Cambria" w:cs="Cambria"/>
+          <w:sz w:val="26"/>
+          <w:szCs w:val="26"/>
+          <w:lang w:val="en-GB"/>
+        </w:rPr>
+      </w:pPr>
+      <w:r>
+        <w:rPr>
+          <w:rFonts w:ascii="Cambria" w:hAnsi="Cambria" w:cs="Cambria"/>
+          <w:sz w:val="26"/>
+          <w:szCs w:val="26"/>
+          <w:lang w:val="en-GB"/>
+        </w:rPr>
+        <w:t>From that moment the user has access to all the functionalities offered by Travlendar+. From the state “Regular”, a user can decide to suspend or delete his account, changing its state respectively</w:t>
+      </w:r>
+      <w:r>
+        <w:rPr>
+          <w:rFonts w:ascii="Cambria" w:hAnsi="Cambria" w:cs="Cambria"/>
+          <w:sz w:val="26"/>
+          <w:szCs w:val="26"/>
+          <w:lang w:val="en-GB"/>
+        </w:rPr>
+        <w:t xml:space="preserve"> to </w:t>
+      </w:r>
+      <w:r>
+        <w:rPr>
+          <w:rFonts w:ascii="Cambria" w:hAnsi="Cambria" w:cs="Cambria"/>
+          <w:sz w:val="26"/>
+          <w:szCs w:val="26"/>
+          <w:lang w:val="en-GB"/>
+        </w:rPr>
+        <w:t>“Suspended” or “Deleted”. While</w:t>
+      </w:r>
+      <w:bookmarkStart w:id="0" w:name="_GoBack"/>
+      <w:bookmarkEnd w:id="0"/>
+      <w:r>
+        <w:rPr>
+          <w:rFonts w:ascii="Cambria" w:hAnsi="Cambria" w:cs="Cambria"/>
+          <w:sz w:val="26"/>
+          <w:szCs w:val="26"/>
+          <w:lang w:val="en-GB"/>
+        </w:rPr>
+        <w:t xml:space="preserve"> the “Regular” status can be restored from the “Suspended” status whenever the user wants, the “Deleted” one is irreversible, and after a certain amount of time, a Deleted account is completely erased from the system and the user’s status becomes “Not Registered” again. </w:t>
+      </w:r>
+      <w:r>
+        <w:rPr>
+          <w:rFonts w:ascii="Cambria" w:hAnsi="Cambria" w:cs="Cambria"/>
+          <w:sz w:val="26"/>
+          <w:szCs w:val="26"/>
+          <w:lang w:val="en-GB"/>
+        </w:rPr>
+        <w:t xml:space="preserve">If the application will </w:t>
+      </w:r>
+      <w:r>
+        <w:rPr>
+          <w:rFonts w:ascii="Cambria" w:hAnsi="Cambria" w:cs="Cambria"/>
+          <w:sz w:val="26"/>
+          <w:szCs w:val="26"/>
+          <w:lang w:val="en-GB"/>
+        </w:rPr>
+        <w:lastRenderedPageBreak/>
+        <w:t>ever include any pay-to-use features, a “Premium” status can be added quite easily to the chart.</w:t>
       </w:r>
     </w:p>
     <w:p>
@@ -8530,7 +8821,6 @@
           <w:lang w:val="en-GB"/>
         </w:rPr>
       </w:pPr>
-      <w:proofErr w:type="spellStart"/>
       <w:r>
         <w:rPr>
           <w:rFonts w:ascii="Cambria" w:hAnsi="Cambria" w:cs="Cambria"/>
@@ -8539,31 +8829,8 @@
           <w:szCs w:val="36"/>
           <w:lang w:val="en-GB"/>
         </w:rPr>
-        <w:t>Graphical</w:t>
-      </w:r>
-      <w:proofErr w:type="spellEnd"/>
-      <w:r>
-        <w:rPr>
-          <w:rFonts w:ascii="Cambria" w:hAnsi="Cambria" w:cs="Cambria"/>
-          <w:b/>
-          <w:sz w:val="36"/>
-          <w:szCs w:val="36"/>
-          <w:lang w:val="en-GB"/>
-        </w:rPr>
-        <w:t xml:space="preserve"> User Interface </w:t>
-      </w:r>
-      <w:proofErr w:type="spellStart"/>
-      <w:r>
-        <w:rPr>
-          <w:rFonts w:ascii="Cambria" w:hAnsi="Cambria" w:cs="Cambria"/>
-          <w:b/>
-          <w:sz w:val="36"/>
-          <w:szCs w:val="36"/>
-          <w:lang w:val="en-GB"/>
-        </w:rPr>
-        <w:t>Examples</w:t>
-      </w:r>
-      <w:proofErr w:type="spellEnd"/>
+        <w:t>Graphical User Interface Examples</w:t>
+      </w:r>
     </w:p>
     <w:p>
       <w:pPr>
@@ -8910,8 +9177,6 @@
             </w:r>
           </w:p>
         </w:tc>
-        <w:bookmarkStart w:id="0" w:name="_GoBack"/>
-        <w:bookmarkEnd w:id="0"/>
       </w:tr>
       <w:tr>
         <w:tc>
@@ -10133,7 +10398,7 @@
       </w:pPr>
     </w:p>
     <w:sectPr>
-      <w:footerReference w:type="default" r:id="rId12"/>
+      <w:footerReference w:type="default" r:id="rId13"/>
       <w:pgSz w:w="11906" w:h="16838"/>
       <w:pgMar w:top="1417" w:right="1134" w:bottom="1134" w:left="1134" w:header="708" w:footer="708" w:gutter="0"/>
       <w:cols w:space="708"/>
@@ -10204,7 +10469,7 @@
           <w:rPr>
             <w:noProof/>
           </w:rPr>
-          <w:t>12</w:t>
+          <w:t>11</w:t>
         </w:r>
         <w:r>
           <w:fldChar w:fldCharType="end"/>
@@ -12751,7 +13016,7 @@
   <w:abstractNum w:abstractNumId="22">
     <w:nsid w:val="7FC610C3"/>
     <w:multiLevelType w:val="hybridMultilevel"/>
-    <w:tmpl w:val="67ACC1E4"/>
+    <w:tmpl w:val="B86E00A6"/>
     <w:lvl w:ilvl="0" w:tplc="08090001">
       <w:start w:val="1"/>
       <w:numFmt w:val="bullet"/>
@@ -13919,7 +14184,7 @@
 </file>
 
 <file path=customXml/itemProps1.xml><?xml version="1.0" encoding="utf-8"?>
-<ds:datastoreItem xmlns:ds="http://schemas.openxmlformats.org/officeDocument/2006/customXml" ds:itemID="{122FEBAF-4127-4F58-9D47-73557D61FB85}">
+<ds:datastoreItem xmlns:ds="http://schemas.openxmlformats.org/officeDocument/2006/customXml" ds:itemID="{61E122F6-4716-463C-AC15-A4416C823EA1}">
   <ds:schemaRefs>
     <ds:schemaRef ds:uri="http://schemas.openxmlformats.org/officeDocument/2006/bibliography"/>
   </ds:schemaRefs>

</xml_diff>

<commit_message>
Corrected mistake on login BPMN
</commit_message>
<xml_diff>
--- a/RASD/Specific Requirements/RASD_SpecificRequirementsMatteoBiasielli.docx
+++ b/RASD/Specific Requirements/RASD_SpecificRequirementsMatteoBiasielli.docx
@@ -8923,6 +8923,7 @@
           <w:szCs w:val="36"/>
         </w:rPr>
       </w:pPr>
+      <w:bookmarkStart w:id="0" w:name="_GoBack"/>
       <w:r>
         <w:rPr>
           <w:rFonts w:ascii="Cambria" w:hAnsi="Cambria" w:cs="Cambria"/>
@@ -8952,11 +8953,12 @@
             <v:path o:extrusionok="f" gradientshapeok="t" o:connecttype="rect"/>
             <o:lock v:ext="edit" aspectratio="t"/>
           </v:shapetype>
-          <v:shape id="_x0000_i1025" type="#_x0000_t75" style="width:462.3pt;height:617.7pt">
+          <v:shape id="_x0000_i1025" type="#_x0000_t75" style="width:445.25pt;height:610.1pt">
             <v:imagedata r:id="rId13" o:title="login1"/>
           </v:shape>
         </w:pict>
       </w:r>
+      <w:bookmarkEnd w:id="0"/>
       <w:r>
         <w:rPr>
           <w:rFonts w:ascii="Cambria" w:hAnsi="Cambria" w:cs="Cambria"/>
@@ -9260,8 +9262,6 @@
         </w:rPr>
         <w:br w:type="page"/>
       </w:r>
-      <w:bookmarkStart w:id="0" w:name="_GoBack"/>
-      <w:bookmarkEnd w:id="0"/>
     </w:p>
     <w:p>
       <w:pPr>
@@ -10944,7 +10944,7 @@
           <w:rPr>
             <w:noProof/>
           </w:rPr>
-          <w:t>16</w:t>
+          <w:t>12</w:t>
         </w:r>
         <w:r>
           <w:fldChar w:fldCharType="end"/>
@@ -14659,7 +14659,7 @@
 </file>
 
 <file path=customXml/itemProps1.xml><?xml version="1.0" encoding="utf-8"?>
-<ds:datastoreItem xmlns:ds="http://schemas.openxmlformats.org/officeDocument/2006/customXml" ds:itemID="{D679902D-D628-4F07-B36F-45AFC4CC0104}">
+<ds:datastoreItem xmlns:ds="http://schemas.openxmlformats.org/officeDocument/2006/customXml" ds:itemID="{306479B2-4222-426B-9702-6AC2F915D641}">
   <ds:schemaRefs>
     <ds:schemaRef ds:uri="http://schemas.openxmlformats.org/officeDocument/2006/bibliography"/>
   </ds:schemaRefs>

</xml_diff>

<commit_message>
Added BPMN for password recovery
</commit_message>
<xml_diff>
--- a/RASD/Specific Requirements/RASD_SpecificRequirementsMatteoBiasielli.docx
+++ b/RASD/Specific Requirements/RASD_SpecificRequirementsMatteoBiasielli.docx
@@ -8923,7 +8923,6 @@
           <w:szCs w:val="36"/>
         </w:rPr>
       </w:pPr>
-      <w:bookmarkStart w:id="0" w:name="_GoBack"/>
       <w:r>
         <w:rPr>
           <w:rFonts w:ascii="Cambria" w:hAnsi="Cambria" w:cs="Cambria"/>
@@ -8953,12 +8952,11 @@
             <v:path o:extrusionok="f" gradientshapeok="t" o:connecttype="rect"/>
             <o:lock v:ext="edit" aspectratio="t"/>
           </v:shapetype>
-          <v:shape id="_x0000_i1025" type="#_x0000_t75" style="width:445.25pt;height:610.1pt">
+          <v:shape id="_x0000_i1025" type="#_x0000_t75" style="width:445.65pt;height:609.5pt">
             <v:imagedata r:id="rId13" o:title="login1"/>
           </v:shape>
         </w:pict>
       </w:r>
-      <w:bookmarkEnd w:id="0"/>
       <w:r>
         <w:rPr>
           <w:rFonts w:ascii="Cambria" w:hAnsi="Cambria" w:cs="Cambria"/>
@@ -9170,23 +9168,227 @@
     </w:p>
     <w:p>
       <w:pPr>
-        <w:rPr>
-          <w:rFonts w:ascii="Cambria" w:hAnsi="Cambria" w:cs="Cambria"/>
-          <w:sz w:val="26"/>
-          <w:szCs w:val="26"/>
-          <w:lang w:val="en-GB"/>
-        </w:rPr>
-      </w:pPr>
-      <w:r>
-        <w:rPr>
-          <w:rFonts w:ascii="Cambria" w:hAnsi="Cambria" w:cs="Cambria"/>
-          <w:sz w:val="26"/>
-          <w:szCs w:val="26"/>
-          <w:lang w:val="en-GB"/>
+        <w:pStyle w:val="Paragrafoelenco"/>
+        <w:autoSpaceDE w:val="0"/>
+        <w:autoSpaceDN w:val="0"/>
+        <w:adjustRightInd w:val="0"/>
+        <w:spacing w:after="0"/>
+        <w:ind w:left="2124"/>
+        <w:rPr>
+          <w:rFonts w:ascii="Cambria" w:hAnsi="Cambria" w:cs="Cambria"/>
+          <w:b/>
+          <w:sz w:val="28"/>
+          <w:szCs w:val="36"/>
+        </w:rPr>
+      </w:pPr>
+      <w:r>
+        <w:rPr>
+          <w:rFonts w:ascii="Cambria" w:hAnsi="Cambria" w:cs="Cambria"/>
+          <w:b/>
+          <w:sz w:val="28"/>
+          <w:szCs w:val="36"/>
         </w:rPr>
         <w:lastRenderedPageBreak/>
+        <w:t xml:space="preserve">[BPMN2] Password </w:t>
+      </w:r>
+      <w:proofErr w:type="spellStart"/>
+      <w:r>
+        <w:rPr>
+          <w:rFonts w:ascii="Cambria" w:hAnsi="Cambria" w:cs="Cambria"/>
+          <w:b/>
+          <w:sz w:val="28"/>
+          <w:szCs w:val="36"/>
+        </w:rPr>
+        <w:t>Recovery</w:t>
+      </w:r>
+      <w:proofErr w:type="spellEnd"/>
+      <w:r>
+        <w:rPr>
+          <w:rFonts w:ascii="Cambria" w:hAnsi="Cambria" w:cs="Cambria"/>
+          <w:b/>
+          <w:sz w:val="28"/>
+          <w:szCs w:val="36"/>
+        </w:rPr>
+        <w:t xml:space="preserve"> </w:t>
+      </w:r>
+      <w:r>
+        <w:rPr>
+          <w:rFonts w:ascii="Cambria" w:hAnsi="Cambria" w:cs="Cambria"/>
+          <w:b/>
+          <w:sz w:val="28"/>
+          <w:szCs w:val="36"/>
+        </w:rPr>
+        <w:t>Procedure</w:t>
+      </w:r>
+    </w:p>
+    <w:p>
+      <w:pPr>
+        <w:autoSpaceDE w:val="0"/>
+        <w:autoSpaceDN w:val="0"/>
+        <w:adjustRightInd w:val="0"/>
+        <w:spacing w:after="0"/>
+        <w:rPr>
+          <w:rFonts w:ascii="Cambria" w:hAnsi="Cambria" w:cs="Cambria"/>
+          <w:b/>
+          <w:sz w:val="28"/>
+          <w:szCs w:val="36"/>
+        </w:rPr>
+      </w:pPr>
+      <w:r>
+        <w:rPr>
+          <w:rFonts w:ascii="Cambria" w:hAnsi="Cambria" w:cs="Cambria"/>
+          <w:sz w:val="26"/>
+          <w:szCs w:val="26"/>
+          <w:lang w:val="en-GB"/>
+        </w:rPr>
+        <w:pict>
+          <v:shape id="_x0000_i1026" type="#_x0000_t75" style="width:409.65pt;height:684pt">
+            <v:imagedata r:id="rId14" o:title="pr1"/>
+          </v:shape>
+        </w:pict>
+      </w:r>
+      <w:r>
+        <w:rPr>
+          <w:rFonts w:ascii="Cambria" w:hAnsi="Cambria" w:cs="Cambria"/>
+          <w:sz w:val="26"/>
+          <w:szCs w:val="26"/>
+          <w:lang w:val="en-GB"/>
+        </w:rPr>
         <w:br w:type="page"/>
       </w:r>
+    </w:p>
+    <w:p>
+      <w:pPr>
+        <w:pStyle w:val="Paragrafoelenco"/>
+        <w:autoSpaceDE w:val="0"/>
+        <w:autoSpaceDN w:val="0"/>
+        <w:adjustRightInd w:val="0"/>
+        <w:spacing w:after="0"/>
+        <w:ind w:left="2136"/>
+        <w:rPr>
+          <w:rFonts w:ascii="Cambria" w:hAnsi="Cambria" w:cs="Cambria"/>
+          <w:sz w:val="26"/>
+          <w:szCs w:val="26"/>
+          <w:lang w:val="en-GB"/>
+        </w:rPr>
+      </w:pPr>
+      <w:r>
+        <w:rPr>
+          <w:rFonts w:ascii="Cambria" w:hAnsi="Cambria" w:cs="Cambria"/>
+          <w:sz w:val="26"/>
+          <w:szCs w:val="26"/>
+          <w:lang w:val="en-GB"/>
+        </w:rPr>
+        <w:lastRenderedPageBreak/>
+        <w:t xml:space="preserve">The BPMN diagram showed above ( [ BPMN2] ) describes the interaction required for a user to activate the password recovery procedure. </w:t>
+      </w:r>
+      <w:r>
+        <w:rPr>
+          <w:rFonts w:ascii="Cambria" w:hAnsi="Cambria" w:cs="Cambria"/>
+          <w:sz w:val="26"/>
+          <w:szCs w:val="26"/>
+          <w:lang w:val="en-GB"/>
+        </w:rPr>
+        <w:t>The diagram is divided in 2 pools and 3 lanes in total. While the first pool represents the client side, basically the user and his device, the second pool represents the Server where data about users, preferences and calendars are stored.</w:t>
+      </w:r>
+    </w:p>
+    <w:p>
+      <w:pPr>
+        <w:ind w:left="2124" w:firstLine="6"/>
+        <w:rPr>
+          <w:rFonts w:ascii="Cambria" w:hAnsi="Cambria" w:cs="Cambria"/>
+          <w:sz w:val="26"/>
+          <w:szCs w:val="26"/>
+          <w:lang w:val="en-GB"/>
+        </w:rPr>
+      </w:pPr>
+      <w:r>
+        <w:rPr>
+          <w:rFonts w:ascii="Cambria" w:hAnsi="Cambria" w:cs="Cambria"/>
+          <w:sz w:val="26"/>
+          <w:szCs w:val="26"/>
+          <w:lang w:val="en-GB"/>
+        </w:rPr>
+        <w:t>The process starts when the user requests the local password recovery form. The completion of that form with a valid username, where the validity is checked both locally and remotely, will cause the system to send the user an Email containing the customized instructions that allow the user to change is password.</w:t>
+      </w:r>
+      <w:r>
+        <w:rPr>
+          <w:rFonts w:ascii="Cambria" w:hAnsi="Cambria" w:cs="Cambria"/>
+          <w:sz w:val="26"/>
+          <w:szCs w:val="26"/>
+          <w:lang w:val="en-GB"/>
+        </w:rPr>
+        <w:t xml:space="preserve"> </w:t>
+      </w:r>
+    </w:p>
+    <w:p>
+      <w:pPr>
+        <w:ind w:left="2124" w:firstLine="6"/>
+        <w:rPr>
+          <w:rFonts w:ascii="Cambria" w:hAnsi="Cambria" w:cs="Cambria"/>
+          <w:sz w:val="26"/>
+          <w:szCs w:val="26"/>
+          <w:lang w:val="en-GB"/>
+        </w:rPr>
+      </w:pPr>
+      <w:r>
+        <w:rPr>
+          <w:rFonts w:ascii="Cambria" w:hAnsi="Cambria" w:cs="Cambria"/>
+          <w:sz w:val="26"/>
+          <w:szCs w:val="26"/>
+          <w:lang w:val="en-GB"/>
+        </w:rPr>
+        <w:t xml:space="preserve">The 24H timer in the diagram that starts at this point models the fact that the customized URLs and instructions that have been sent to the user have a validity of 24 hours. After that time those can be considered expired and the user has to start a new process to change his password. </w:t>
+      </w:r>
+    </w:p>
+    <w:p>
+      <w:pPr>
+        <w:ind w:left="2124" w:firstLine="6"/>
+        <w:rPr>
+          <w:rFonts w:ascii="Cambria" w:hAnsi="Cambria" w:cs="Cambria"/>
+          <w:sz w:val="26"/>
+          <w:szCs w:val="26"/>
+          <w:lang w:val="en-GB"/>
+        </w:rPr>
+      </w:pPr>
+      <w:r>
+        <w:rPr>
+          <w:rFonts w:ascii="Cambria" w:hAnsi="Cambria" w:cs="Cambria"/>
+          <w:sz w:val="26"/>
+          <w:szCs w:val="26"/>
+          <w:lang w:val="en-GB"/>
+        </w:rPr>
+        <w:t>When a user follows the whole procedure and sets a new password, the system updates it and the procedure terminates..</w:t>
+      </w:r>
+    </w:p>
+    <w:p>
+      <w:pPr>
+        <w:rPr>
+          <w:rFonts w:ascii="Cambria" w:hAnsi="Cambria" w:cs="Cambria"/>
+          <w:sz w:val="26"/>
+          <w:szCs w:val="26"/>
+          <w:lang w:val="en-GB"/>
+        </w:rPr>
+      </w:pPr>
+      <w:r>
+        <w:rPr>
+          <w:rFonts w:ascii="Cambria" w:hAnsi="Cambria" w:cs="Cambria"/>
+          <w:sz w:val="26"/>
+          <w:szCs w:val="26"/>
+          <w:lang w:val="en-GB"/>
+        </w:rPr>
+        <w:br w:type="page"/>
+      </w:r>
+    </w:p>
+    <w:p>
+      <w:pPr>
+        <w:rPr>
+          <w:rFonts w:ascii="Cambria" w:hAnsi="Cambria" w:cs="Cambria"/>
+          <w:sz w:val="26"/>
+          <w:szCs w:val="26"/>
+          <w:lang w:val="en-GB"/>
+        </w:rPr>
+      </w:pPr>
     </w:p>
     <w:p>
       <w:pPr>
@@ -9215,7 +9417,6 @@
           <w:szCs w:val="36"/>
           <w:lang w:val="en-GB"/>
         </w:rPr>
-        <w:lastRenderedPageBreak/>
         <w:t>Graphical User Interface Examples</w:t>
       </w:r>
     </w:p>
@@ -10009,6 +10210,8 @@
             </w:r>
           </w:p>
         </w:tc>
+        <w:bookmarkStart w:id="0" w:name="_GoBack"/>
+        <w:bookmarkEnd w:id="0"/>
       </w:tr>
       <w:tr>
         <w:tc>
@@ -10078,6 +10281,14 @@
                 <w:szCs w:val="26"/>
               </w:rPr>
             </w:pPr>
+            <w:r>
+              <w:rPr>
+                <w:rFonts w:ascii="Cambria" w:hAnsi="Cambria" w:cs="Cambria"/>
+                <w:sz w:val="26"/>
+                <w:szCs w:val="26"/>
+              </w:rPr>
+              <w:t>12-oct-17 BPMN</w:t>
+            </w:r>
           </w:p>
         </w:tc>
         <w:tc>
@@ -10095,6 +10306,14 @@
                 <w:szCs w:val="26"/>
               </w:rPr>
             </w:pPr>
+            <w:r>
+              <w:rPr>
+                <w:rFonts w:ascii="Cambria" w:hAnsi="Cambria" w:cs="Cambria"/>
+                <w:sz w:val="26"/>
+                <w:szCs w:val="26"/>
+              </w:rPr>
+              <w:t>1,5</w:t>
+            </w:r>
           </w:p>
         </w:tc>
       </w:tr>
@@ -10873,7 +11092,7 @@
       </w:pPr>
     </w:p>
     <w:sectPr>
-      <w:footerReference w:type="default" r:id="rId14"/>
+      <w:footerReference w:type="default" r:id="rId15"/>
       <w:pgSz w:w="11906" w:h="16838"/>
       <w:pgMar w:top="1417" w:right="1134" w:bottom="1134" w:left="1134" w:header="708" w:footer="708" w:gutter="0"/>
       <w:cols w:space="708"/>
@@ -10944,7 +11163,7 @@
           <w:rPr>
             <w:noProof/>
           </w:rPr>
-          <w:t>12</w:t>
+          <w:t>14</w:t>
         </w:r>
         <w:r>
           <w:fldChar w:fldCharType="end"/>
@@ -14659,7 +14878,7 @@
 </file>
 
 <file path=customXml/itemProps1.xml><?xml version="1.0" encoding="utf-8"?>
-<ds:datastoreItem xmlns:ds="http://schemas.openxmlformats.org/officeDocument/2006/customXml" ds:itemID="{306479B2-4222-426B-9702-6AC2F915D641}">
+<ds:datastoreItem xmlns:ds="http://schemas.openxmlformats.org/officeDocument/2006/customXml" ds:itemID="{E7EC71EE-D3D1-48F1-8169-321324402AF8}">
   <ds:schemaRefs>
     <ds:schemaRef ds:uri="http://schemas.openxmlformats.org/officeDocument/2006/bibliography"/>
   </ds:schemaRefs>

</xml_diff>

<commit_message>
added BPMN edit activity
</commit_message>
<xml_diff>
--- a/RASD/Specific Requirements/RASD_SpecificRequirementsMatteoBiasielli.docx
+++ b/RASD/Specific Requirements/RASD_SpecificRequirementsMatteoBiasielli.docx
@@ -8952,7 +8952,7 @@
             <v:path o:extrusionok="f" gradientshapeok="t" o:connecttype="rect"/>
             <o:lock v:ext="edit" aspectratio="t"/>
           </v:shapetype>
-          <v:shape id="_x0000_i1025" type="#_x0000_t75" style="width:445.65pt;height:609.5pt">
+          <v:shape id="_x0000_i1025" type="#_x0000_t75" style="width:446.05pt;height:609.65pt">
             <v:imagedata r:id="rId13" o:title="login1"/>
           </v:shape>
         </w:pict>
@@ -9242,7 +9242,7 @@
           <w:lang w:val="en-GB"/>
         </w:rPr>
         <w:pict>
-          <v:shape id="_x0000_i1026" type="#_x0000_t75" style="width:409.65pt;height:684pt">
+          <v:shape id="_x0000_i1026" type="#_x0000_t75" style="width:409.55pt;height:683.55pt">
             <v:imagedata r:id="rId14" o:title="pr1"/>
           </v:shape>
         </w:pict>
@@ -9280,16 +9280,7 @@
           <w:lang w:val="en-GB"/>
         </w:rPr>
         <w:lastRenderedPageBreak/>
-        <w:t xml:space="preserve">The BPMN diagram showed above ( [ BPMN2] ) describes the interaction required for a user to activate the password recovery procedure. </w:t>
-      </w:r>
-      <w:r>
-        <w:rPr>
-          <w:rFonts w:ascii="Cambria" w:hAnsi="Cambria" w:cs="Cambria"/>
-          <w:sz w:val="26"/>
-          <w:szCs w:val="26"/>
-          <w:lang w:val="en-GB"/>
-        </w:rPr>
-        <w:t>The diagram is divided in 2 pools and 3 lanes in total. While the first pool represents the client side, basically the user and his device, the second pool represents the Server where data about users, preferences and calendars are stored.</w:t>
+        <w:t>The BPMN diagram showed above ( [ BPMN2] ) describes the interaction required for a user to activate the password recovery procedure. The diagram is divided in 2 pools and 3 lanes in total. While the first pool represents the client side, basically the user and his device, the second pool represents the Server where data about users, preferences and calendars are stored.</w:t>
       </w:r>
     </w:p>
     <w:p>
@@ -9358,7 +9349,16 @@
           <w:szCs w:val="26"/>
           <w:lang w:val="en-GB"/>
         </w:rPr>
-        <w:t>When a user follows the whole procedure and sets a new password, the system updates it and the procedure terminates..</w:t>
+        <w:t>When a user follows the whole procedure and sets a new password, the system updates i</w:t>
+      </w:r>
+      <w:r>
+        <w:rPr>
+          <w:rFonts w:ascii="Cambria" w:hAnsi="Cambria" w:cs="Cambria"/>
+          <w:sz w:val="26"/>
+          <w:szCs w:val="26"/>
+          <w:lang w:val="en-GB"/>
+        </w:rPr>
+        <w:t>t and the procedure terminates.</w:t>
       </w:r>
     </w:p>
     <w:p>
@@ -9382,13 +9382,345 @@
     </w:p>
     <w:p>
       <w:pPr>
-        <w:rPr>
-          <w:rFonts w:ascii="Cambria" w:hAnsi="Cambria" w:cs="Cambria"/>
-          <w:sz w:val="26"/>
-          <w:szCs w:val="26"/>
-          <w:lang w:val="en-GB"/>
-        </w:rPr>
-      </w:pPr>
+        <w:pStyle w:val="Paragrafoelenco"/>
+        <w:autoSpaceDE w:val="0"/>
+        <w:autoSpaceDN w:val="0"/>
+        <w:adjustRightInd w:val="0"/>
+        <w:spacing w:after="0"/>
+        <w:ind w:left="2124"/>
+        <w:rPr>
+          <w:rFonts w:ascii="Cambria" w:hAnsi="Cambria" w:cs="Cambria"/>
+          <w:b/>
+          <w:sz w:val="28"/>
+          <w:szCs w:val="36"/>
+        </w:rPr>
+      </w:pPr>
+      <w:r>
+        <w:rPr>
+          <w:rFonts w:ascii="Cambria" w:hAnsi="Cambria" w:cs="Cambria"/>
+          <w:b/>
+          <w:sz w:val="28"/>
+          <w:szCs w:val="36"/>
+        </w:rPr>
+        <w:lastRenderedPageBreak/>
+        <w:t>[BPMN3] Edit an Activity</w:t>
+      </w:r>
+    </w:p>
+    <w:p>
+      <w:pPr>
+        <w:rPr>
+          <w:rFonts w:ascii="Cambria" w:hAnsi="Cambria" w:cs="Cambria"/>
+          <w:sz w:val="26"/>
+          <w:szCs w:val="26"/>
+          <w:lang w:val="en-GB"/>
+        </w:rPr>
+      </w:pPr>
+      <w:r>
+        <w:rPr>
+          <w:rFonts w:ascii="Cambria" w:hAnsi="Cambria" w:cs="Cambria"/>
+          <w:noProof/>
+          <w:sz w:val="26"/>
+          <w:szCs w:val="26"/>
+          <w:lang w:val="en-GB" w:eastAsia="en-GB"/>
+        </w:rPr>
+        <w:pict>
+          <v:shape id="_x0000_i1027" type="#_x0000_t75" style="width:481.55pt;height:687.25pt">
+            <v:imagedata r:id="rId15" o:title="edit activty"/>
+          </v:shape>
+        </w:pict>
+      </w:r>
+      <w:r>
+        <w:rPr>
+          <w:rFonts w:ascii="Cambria" w:hAnsi="Cambria" w:cs="Cambria"/>
+          <w:sz w:val="26"/>
+          <w:szCs w:val="26"/>
+          <w:lang w:val="en-GB"/>
+        </w:rPr>
+        <w:br w:type="page"/>
+      </w:r>
+    </w:p>
+    <w:p>
+      <w:pPr>
+        <w:pStyle w:val="Paragrafoelenco"/>
+        <w:autoSpaceDE w:val="0"/>
+        <w:autoSpaceDN w:val="0"/>
+        <w:adjustRightInd w:val="0"/>
+        <w:spacing w:after="0"/>
+        <w:ind w:left="2136"/>
+        <w:rPr>
+          <w:rFonts w:ascii="Cambria" w:hAnsi="Cambria" w:cs="Cambria"/>
+          <w:sz w:val="26"/>
+          <w:szCs w:val="26"/>
+          <w:lang w:val="en-GB"/>
+        </w:rPr>
+      </w:pPr>
+      <w:r>
+        <w:rPr>
+          <w:rFonts w:ascii="Cambria" w:hAnsi="Cambria" w:cs="Cambria"/>
+          <w:sz w:val="26"/>
+          <w:szCs w:val="26"/>
+          <w:lang w:val="en-GB"/>
+        </w:rPr>
+        <w:lastRenderedPageBreak/>
+        <w:t>The BPMN diagram showed above ( [ BPMN</w:t>
+      </w:r>
+      <w:r>
+        <w:rPr>
+          <w:rFonts w:ascii="Cambria" w:hAnsi="Cambria" w:cs="Cambria"/>
+          <w:sz w:val="26"/>
+          <w:szCs w:val="26"/>
+          <w:lang w:val="en-GB"/>
+        </w:rPr>
+        <w:t>3</w:t>
+      </w:r>
+      <w:r>
+        <w:rPr>
+          <w:rFonts w:ascii="Cambria" w:hAnsi="Cambria" w:cs="Cambria"/>
+          <w:sz w:val="26"/>
+          <w:szCs w:val="26"/>
+          <w:lang w:val="en-GB"/>
+        </w:rPr>
+        <w:t xml:space="preserve">] ) describes the interaction required for a user to </w:t>
+      </w:r>
+      <w:r>
+        <w:rPr>
+          <w:rFonts w:ascii="Cambria" w:hAnsi="Cambria" w:cs="Cambria"/>
+          <w:sz w:val="26"/>
+          <w:szCs w:val="26"/>
+          <w:lang w:val="en-GB"/>
+        </w:rPr>
+        <w:t>edit an already existing activity</w:t>
+      </w:r>
+      <w:r>
+        <w:rPr>
+          <w:rFonts w:ascii="Cambria" w:hAnsi="Cambria" w:cs="Cambria"/>
+          <w:sz w:val="26"/>
+          <w:szCs w:val="26"/>
+          <w:lang w:val="en-GB"/>
+        </w:rPr>
+        <w:t>. The diagram is divided in 2 pools and 3 lanes in total. While the first pool represents the client side, basically the user and his device, the second pool represents the Server where data about users, preferences and calendars are stored.</w:t>
+      </w:r>
+      <w:r>
+        <w:rPr>
+          <w:rFonts w:ascii="Cambria" w:hAnsi="Cambria" w:cs="Cambria"/>
+          <w:sz w:val="26"/>
+          <w:szCs w:val="26"/>
+          <w:lang w:val="en-GB"/>
+        </w:rPr>
+        <w:t xml:space="preserve"> </w:t>
+      </w:r>
+    </w:p>
+    <w:p>
+      <w:pPr>
+        <w:pStyle w:val="Paragrafoelenco"/>
+        <w:autoSpaceDE w:val="0"/>
+        <w:autoSpaceDN w:val="0"/>
+        <w:adjustRightInd w:val="0"/>
+        <w:spacing w:after="0"/>
+        <w:ind w:left="2136"/>
+        <w:rPr>
+          <w:rFonts w:ascii="Cambria" w:hAnsi="Cambria" w:cs="Cambria"/>
+          <w:sz w:val="26"/>
+          <w:szCs w:val="26"/>
+          <w:lang w:val="en-GB"/>
+        </w:rPr>
+      </w:pPr>
+      <w:r>
+        <w:rPr>
+          <w:rFonts w:ascii="Cambria" w:hAnsi="Cambria" w:cs="Cambria"/>
+          <w:sz w:val="26"/>
+          <w:szCs w:val="26"/>
+          <w:lang w:val="en-GB"/>
+        </w:rPr>
+        <w:t>The reach the functionality, the user has to request the calendar and select the activity. Though those operations are not directly involved in this process, they have been represented anyway to clarify that the calendar is updated locally before it is showed to the user. This happens because we want to avoid inconsistencies between the local calendar and data stored in the server. When the user inserts the new activity data, locally it’s checked if they’re correct and</w:t>
+      </w:r>
+      <w:r>
+        <w:rPr>
+          <w:rFonts w:ascii="Cambria" w:hAnsi="Cambria" w:cs="Cambria"/>
+          <w:sz w:val="26"/>
+          <w:szCs w:val="26"/>
+          <w:lang w:val="en-GB"/>
+        </w:rPr>
+        <w:t xml:space="preserve"> don’t contain unaccepted characters, and remotely it’s checked if they’re consistent with the present calendar. The remote check is necessary because this sequence of actions may cause inconsistencies:</w:t>
+      </w:r>
+    </w:p>
+    <w:p>
+      <w:pPr>
+        <w:pStyle w:val="Paragrafoelenco"/>
+        <w:numPr>
+          <w:ilvl w:val="2"/>
+          <w:numId w:val="23"/>
+        </w:numPr>
+        <w:autoSpaceDE w:val="0"/>
+        <w:autoSpaceDN w:val="0"/>
+        <w:adjustRightInd w:val="0"/>
+        <w:spacing w:after="0"/>
+        <w:rPr>
+          <w:rFonts w:ascii="Cambria" w:hAnsi="Cambria" w:cs="Cambria"/>
+          <w:sz w:val="26"/>
+          <w:szCs w:val="26"/>
+          <w:lang w:val="en-GB"/>
+        </w:rPr>
+      </w:pPr>
+      <w:r>
+        <w:rPr>
+          <w:rFonts w:ascii="Cambria" w:hAnsi="Cambria" w:cs="Cambria"/>
+          <w:sz w:val="26"/>
+          <w:szCs w:val="26"/>
+          <w:lang w:val="en-GB"/>
+        </w:rPr>
+        <w:t>The user requests the calendar on a device (device1);</w:t>
+      </w:r>
+    </w:p>
+    <w:p>
+      <w:pPr>
+        <w:pStyle w:val="Paragrafoelenco"/>
+        <w:numPr>
+          <w:ilvl w:val="2"/>
+          <w:numId w:val="23"/>
+        </w:numPr>
+        <w:autoSpaceDE w:val="0"/>
+        <w:autoSpaceDN w:val="0"/>
+        <w:adjustRightInd w:val="0"/>
+        <w:spacing w:after="0"/>
+        <w:rPr>
+          <w:rFonts w:ascii="Cambria" w:hAnsi="Cambria" w:cs="Cambria"/>
+          <w:sz w:val="26"/>
+          <w:szCs w:val="26"/>
+          <w:lang w:val="en-GB"/>
+        </w:rPr>
+      </w:pPr>
+      <w:r>
+        <w:rPr>
+          <w:rFonts w:ascii="Cambria" w:hAnsi="Cambria" w:cs="Cambria"/>
+          <w:sz w:val="26"/>
+          <w:szCs w:val="26"/>
+          <w:lang w:val="en-GB"/>
+        </w:rPr>
+        <w:t>The user requests the calendar on a second device (device2);</w:t>
+      </w:r>
+    </w:p>
+    <w:p>
+      <w:pPr>
+        <w:pStyle w:val="Paragrafoelenco"/>
+        <w:numPr>
+          <w:ilvl w:val="2"/>
+          <w:numId w:val="23"/>
+        </w:numPr>
+        <w:autoSpaceDE w:val="0"/>
+        <w:autoSpaceDN w:val="0"/>
+        <w:adjustRightInd w:val="0"/>
+        <w:spacing w:after="0"/>
+        <w:rPr>
+          <w:rFonts w:ascii="Cambria" w:hAnsi="Cambria" w:cs="Cambria"/>
+          <w:sz w:val="26"/>
+          <w:szCs w:val="26"/>
+          <w:lang w:val="en-GB"/>
+        </w:rPr>
+      </w:pPr>
+      <w:r>
+        <w:rPr>
+          <w:rFonts w:ascii="Cambria" w:hAnsi="Cambria" w:cs="Cambria"/>
+          <w:sz w:val="26"/>
+          <w:szCs w:val="26"/>
+          <w:lang w:val="en-GB"/>
+        </w:rPr>
+        <w:t>The user modifies an activity (a1) on device1;</w:t>
+      </w:r>
+    </w:p>
+    <w:p>
+      <w:pPr>
+        <w:pStyle w:val="Paragrafoelenco"/>
+        <w:numPr>
+          <w:ilvl w:val="2"/>
+          <w:numId w:val="23"/>
+        </w:numPr>
+        <w:autoSpaceDE w:val="0"/>
+        <w:autoSpaceDN w:val="0"/>
+        <w:adjustRightInd w:val="0"/>
+        <w:spacing w:after="0"/>
+        <w:rPr>
+          <w:rFonts w:ascii="Cambria" w:hAnsi="Cambria" w:cs="Cambria"/>
+          <w:sz w:val="26"/>
+          <w:szCs w:val="26"/>
+          <w:lang w:val="en-GB"/>
+        </w:rPr>
+      </w:pPr>
+      <w:r>
+        <w:rPr>
+          <w:rFonts w:ascii="Cambria" w:hAnsi="Cambria" w:cs="Cambria"/>
+          <w:sz w:val="26"/>
+          <w:szCs w:val="26"/>
+          <w:lang w:val="en-GB"/>
+        </w:rPr>
+        <w:t>The user modifies another activity (a2) on device 2. If a2 overlaps with the new a1, the local check is passed but the remote check allows to avoid inconsistencies.</w:t>
+      </w:r>
+    </w:p>
+    <w:p>
+      <w:pPr>
+        <w:autoSpaceDE w:val="0"/>
+        <w:autoSpaceDN w:val="0"/>
+        <w:adjustRightInd w:val="0"/>
+        <w:spacing w:after="0"/>
+        <w:ind w:left="2124"/>
+        <w:rPr>
+          <w:rFonts w:ascii="Cambria" w:hAnsi="Cambria" w:cs="Cambria"/>
+          <w:sz w:val="26"/>
+          <w:szCs w:val="26"/>
+          <w:lang w:val="en-GB"/>
+        </w:rPr>
+      </w:pPr>
+      <w:r>
+        <w:rPr>
+          <w:rFonts w:ascii="Cambria" w:hAnsi="Cambria" w:cs="Cambria"/>
+          <w:sz w:val="26"/>
+          <w:szCs w:val="26"/>
+          <w:lang w:val="en-GB"/>
+        </w:rPr>
+        <w:t xml:space="preserve">If there are no inconsistencies and the modified activity is accepted, the calendar is updated. If the modified activity is not accepted, a message is sent to the user. In both cases the process terminates on both </w:t>
+      </w:r>
+      <w:bookmarkStart w:id="0" w:name="_GoBack"/>
+      <w:bookmarkEnd w:id="0"/>
+      <w:r>
+        <w:rPr>
+          <w:rFonts w:ascii="Cambria" w:hAnsi="Cambria" w:cs="Cambria"/>
+          <w:sz w:val="26"/>
+          <w:szCs w:val="26"/>
+          <w:lang w:val="en-GB"/>
+        </w:rPr>
+        <w:t>client-side and server-side.</w:t>
+      </w:r>
+    </w:p>
+    <w:p>
+      <w:pPr>
+        <w:rPr>
+          <w:rFonts w:ascii="Cambria" w:hAnsi="Cambria" w:cs="Cambria"/>
+          <w:sz w:val="26"/>
+          <w:szCs w:val="26"/>
+          <w:lang w:val="en-GB"/>
+        </w:rPr>
+      </w:pPr>
+    </w:p>
+    <w:p>
+      <w:pPr>
+        <w:rPr>
+          <w:rFonts w:ascii="Cambria" w:hAnsi="Cambria" w:cs="Cambria"/>
+          <w:b/>
+          <w:sz w:val="36"/>
+          <w:szCs w:val="36"/>
+          <w:lang w:val="en-GB"/>
+        </w:rPr>
+      </w:pPr>
+      <w:r>
+        <w:rPr>
+          <w:rFonts w:ascii="Cambria" w:hAnsi="Cambria" w:cs="Cambria"/>
+          <w:b/>
+          <w:sz w:val="36"/>
+          <w:szCs w:val="36"/>
+          <w:lang w:val="en-GB"/>
+        </w:rPr>
+        <w:br w:type="page"/>
+      </w:r>
     </w:p>
     <w:p>
       <w:pPr>
@@ -9417,6 +9749,7 @@
           <w:szCs w:val="36"/>
           <w:lang w:val="en-GB"/>
         </w:rPr>
+        <w:lastRenderedPageBreak/>
         <w:t>Graphical User Interface Examples</w:t>
       </w:r>
     </w:p>
@@ -10210,8 +10543,6 @@
             </w:r>
           </w:p>
         </w:tc>
-        <w:bookmarkStart w:id="0" w:name="_GoBack"/>
-        <w:bookmarkEnd w:id="0"/>
       </w:tr>
       <w:tr>
         <w:tc>
@@ -11092,7 +11423,7 @@
       </w:pPr>
     </w:p>
     <w:sectPr>
-      <w:footerReference w:type="default" r:id="rId15"/>
+      <w:footerReference w:type="default" r:id="rId16"/>
       <w:pgSz w:w="11906" w:h="16838"/>
       <w:pgMar w:top="1417" w:right="1134" w:bottom="1134" w:left="1134" w:header="708" w:footer="708" w:gutter="0"/>
       <w:cols w:space="708"/>
@@ -11163,7 +11494,7 @@
           <w:rPr>
             <w:noProof/>
           </w:rPr>
-          <w:t>14</w:t>
+          <w:t>16</w:t>
         </w:r>
         <w:r>
           <w:fldChar w:fldCharType="end"/>
@@ -13710,7 +14041,7 @@
   <w:abstractNum w:abstractNumId="22">
     <w:nsid w:val="7FC610C3"/>
     <w:multiLevelType w:val="hybridMultilevel"/>
-    <w:tmpl w:val="B86E00A6"/>
+    <w:tmpl w:val="90E2D524"/>
     <w:lvl w:ilvl="0" w:tplc="08090001">
       <w:start w:val="1"/>
       <w:numFmt w:val="bullet"/>
@@ -13735,7 +14066,7 @@
         <w:rFonts w:ascii="Symbol" w:hAnsi="Symbol" w:hint="default"/>
       </w:rPr>
     </w:lvl>
-    <w:lvl w:ilvl="2" w:tplc="08090005" w:tentative="1">
+    <w:lvl w:ilvl="2" w:tplc="08090005">
       <w:start w:val="1"/>
       <w:numFmt w:val="bullet"/>
       <w:lvlText w:val=""/>
@@ -14878,7 +15209,7 @@
 </file>
 
 <file path=customXml/itemProps1.xml><?xml version="1.0" encoding="utf-8"?>
-<ds:datastoreItem xmlns:ds="http://schemas.openxmlformats.org/officeDocument/2006/customXml" ds:itemID="{E7EC71EE-D3D1-48F1-8169-321324402AF8}">
+<ds:datastoreItem xmlns:ds="http://schemas.openxmlformats.org/officeDocument/2006/customXml" ds:itemID="{E217ED80-45CA-419F-9713-46442EC4FADF}">
   <ds:schemaRefs>
     <ds:schemaRef ds:uri="http://schemas.openxmlformats.org/officeDocument/2006/bibliography"/>
   </ds:schemaRefs>

</xml_diff>